<commit_message>
Added UC, database model to report
</commit_message>
<xml_diff>
--- a/Report/report_template.docx
+++ b/Report/report_template.docx
@@ -5,6 +5,7 @@
     <w:p>
       <w:pPr>
         <w:rPr>
+          <w:rFonts w:ascii="Times New Roman" w:hAnsi="Times New Roman" w:cs="Times New Roman"/>
           <w:b/>
           <w:szCs w:val="28"/>
         </w:rPr>
@@ -33,21 +34,15 @@
               <w:pStyle w:val="NoSpacing"/>
               <w:jc w:val="center"/>
               <w:rPr>
-                <w:rFonts w:ascii="Calibri Light" w:eastAsia="Times New Roman" w:hAnsi="Calibri Light" w:cs="Times New Roman"/>
+                <w:rFonts w:ascii="Times New Roman" w:eastAsia="Times New Roman" w:hAnsi="Times New Roman" w:cs="Times New Roman"/>
                 <w:caps/>
               </w:rPr>
             </w:pPr>
             <w:r>
               <w:rPr>
-                <w:rFonts w:ascii="Calibri" w:eastAsia="MS Mincho" w:hAnsi="Calibri" w:cs="Times New Roman"/>
+                <w:rFonts w:ascii="Times New Roman" w:eastAsia="MS Mincho" w:hAnsi="Times New Roman" w:cs="Times New Roman"/>
               </w:rPr>
-              <w:t xml:space="preserve">vietnam national university – ho </w:t>
-            </w:r>
-            <w:r>
-              <w:rPr>
-                <w:rFonts w:ascii="Calibri" w:eastAsia="MS Mincho" w:hAnsi="Calibri" w:cs="Times New Roman" w:hint="eastAsia"/>
-              </w:rPr>
-              <w:t>chi minh city international university</w:t>
+              <w:t>vietnam national university – ho chi minh city international university</w:t>
             </w:r>
           </w:p>
         </w:tc>
@@ -70,24 +65,26 @@
               <w:pStyle w:val="NoSpacing"/>
               <w:jc w:val="center"/>
               <w:rPr>
-                <w:rFonts w:ascii="Calibri Light" w:eastAsia="Times New Roman" w:hAnsi="Calibri Light" w:cs="Times New Roman"/>
+                <w:rFonts w:ascii="Times New Roman" w:eastAsia="Times New Roman" w:hAnsi="Times New Roman" w:cs="Times New Roman"/>
                 <w:sz w:val="80"/>
                 <w:szCs w:val="80"/>
               </w:rPr>
             </w:pPr>
             <w:r>
               <w:rPr>
-                <w:rFonts w:ascii="Calibri" w:eastAsia="MS Mincho" w:hAnsi="Calibri" w:cs="Times New Roman"/>
+                <w:rFonts w:ascii="Times New Roman" w:eastAsia="Times New Roman" w:hAnsi="Times New Roman" w:cs="Times New Roman"/>
+                <w:sz w:val="80"/>
+                <w:szCs w:val="80"/>
               </w:rPr>
-              <w:t>WEB PROJECT</w:t>
+              <w:t>WEB PROJECT R</w:t>
             </w:r>
             <w:r>
               <w:rPr>
-                <w:rFonts w:ascii="Calibri Light" w:eastAsia="Times New Roman" w:hAnsi="Calibri Light" w:cs="Times New Roman" w:hint="eastAsia"/>
+                <w:rFonts w:ascii="Times New Roman" w:eastAsia="Times New Roman" w:hAnsi="Times New Roman" w:cs="Times New Roman"/>
                 <w:sz w:val="80"/>
                 <w:szCs w:val="80"/>
               </w:rPr>
-              <w:t xml:space="preserve"> REPORT</w:t>
+              <w:t>EPORT</w:t>
             </w:r>
           </w:p>
         </w:tc>
@@ -110,14 +107,14 @@
               <w:pStyle w:val="NoSpacing"/>
               <w:jc w:val="center"/>
               <w:rPr>
-                <w:rFonts w:ascii="Calibri Light" w:eastAsia="Times New Roman" w:hAnsi="Calibri Light" w:cs="Times New Roman"/>
+                <w:rFonts w:ascii="Times New Roman" w:eastAsia="Times New Roman" w:hAnsi="Times New Roman" w:cs="Times New Roman"/>
                 <w:sz w:val="44"/>
                 <w:szCs w:val="44"/>
               </w:rPr>
             </w:pPr>
             <w:r>
               <w:rPr>
-                <w:rFonts w:ascii="Calibri" w:eastAsia="MS Mincho" w:hAnsi="Calibri" w:cs="Times New Roman" w:hint="eastAsia"/>
+                <w:rFonts w:ascii="Times New Roman" w:eastAsia="MS Mincho" w:hAnsi="Times New Roman" w:cs="Times New Roman"/>
               </w:rPr>
               <w:t xml:space="preserve">Web application development </w:t>
             </w:r>
@@ -138,6 +135,9 @@
             <w:pPr>
               <w:pStyle w:val="NoSpacing"/>
               <w:jc w:val="center"/>
+              <w:rPr>
+                <w:rFonts w:ascii="Times New Roman" w:hAnsi="Times New Roman" w:cs="Times New Roman"/>
+              </w:rPr>
             </w:pPr>
           </w:p>
         </w:tc>
@@ -157,12 +157,14 @@
               <w:pStyle w:val="NoSpacing"/>
               <w:jc w:val="center"/>
               <w:rPr>
+                <w:rFonts w:ascii="Times New Roman" w:hAnsi="Times New Roman" w:cs="Times New Roman"/>
                 <w:b/>
                 <w:bCs/>
               </w:rPr>
             </w:pPr>
             <w:r>
               <w:rPr>
+                <w:rFonts w:ascii="Times New Roman" w:hAnsi="Times New Roman" w:cs="Times New Roman"/>
                 <w:b/>
                 <w:bCs/>
               </w:rPr>
@@ -170,6 +172,7 @@
             </w:r>
             <w:r>
               <w:rPr>
+                <w:rFonts w:ascii="Times New Roman" w:hAnsi="Times New Roman" w:cs="Times New Roman"/>
                 <w:b/>
                 <w:bCs/>
               </w:rPr>
@@ -178,6 +181,7 @@
             </w:r>
             <w:r>
               <w:rPr>
+                <w:rFonts w:ascii="Times New Roman" w:hAnsi="Times New Roman" w:cs="Times New Roman"/>
                 <w:b/>
                 <w:bCs/>
               </w:rPr>
@@ -202,12 +206,14 @@
               <w:pStyle w:val="NoSpacing"/>
               <w:jc w:val="center"/>
               <w:rPr>
+                <w:rFonts w:ascii="Times New Roman" w:hAnsi="Times New Roman" w:cs="Times New Roman"/>
                 <w:b/>
                 <w:bCs/>
               </w:rPr>
             </w:pPr>
             <w:r>
               <w:rPr>
+                <w:rFonts w:ascii="Times New Roman" w:hAnsi="Times New Roman" w:cs="Times New Roman"/>
                 <w:b/>
                 <w:bCs/>
               </w:rPr>
@@ -217,8 +223,20 @@
         </w:tc>
       </w:tr>
     </w:tbl>
-    <w:p/>
-    <w:p/>
+    <w:p>
+      <w:pPr>
+        <w:rPr>
+          <w:rFonts w:ascii="Times New Roman" w:hAnsi="Times New Roman" w:cs="Times New Roman"/>
+        </w:rPr>
+      </w:pPr>
+    </w:p>
+    <w:p>
+      <w:pPr>
+        <w:rPr>
+          <w:rFonts w:ascii="Times New Roman" w:hAnsi="Times New Roman" w:cs="Times New Roman"/>
+        </w:rPr>
+      </w:pPr>
+    </w:p>
     <w:tbl>
       <w:tblPr>
         <w:tblpPr w:leftFromText="187" w:rightFromText="187" w:horzAnchor="margin" w:tblpXSpec="center" w:tblpYSpec="bottom"/>
@@ -236,43 +254,40 @@
           <w:p>
             <w:pPr>
               <w:pStyle w:val="NoSpacing"/>
+              <w:rPr>
+                <w:rFonts w:ascii="Times New Roman" w:hAnsi="Times New Roman" w:cs="Times New Roman"/>
+              </w:rPr>
             </w:pPr>
             <w:r>
               <w:rPr>
-                <w:rFonts w:hint="eastAsia"/>
+                <w:rFonts w:ascii="Times New Roman" w:hAnsi="Times New Roman" w:cs="Times New Roman"/>
               </w:rPr>
-              <w:t xml:space="preserve">A report submitted </w:t>
-            </w:r>
-            <w:r>
-              <w:t>to the</w:t>
-            </w:r>
-            <w:r>
-              <w:rPr>
-                <w:rFonts w:hint="eastAsia"/>
-              </w:rPr>
-              <w:t xml:space="preserve"> instructor of the Web Application Development course in fulfillment of the </w:t>
-            </w:r>
-            <w:r>
-              <w:t>course project</w:t>
-            </w:r>
-            <w:r>
-              <w:rPr>
-                <w:rFonts w:hint="eastAsia"/>
-              </w:rPr>
-              <w:t xml:space="preserve">, Spring 2020 semester. </w:t>
+              <w:t xml:space="preserve">A report submitted to the instructor of the Web Application Development course in fulfillment of the course project, Spring 2020 semester. </w:t>
             </w:r>
           </w:p>
         </w:tc>
       </w:tr>
     </w:tbl>
-    <w:p/>
+    <w:p>
+      <w:pPr>
+        <w:rPr>
+          <w:rFonts w:ascii="Times New Roman" w:hAnsi="Times New Roman" w:cs="Times New Roman"/>
+        </w:rPr>
+      </w:pPr>
+    </w:p>
     <w:p>
       <w:pPr>
         <w:pStyle w:val="Heading1"/>
         <w:spacing w:after="240" w:line="240" w:lineRule="atLeast"/>
         <w:jc w:val="both"/>
-      </w:pPr>
-      <w:r>
+        <w:rPr>
+          <w:rFonts w:ascii="Times New Roman" w:hAnsi="Times New Roman" w:cs="Times New Roman"/>
+        </w:rPr>
+      </w:pPr>
+      <w:r>
+        <w:rPr>
+          <w:rFonts w:ascii="Times New Roman" w:hAnsi="Times New Roman" w:cs="Times New Roman"/>
+        </w:rPr>
         <w:br w:type="page"/>
       </w:r>
     </w:p>
@@ -281,8 +296,14 @@
         <w:pStyle w:val="Heading1"/>
         <w:spacing w:after="240" w:line="240" w:lineRule="atLeast"/>
         <w:jc w:val="both"/>
-      </w:pPr>
-      <w:r>
+        <w:rPr>
+          <w:rFonts w:ascii="Times New Roman" w:hAnsi="Times New Roman" w:cs="Times New Roman"/>
+        </w:rPr>
+      </w:pPr>
+      <w:r>
+        <w:rPr>
+          <w:rFonts w:ascii="Times New Roman" w:hAnsi="Times New Roman" w:cs="Times New Roman"/>
+        </w:rPr>
         <w:lastRenderedPageBreak/>
         <w:t>Introduction</w:t>
       </w:r>
@@ -296,35 +317,28 @@
         </w:numPr>
         <w:spacing w:before="280" w:after="280" w:line="240" w:lineRule="atLeast"/>
         <w:jc w:val="both"/>
-      </w:pPr>
-      <w:r>
+        <w:rPr>
+          <w:rFonts w:ascii="Times New Roman" w:hAnsi="Times New Roman" w:cs="Times New Roman"/>
+        </w:rPr>
+      </w:pPr>
+      <w:r>
+        <w:rPr>
+          <w:rFonts w:ascii="Times New Roman" w:hAnsi="Times New Roman" w:cs="Times New Roman"/>
+        </w:rPr>
         <w:t>Motivation</w:t>
       </w:r>
     </w:p>
     <w:p>
       <w:pPr>
         <w:rPr>
-          <w:rFonts w:cs="Calibri"/>
-        </w:rPr>
-      </w:pPr>
-      <w:r>
-        <w:rPr>
-          <w:rFonts w:cs="Calibri"/>
+          <w:rFonts w:ascii="Times New Roman" w:hAnsi="Times New Roman" w:cs="Times New Roman"/>
+        </w:rPr>
+      </w:pPr>
+      <w:r>
+        <w:rPr>
+          <w:rFonts w:ascii="Times New Roman" w:hAnsi="Times New Roman" w:cs="Times New Roman"/>
         </w:rPr>
         <w:t xml:space="preserve">It is a concern for every family and every person about their own health. Nowadays, it is not such an easy thing to get access to doctors and medical needs. Often it is the case that hospitals are situated far from one’s home, and they are often full, and queuing to meet with the doctor often takes a long time. </w:t>
-      </w:r>
-    </w:p>
-    <w:p>
-      <w:pPr>
-        <w:rPr>
-          <w:rFonts w:cs="Calibri"/>
-        </w:rPr>
-      </w:pPr>
-      <w:r>
-        <w:rPr>
-          <w:rFonts w:cs="Calibri"/>
-        </w:rPr>
-        <w:t>The purpose of our project is to design an interactive webpage for doctors and patients alike. We aim to provide an E-commerce platform for doctors and patients to interact, make appointments, etc., and to be able purchase medicines and medical equipments. Such a platform can greatly increase communication efficiency of patients and doctors, reducing time consumed on medical needs.</w:t>
       </w:r>
     </w:p>
     <w:p>
@@ -336,8 +350,14 @@
         </w:numPr>
         <w:spacing w:before="280" w:after="280" w:line="240" w:lineRule="atLeast"/>
         <w:jc w:val="both"/>
-      </w:pPr>
-      <w:r>
+        <w:rPr>
+          <w:rFonts w:ascii="Times New Roman" w:hAnsi="Times New Roman" w:cs="Times New Roman"/>
+        </w:rPr>
+      </w:pPr>
+      <w:r>
+        <w:rPr>
+          <w:rFonts w:ascii="Times New Roman" w:hAnsi="Times New Roman" w:cs="Times New Roman"/>
+        </w:rPr>
         <w:t>Problems Statement</w:t>
       </w:r>
     </w:p>
@@ -345,10 +365,14 @@
       <w:pPr>
         <w:rPr>
           <w:rFonts w:ascii="Times New Roman" w:hAnsi="Times New Roman" w:cs="Times New Roman"/>
-          <w:sz w:val="24"/>
-          <w:szCs w:val="24"/>
-        </w:rPr>
-      </w:pPr>
+        </w:rPr>
+      </w:pPr>
+      <w:r>
+        <w:rPr>
+          <w:rFonts w:ascii="Times New Roman" w:hAnsi="Times New Roman" w:cs="Times New Roman"/>
+        </w:rPr>
+        <w:t>The purpose of our project is to design an interactive webpage for doctors and patients alike. We aim to provide a platform for doctors and patients to interact, make appointments, etc., and to be able purchase medicines and medical equipments. Such a platform can greatly increase communication efficiency of patients and doctors, reducing time consumed on medical needs, making medical care more accessible to people.</w:t>
+      </w:r>
     </w:p>
     <w:p>
       <w:pPr>
@@ -359,8 +383,14 @@
         </w:numPr>
         <w:spacing w:before="280" w:after="280" w:line="240" w:lineRule="atLeast"/>
         <w:jc w:val="both"/>
-      </w:pPr>
-      <w:r>
+        <w:rPr>
+          <w:rFonts w:ascii="Times New Roman" w:hAnsi="Times New Roman" w:cs="Times New Roman"/>
+        </w:rPr>
+      </w:pPr>
+      <w:r>
+        <w:rPr>
+          <w:rFonts w:ascii="Times New Roman" w:hAnsi="Times New Roman" w:cs="Times New Roman"/>
+        </w:rPr>
         <w:t>Scope</w:t>
       </w:r>
     </w:p>
@@ -368,18 +398,28 @@
       <w:pPr>
         <w:rPr>
           <w:rFonts w:ascii="Times New Roman" w:hAnsi="Times New Roman" w:cs="Times New Roman"/>
-          <w:sz w:val="24"/>
-          <w:szCs w:val="24"/>
-        </w:rPr>
-      </w:pPr>
+        </w:rPr>
+      </w:pPr>
+      <w:r>
+        <w:rPr>
+          <w:rFonts w:ascii="Times New Roman" w:hAnsi="Times New Roman" w:cs="Times New Roman"/>
+        </w:rPr>
+        <w:t>Our system is intended to be a hybrid of the medical E-commerce system, and the doctors booking system. Our system allows patients to select doctors, and make appointments. We do not implement a feature for 1-on-1 chat, or doctor-patient communication from our system (but it can be done with third-party applications). Doctors can manage patients, and appointment schedules, but are not allowed to make purchases (unless they are also the patient). They are allowed to make and manage prescriptions, but the choice of purchasing is left for the patient.</w:t>
+      </w:r>
     </w:p>
     <w:p>
       <w:pPr>
         <w:pStyle w:val="Heading1"/>
         <w:spacing w:after="240" w:line="240" w:lineRule="atLeast"/>
         <w:jc w:val="both"/>
-      </w:pPr>
-      <w:r>
+        <w:rPr>
+          <w:rFonts w:ascii="Times New Roman" w:hAnsi="Times New Roman" w:cs="Times New Roman"/>
+        </w:rPr>
+      </w:pPr>
+      <w:r>
+        <w:rPr>
+          <w:rFonts w:ascii="Times New Roman" w:hAnsi="Times New Roman" w:cs="Times New Roman"/>
+        </w:rPr>
         <w:t>Literature Review</w:t>
       </w:r>
     </w:p>
@@ -392,35 +432,95 @@
         </w:numPr>
         <w:spacing w:before="280" w:after="280" w:line="240" w:lineRule="atLeast"/>
         <w:jc w:val="both"/>
-      </w:pPr>
-      <w:r>
+        <w:rPr>
+          <w:rFonts w:ascii="Times New Roman" w:hAnsi="Times New Roman" w:cs="Times New Roman"/>
+        </w:rPr>
+      </w:pPr>
+      <w:r>
+        <w:rPr>
+          <w:rFonts w:ascii="Times New Roman" w:hAnsi="Times New Roman" w:cs="Times New Roman"/>
+        </w:rPr>
         <w:t>Similar Applications/Systems</w:t>
       </w:r>
     </w:p>
     <w:p>
       <w:pPr>
         <w:rPr>
-          <w:rFonts w:cs="Calibri"/>
-        </w:rPr>
-      </w:pPr>
-      <w:r>
-        <w:rPr>
-          <w:rFonts w:cs="Calibri"/>
-        </w:rPr>
-        <w:t xml:space="preserve">The umedpro system by the University Medical Center HCMC allows for easy appointment booking of doctors. However it is limited to appointment and scheduling only. </w:t>
-      </w:r>
-    </w:p>
-    <w:p>
-      <w:pPr>
-        <w:rPr>
-          <w:rFonts w:cs="Calibri"/>
-        </w:rPr>
-      </w:pPr>
-      <w:r>
-        <w:rPr>
-          <w:rFonts w:cs="Calibri"/>
-        </w:rPr>
-        <w:t>The medicare system is an e-commerce application focusing on medical products. However it lacks the interactive features of the umedpro system. It also does not allow access to experts for guidance on the medical matter.</w:t>
+          <w:rFonts w:ascii="Times New Roman" w:hAnsi="Times New Roman" w:cs="Times New Roman"/>
+        </w:rPr>
+      </w:pPr>
+      <w:r>
+        <w:rPr>
+          <w:rFonts w:ascii="Times New Roman" w:hAnsi="Times New Roman" w:cs="Times New Roman"/>
+        </w:rPr>
+        <w:t>There are various similar systems and applications:</w:t>
+      </w:r>
+    </w:p>
+    <w:p>
+      <w:pPr>
+        <w:pStyle w:val="ListParagraph"/>
+        <w:numPr>
+          <w:ilvl w:val="0"/>
+          <w:numId w:val="20"/>
+        </w:numPr>
+        <w:rPr>
+          <w:rFonts w:ascii="Times New Roman" w:hAnsi="Times New Roman" w:cs="Times New Roman"/>
+        </w:rPr>
+      </w:pPr>
+      <w:r>
+        <w:rPr>
+          <w:rFonts w:ascii="Times New Roman" w:hAnsi="Times New Roman" w:cs="Times New Roman"/>
+        </w:rPr>
+        <w:t>UMC medpro: An online doctor booking platform by the university medical center HCMC.</w:t>
+      </w:r>
+    </w:p>
+    <w:p>
+      <w:pPr>
+        <w:pStyle w:val="ListParagraph"/>
+        <w:numPr>
+          <w:ilvl w:val="0"/>
+          <w:numId w:val="20"/>
+        </w:numPr>
+        <w:rPr>
+          <w:rFonts w:ascii="Times New Roman" w:hAnsi="Times New Roman" w:cs="Times New Roman"/>
+        </w:rPr>
+      </w:pPr>
+      <w:r>
+        <w:rPr>
+          <w:rFonts w:ascii="Times New Roman" w:hAnsi="Times New Roman" w:cs="Times New Roman"/>
+        </w:rPr>
+        <w:t>Medicare: An E-commerce platform focusing on medical products.</w:t>
+      </w:r>
+    </w:p>
+    <w:p>
+      <w:pPr>
+        <w:pStyle w:val="ListParagraph"/>
+        <w:numPr>
+          <w:ilvl w:val="0"/>
+          <w:numId w:val="20"/>
+        </w:numPr>
+        <w:rPr>
+          <w:rFonts w:ascii="Times New Roman" w:hAnsi="Times New Roman" w:cs="Times New Roman"/>
+        </w:rPr>
+      </w:pPr>
+      <w:r>
+        <w:rPr>
+          <w:rFonts w:ascii="Times New Roman" w:hAnsi="Times New Roman" w:cs="Times New Roman"/>
+        </w:rPr>
+        <w:t>Hello Doctor: A chain of clinics, which also offer a platform for doctor appointments.</w:t>
+      </w:r>
+    </w:p>
+    <w:p>
+      <w:pPr>
+        <w:rPr>
+          <w:rFonts w:ascii="Times New Roman" w:hAnsi="Times New Roman" w:cs="Times New Roman"/>
+        </w:rPr>
+      </w:pPr>
+      <w:r>
+        <w:rPr>
+          <w:rFonts w:ascii="Times New Roman" w:hAnsi="Times New Roman" w:cs="Times New Roman"/>
+        </w:rPr>
+        <w:t>There are also various other platforms for these purposes, most of them are for booking of doctors. Medical e-commerce systems are relatively uncommon.</w:t>
       </w:r>
     </w:p>
     <w:p>
@@ -432,8 +532,14 @@
         </w:numPr>
         <w:spacing w:before="280" w:after="280" w:line="240" w:lineRule="atLeast"/>
         <w:jc w:val="both"/>
-      </w:pPr>
-      <w:r>
+        <w:rPr>
+          <w:rFonts w:ascii="Times New Roman" w:hAnsi="Times New Roman" w:cs="Times New Roman"/>
+        </w:rPr>
+      </w:pPr>
+      <w:r>
+        <w:rPr>
+          <w:rFonts w:ascii="Times New Roman" w:hAnsi="Times New Roman" w:cs="Times New Roman"/>
+        </w:rPr>
         <w:t>Platform and Tools Review</w:t>
       </w:r>
     </w:p>
@@ -441,18 +547,55 @@
       <w:pPr>
         <w:rPr>
           <w:rFonts w:ascii="Times New Roman" w:hAnsi="Times New Roman" w:cs="Times New Roman"/>
-          <w:sz w:val="24"/>
-          <w:szCs w:val="24"/>
-        </w:rPr>
-      </w:pPr>
+        </w:rPr>
+      </w:pPr>
+      <w:r>
+        <w:rPr>
+          <w:rFonts w:ascii="Times New Roman" w:hAnsi="Times New Roman" w:cs="Times New Roman"/>
+        </w:rPr>
+        <w:t xml:space="preserve">The UMC medpro system by the University Medical Center HCMC allows for easy appointment booking of doctors. However it is limited to appointment and scheduling only. </w:t>
+      </w:r>
+    </w:p>
+    <w:p>
+      <w:pPr>
+        <w:rPr>
+          <w:rFonts w:ascii="Times New Roman" w:hAnsi="Times New Roman" w:cs="Times New Roman"/>
+        </w:rPr>
+      </w:pPr>
+      <w:r>
+        <w:rPr>
+          <w:rFonts w:ascii="Times New Roman" w:hAnsi="Times New Roman" w:cs="Times New Roman"/>
+        </w:rPr>
+        <w:lastRenderedPageBreak/>
+        <w:t xml:space="preserve">The medicare system is an e-commerce application focusing on medical products. However it lacks the interactive features of the umedpro system. It also does not allow access to experts for guidance on the medical matter. </w:t>
+      </w:r>
+    </w:p>
+    <w:p>
+      <w:pPr>
+        <w:rPr>
+          <w:rFonts w:ascii="Times New Roman" w:hAnsi="Times New Roman" w:cs="Times New Roman"/>
+        </w:rPr>
+      </w:pPr>
+      <w:r>
+        <w:rPr>
+          <w:rFonts w:ascii="Times New Roman" w:hAnsi="Times New Roman" w:cs="Times New Roman"/>
+        </w:rPr>
+        <w:t>There are various other online doctor appointment booking platforms or medical e-commerce platforms, but they all have these weaknesses.</w:t>
+      </w:r>
     </w:p>
     <w:p>
       <w:pPr>
         <w:pStyle w:val="Heading1"/>
         <w:spacing w:after="240" w:line="240" w:lineRule="atLeast"/>
         <w:jc w:val="both"/>
-      </w:pPr>
-      <w:r>
+        <w:rPr>
+          <w:rFonts w:ascii="Times New Roman" w:hAnsi="Times New Roman" w:cs="Times New Roman"/>
+        </w:rPr>
+      </w:pPr>
+      <w:r>
+        <w:rPr>
+          <w:rFonts w:ascii="Times New Roman" w:hAnsi="Times New Roman" w:cs="Times New Roman"/>
+        </w:rPr>
         <w:t>System Design</w:t>
       </w:r>
     </w:p>
@@ -465,14 +608,21 @@
         </w:numPr>
         <w:spacing w:before="280" w:after="280" w:line="240" w:lineRule="atLeast"/>
         <w:jc w:val="both"/>
-      </w:pPr>
-      <w:r>
+        <w:rPr>
+          <w:rFonts w:ascii="Times New Roman" w:hAnsi="Times New Roman" w:cs="Times New Roman"/>
+        </w:rPr>
+      </w:pPr>
+      <w:r>
+        <w:rPr>
+          <w:rFonts w:ascii="Times New Roman" w:hAnsi="Times New Roman" w:cs="Times New Roman"/>
+        </w:rPr>
         <w:t>System Requirement Specification</w:t>
       </w:r>
     </w:p>
     <w:p>
       <w:pPr>
         <w:rPr>
+          <w:rFonts w:ascii="Times New Roman" w:hAnsi="Times New Roman" w:cs="Times New Roman"/>
           <w:b/>
           <w:bCs/>
           <w:sz w:val="24"/>
@@ -481,6 +631,7 @@
       </w:pPr>
       <w:r>
         <w:rPr>
+          <w:rFonts w:ascii="Times New Roman" w:hAnsi="Times New Roman" w:cs="Times New Roman"/>
           <w:b/>
           <w:bCs/>
           <w:sz w:val="24"/>
@@ -492,16 +643,17 @@
     <w:p>
       <w:pPr>
         <w:rPr>
-          <w:sz w:val="24"/>
-          <w:szCs w:val="24"/>
-        </w:rPr>
-      </w:pPr>
-      <w:r>
-        <w:rPr>
-          <w:sz w:val="24"/>
-          <w:szCs w:val="24"/>
-        </w:rPr>
-        <w:lastRenderedPageBreak/>
+          <w:rFonts w:ascii="Times New Roman" w:hAnsi="Times New Roman" w:cs="Times New Roman"/>
+          <w:sz w:val="24"/>
+          <w:szCs w:val="24"/>
+        </w:rPr>
+      </w:pPr>
+      <w:r>
+        <w:rPr>
+          <w:rFonts w:ascii="Times New Roman" w:hAnsi="Times New Roman" w:cs="Times New Roman"/>
+          <w:sz w:val="24"/>
+          <w:szCs w:val="24"/>
+        </w:rPr>
         <w:t>1 – For products:</w:t>
       </w:r>
     </w:p>
@@ -512,12 +664,14 @@
           <w:numId w:val="15"/>
         </w:numPr>
         <w:rPr>
-          <w:sz w:val="24"/>
-          <w:szCs w:val="24"/>
-        </w:rPr>
-      </w:pPr>
-      <w:r>
-        <w:rPr>
+          <w:rFonts w:ascii="Times New Roman" w:hAnsi="Times New Roman" w:cs="Times New Roman"/>
+          <w:sz w:val="24"/>
+          <w:szCs w:val="24"/>
+        </w:rPr>
+      </w:pPr>
+      <w:r>
+        <w:rPr>
+          <w:rFonts w:ascii="Times New Roman" w:hAnsi="Times New Roman" w:cs="Times New Roman"/>
           <w:sz w:val="24"/>
           <w:szCs w:val="24"/>
         </w:rPr>
@@ -531,12 +685,14 @@
           <w:numId w:val="15"/>
         </w:numPr>
         <w:rPr>
-          <w:sz w:val="24"/>
-          <w:szCs w:val="24"/>
-        </w:rPr>
-      </w:pPr>
-      <w:r>
-        <w:rPr>
+          <w:rFonts w:ascii="Times New Roman" w:hAnsi="Times New Roman" w:cs="Times New Roman"/>
+          <w:sz w:val="24"/>
+          <w:szCs w:val="24"/>
+        </w:rPr>
+      </w:pPr>
+      <w:r>
+        <w:rPr>
+          <w:rFonts w:ascii="Times New Roman" w:hAnsi="Times New Roman" w:cs="Times New Roman"/>
           <w:sz w:val="24"/>
           <w:szCs w:val="24"/>
         </w:rPr>
@@ -550,12 +706,14 @@
           <w:numId w:val="15"/>
         </w:numPr>
         <w:rPr>
-          <w:sz w:val="24"/>
-          <w:szCs w:val="24"/>
-        </w:rPr>
-      </w:pPr>
-      <w:r>
-        <w:rPr>
+          <w:rFonts w:ascii="Times New Roman" w:hAnsi="Times New Roman" w:cs="Times New Roman"/>
+          <w:sz w:val="24"/>
+          <w:szCs w:val="24"/>
+        </w:rPr>
+      </w:pPr>
+      <w:r>
+        <w:rPr>
+          <w:rFonts w:ascii="Times New Roman" w:hAnsi="Times New Roman" w:cs="Times New Roman"/>
           <w:sz w:val="24"/>
           <w:szCs w:val="24"/>
         </w:rPr>
@@ -565,12 +723,14 @@
     <w:p>
       <w:pPr>
         <w:rPr>
-          <w:sz w:val="24"/>
-          <w:szCs w:val="24"/>
-        </w:rPr>
-      </w:pPr>
-      <w:r>
-        <w:rPr>
+          <w:rFonts w:ascii="Times New Roman" w:hAnsi="Times New Roman" w:cs="Times New Roman"/>
+          <w:sz w:val="24"/>
+          <w:szCs w:val="24"/>
+        </w:rPr>
+      </w:pPr>
+      <w:r>
+        <w:rPr>
+          <w:rFonts w:ascii="Times New Roman" w:hAnsi="Times New Roman" w:cs="Times New Roman"/>
           <w:sz w:val="24"/>
           <w:szCs w:val="24"/>
         </w:rPr>
@@ -584,12 +744,14 @@
           <w:numId w:val="19"/>
         </w:numPr>
         <w:rPr>
-          <w:sz w:val="24"/>
-          <w:szCs w:val="24"/>
-        </w:rPr>
-      </w:pPr>
-      <w:r>
-        <w:rPr>
+          <w:rFonts w:ascii="Times New Roman" w:hAnsi="Times New Roman" w:cs="Times New Roman"/>
+          <w:sz w:val="24"/>
+          <w:szCs w:val="24"/>
+        </w:rPr>
+      </w:pPr>
+      <w:r>
+        <w:rPr>
+          <w:rFonts w:ascii="Times New Roman" w:hAnsi="Times New Roman" w:cs="Times New Roman"/>
           <w:sz w:val="24"/>
           <w:szCs w:val="24"/>
         </w:rPr>
@@ -603,30 +765,18 @@
           <w:numId w:val="19"/>
         </w:numPr>
         <w:rPr>
-          <w:sz w:val="24"/>
-          <w:szCs w:val="24"/>
-        </w:rPr>
-      </w:pPr>
-      <w:r>
-        <w:rPr>
-          <w:sz w:val="24"/>
-          <w:szCs w:val="24"/>
-        </w:rPr>
-        <w:t xml:space="preserve">Users </w:t>
-      </w:r>
-      <w:r>
-        <w:rPr>
-          <w:sz w:val="24"/>
-          <w:szCs w:val="24"/>
-        </w:rPr>
-        <w:t>can register as</w:t>
-      </w:r>
-      <w:r>
-        <w:rPr>
-          <w:sz w:val="24"/>
-          <w:szCs w:val="24"/>
-        </w:rPr>
-        <w:t xml:space="preserve"> patient or professional (doctor/ pharmacist/ researcher).</w:t>
+          <w:rFonts w:ascii="Times New Roman" w:hAnsi="Times New Roman" w:cs="Times New Roman"/>
+          <w:sz w:val="24"/>
+          <w:szCs w:val="24"/>
+        </w:rPr>
+      </w:pPr>
+      <w:r>
+        <w:rPr>
+          <w:rFonts w:ascii="Times New Roman" w:hAnsi="Times New Roman" w:cs="Times New Roman"/>
+          <w:sz w:val="24"/>
+          <w:szCs w:val="24"/>
+        </w:rPr>
+        <w:t>Users can register as patient or professional (doctor/ pharmacist/ researcher).</w:t>
       </w:r>
     </w:p>
     <w:p>
@@ -636,12 +786,14 @@
           <w:numId w:val="19"/>
         </w:numPr>
         <w:rPr>
-          <w:sz w:val="24"/>
-          <w:szCs w:val="24"/>
-        </w:rPr>
-      </w:pPr>
-      <w:r>
-        <w:rPr>
+          <w:rFonts w:ascii="Times New Roman" w:hAnsi="Times New Roman" w:cs="Times New Roman"/>
+          <w:sz w:val="24"/>
+          <w:szCs w:val="24"/>
+        </w:rPr>
+      </w:pPr>
+      <w:r>
+        <w:rPr>
+          <w:rFonts w:ascii="Times New Roman" w:hAnsi="Times New Roman" w:cs="Times New Roman"/>
           <w:sz w:val="24"/>
           <w:szCs w:val="24"/>
         </w:rPr>
@@ -651,12 +803,14 @@
     <w:p>
       <w:pPr>
         <w:rPr>
-          <w:sz w:val="24"/>
-          <w:szCs w:val="24"/>
-        </w:rPr>
-      </w:pPr>
-      <w:r>
-        <w:rPr>
+          <w:rFonts w:ascii="Times New Roman" w:hAnsi="Times New Roman" w:cs="Times New Roman"/>
+          <w:sz w:val="24"/>
+          <w:szCs w:val="24"/>
+        </w:rPr>
+      </w:pPr>
+      <w:r>
+        <w:rPr>
+          <w:rFonts w:ascii="Times New Roman" w:hAnsi="Times New Roman" w:cs="Times New Roman"/>
           <w:sz w:val="24"/>
           <w:szCs w:val="24"/>
         </w:rPr>
@@ -664,6 +818,7 @@
       </w:r>
       <w:r>
         <w:rPr>
+          <w:rFonts w:ascii="Times New Roman" w:hAnsi="Times New Roman" w:cs="Times New Roman"/>
           <w:sz w:val="24"/>
           <w:szCs w:val="24"/>
         </w:rPr>
@@ -671,6 +826,7 @@
       </w:r>
       <w:r>
         <w:rPr>
+          <w:rFonts w:ascii="Times New Roman" w:hAnsi="Times New Roman" w:cs="Times New Roman"/>
           <w:sz w:val="24"/>
           <w:szCs w:val="24"/>
         </w:rPr>
@@ -684,12 +840,14 @@
           <w:numId w:val="16"/>
         </w:numPr>
         <w:rPr>
-          <w:sz w:val="24"/>
-          <w:szCs w:val="24"/>
-        </w:rPr>
-      </w:pPr>
-      <w:r>
-        <w:rPr>
+          <w:rFonts w:ascii="Times New Roman" w:hAnsi="Times New Roman" w:cs="Times New Roman"/>
+          <w:sz w:val="24"/>
+          <w:szCs w:val="24"/>
+        </w:rPr>
+      </w:pPr>
+      <w:r>
+        <w:rPr>
+          <w:rFonts w:ascii="Times New Roman" w:hAnsi="Times New Roman" w:cs="Times New Roman"/>
           <w:sz w:val="24"/>
           <w:szCs w:val="24"/>
         </w:rPr>
@@ -697,6 +855,7 @@
       </w:r>
       <w:r>
         <w:rPr>
+          <w:rFonts w:ascii="Times New Roman" w:hAnsi="Times New Roman" w:cs="Times New Roman"/>
           <w:sz w:val="24"/>
           <w:szCs w:val="24"/>
         </w:rPr>
@@ -704,6 +863,7 @@
       </w:r>
       <w:r>
         <w:rPr>
+          <w:rFonts w:ascii="Times New Roman" w:hAnsi="Times New Roman" w:cs="Times New Roman"/>
           <w:sz w:val="24"/>
           <w:szCs w:val="24"/>
         </w:rPr>
@@ -717,12 +877,14 @@
           <w:numId w:val="16"/>
         </w:numPr>
         <w:rPr>
-          <w:sz w:val="24"/>
-          <w:szCs w:val="24"/>
-        </w:rPr>
-      </w:pPr>
-      <w:r>
-        <w:rPr>
+          <w:rFonts w:ascii="Times New Roman" w:hAnsi="Times New Roman" w:cs="Times New Roman"/>
+          <w:sz w:val="24"/>
+          <w:szCs w:val="24"/>
+        </w:rPr>
+      </w:pPr>
+      <w:r>
+        <w:rPr>
+          <w:rFonts w:ascii="Times New Roman" w:hAnsi="Times New Roman" w:cs="Times New Roman"/>
           <w:sz w:val="24"/>
           <w:szCs w:val="24"/>
         </w:rPr>
@@ -730,6 +892,7 @@
       </w:r>
       <w:r>
         <w:rPr>
+          <w:rFonts w:ascii="Times New Roman" w:hAnsi="Times New Roman" w:cs="Times New Roman"/>
           <w:sz w:val="24"/>
           <w:szCs w:val="24"/>
         </w:rPr>
@@ -737,6 +900,7 @@
       </w:r>
       <w:r>
         <w:rPr>
+          <w:rFonts w:ascii="Times New Roman" w:hAnsi="Times New Roman" w:cs="Times New Roman"/>
           <w:sz w:val="24"/>
           <w:szCs w:val="24"/>
         </w:rPr>
@@ -750,12 +914,14 @@
           <w:numId w:val="16"/>
         </w:numPr>
         <w:rPr>
-          <w:sz w:val="24"/>
-          <w:szCs w:val="24"/>
-        </w:rPr>
-      </w:pPr>
-      <w:r>
-        <w:rPr>
+          <w:rFonts w:ascii="Times New Roman" w:hAnsi="Times New Roman" w:cs="Times New Roman"/>
+          <w:sz w:val="24"/>
+          <w:szCs w:val="24"/>
+        </w:rPr>
+      </w:pPr>
+      <w:r>
+        <w:rPr>
+          <w:rFonts w:ascii="Times New Roman" w:hAnsi="Times New Roman" w:cs="Times New Roman"/>
           <w:sz w:val="24"/>
           <w:szCs w:val="24"/>
         </w:rPr>
@@ -765,12 +931,14 @@
     <w:p>
       <w:pPr>
         <w:rPr>
-          <w:sz w:val="24"/>
-          <w:szCs w:val="24"/>
-        </w:rPr>
-      </w:pPr>
-      <w:r>
-        <w:rPr>
+          <w:rFonts w:ascii="Times New Roman" w:hAnsi="Times New Roman" w:cs="Times New Roman"/>
+          <w:sz w:val="24"/>
+          <w:szCs w:val="24"/>
+        </w:rPr>
+      </w:pPr>
+      <w:r>
+        <w:rPr>
+          <w:rFonts w:ascii="Times New Roman" w:hAnsi="Times New Roman" w:cs="Times New Roman"/>
           <w:sz w:val="24"/>
           <w:szCs w:val="24"/>
         </w:rPr>
@@ -778,6 +946,7 @@
       </w:r>
       <w:r>
         <w:rPr>
+          <w:rFonts w:ascii="Times New Roman" w:hAnsi="Times New Roman" w:cs="Times New Roman"/>
           <w:sz w:val="24"/>
           <w:szCs w:val="24"/>
         </w:rPr>
@@ -785,6 +954,7 @@
       </w:r>
       <w:r>
         <w:rPr>
+          <w:rFonts w:ascii="Times New Roman" w:hAnsi="Times New Roman" w:cs="Times New Roman"/>
           <w:sz w:val="24"/>
           <w:szCs w:val="24"/>
         </w:rPr>
@@ -798,12 +968,14 @@
           <w:numId w:val="17"/>
         </w:numPr>
         <w:rPr>
-          <w:sz w:val="24"/>
-          <w:szCs w:val="24"/>
-        </w:rPr>
-      </w:pPr>
-      <w:r>
-        <w:rPr>
+          <w:rFonts w:ascii="Times New Roman" w:hAnsi="Times New Roman" w:cs="Times New Roman"/>
+          <w:sz w:val="24"/>
+          <w:szCs w:val="24"/>
+        </w:rPr>
+      </w:pPr>
+      <w:r>
+        <w:rPr>
+          <w:rFonts w:ascii="Times New Roman" w:hAnsi="Times New Roman" w:cs="Times New Roman"/>
           <w:sz w:val="24"/>
           <w:szCs w:val="24"/>
         </w:rPr>
@@ -811,6 +983,7 @@
       </w:r>
       <w:r>
         <w:rPr>
+          <w:rFonts w:ascii="Times New Roman" w:hAnsi="Times New Roman" w:cs="Times New Roman"/>
           <w:sz w:val="24"/>
           <w:szCs w:val="24"/>
         </w:rPr>
@@ -824,12 +997,14 @@
           <w:numId w:val="17"/>
         </w:numPr>
         <w:rPr>
-          <w:sz w:val="24"/>
-          <w:szCs w:val="24"/>
-        </w:rPr>
-      </w:pPr>
-      <w:r>
-        <w:rPr>
+          <w:rFonts w:ascii="Times New Roman" w:hAnsi="Times New Roman" w:cs="Times New Roman"/>
+          <w:sz w:val="24"/>
+          <w:szCs w:val="24"/>
+        </w:rPr>
+      </w:pPr>
+      <w:r>
+        <w:rPr>
+          <w:rFonts w:ascii="Times New Roman" w:hAnsi="Times New Roman" w:cs="Times New Roman"/>
           <w:sz w:val="24"/>
           <w:szCs w:val="24"/>
         </w:rPr>
@@ -843,23 +1018,18 @@
           <w:numId w:val="17"/>
         </w:numPr>
         <w:rPr>
-          <w:sz w:val="24"/>
-          <w:szCs w:val="24"/>
-        </w:rPr>
-      </w:pPr>
-      <w:r>
-        <w:rPr>
-          <w:sz w:val="24"/>
-          <w:szCs w:val="24"/>
-        </w:rPr>
-        <w:t xml:space="preserve">Doctors can meet </w:t>
-      </w:r>
-      <w:r>
-        <w:rPr>
-          <w:sz w:val="24"/>
-          <w:szCs w:val="24"/>
-        </w:rPr>
-        <w:t>their patients on Zoom when it’s time.</w:t>
+          <w:rFonts w:ascii="Times New Roman" w:hAnsi="Times New Roman" w:cs="Times New Roman"/>
+          <w:sz w:val="24"/>
+          <w:szCs w:val="24"/>
+        </w:rPr>
+      </w:pPr>
+      <w:r>
+        <w:rPr>
+          <w:rFonts w:ascii="Times New Roman" w:hAnsi="Times New Roman" w:cs="Times New Roman"/>
+          <w:sz w:val="24"/>
+          <w:szCs w:val="24"/>
+        </w:rPr>
+        <w:t>Doctors can meet their patients on Zoom when it’s time.</w:t>
       </w:r>
     </w:p>
     <w:p>
@@ -869,19 +1039,23 @@
           <w:numId w:val="17"/>
         </w:numPr>
         <w:rPr>
-          <w:sz w:val="24"/>
-          <w:szCs w:val="24"/>
-        </w:rPr>
-      </w:pPr>
-      <w:r>
-        <w:rPr>
-          <w:sz w:val="24"/>
-          <w:szCs w:val="24"/>
-        </w:rPr>
+          <w:rFonts w:ascii="Times New Roman" w:hAnsi="Times New Roman" w:cs="Times New Roman"/>
+          <w:sz w:val="24"/>
+          <w:szCs w:val="24"/>
+        </w:rPr>
+      </w:pPr>
+      <w:r>
+        <w:rPr>
+          <w:rFonts w:ascii="Times New Roman" w:hAnsi="Times New Roman" w:cs="Times New Roman"/>
+          <w:sz w:val="24"/>
+          <w:szCs w:val="24"/>
+        </w:rPr>
+        <w:lastRenderedPageBreak/>
         <w:t>Doctors can write prescriptions</w:t>
       </w:r>
       <w:r>
         <w:rPr>
+          <w:rFonts w:ascii="Times New Roman" w:hAnsi="Times New Roman" w:cs="Times New Roman"/>
           <w:sz w:val="24"/>
           <w:szCs w:val="24"/>
         </w:rPr>
@@ -889,6 +1063,7 @@
       </w:r>
       <w:r>
         <w:rPr>
+          <w:rFonts w:ascii="Times New Roman" w:hAnsi="Times New Roman" w:cs="Times New Roman"/>
           <w:sz w:val="24"/>
           <w:szCs w:val="24"/>
         </w:rPr>
@@ -898,12 +1073,14 @@
     <w:p>
       <w:pPr>
         <w:rPr>
-          <w:sz w:val="24"/>
-          <w:szCs w:val="24"/>
-        </w:rPr>
-      </w:pPr>
-      <w:r>
-        <w:rPr>
+          <w:rFonts w:ascii="Times New Roman" w:hAnsi="Times New Roman" w:cs="Times New Roman"/>
+          <w:sz w:val="24"/>
+          <w:szCs w:val="24"/>
+        </w:rPr>
+      </w:pPr>
+      <w:r>
+        <w:rPr>
+          <w:rFonts w:ascii="Times New Roman" w:hAnsi="Times New Roman" w:cs="Times New Roman"/>
           <w:sz w:val="24"/>
           <w:szCs w:val="24"/>
         </w:rPr>
@@ -917,12 +1094,14 @@
           <w:numId w:val="18"/>
         </w:numPr>
         <w:rPr>
-          <w:sz w:val="24"/>
-          <w:szCs w:val="24"/>
-        </w:rPr>
-      </w:pPr>
-      <w:r>
-        <w:rPr>
+          <w:rFonts w:ascii="Times New Roman" w:hAnsi="Times New Roman" w:cs="Times New Roman"/>
+          <w:sz w:val="24"/>
+          <w:szCs w:val="24"/>
+        </w:rPr>
+      </w:pPr>
+      <w:r>
+        <w:rPr>
+          <w:rFonts w:ascii="Times New Roman" w:hAnsi="Times New Roman" w:cs="Times New Roman"/>
           <w:sz w:val="24"/>
           <w:szCs w:val="24"/>
         </w:rPr>
@@ -930,6 +1109,7 @@
       </w:r>
       <w:r>
         <w:rPr>
+          <w:rFonts w:ascii="Times New Roman" w:hAnsi="Times New Roman" w:cs="Times New Roman"/>
           <w:sz w:val="24"/>
           <w:szCs w:val="24"/>
         </w:rPr>
@@ -943,12 +1123,14 @@
           <w:numId w:val="18"/>
         </w:numPr>
         <w:rPr>
-          <w:sz w:val="24"/>
-          <w:szCs w:val="24"/>
-        </w:rPr>
-      </w:pPr>
-      <w:r>
-        <w:rPr>
+          <w:rFonts w:ascii="Times New Roman" w:hAnsi="Times New Roman" w:cs="Times New Roman"/>
+          <w:sz w:val="24"/>
+          <w:szCs w:val="24"/>
+        </w:rPr>
+      </w:pPr>
+      <w:r>
+        <w:rPr>
+          <w:rFonts w:ascii="Times New Roman" w:hAnsi="Times New Roman" w:cs="Times New Roman"/>
           <w:sz w:val="24"/>
           <w:szCs w:val="24"/>
         </w:rPr>
@@ -956,6 +1138,7 @@
       </w:r>
       <w:r>
         <w:rPr>
+          <w:rFonts w:ascii="Times New Roman" w:hAnsi="Times New Roman" w:cs="Times New Roman"/>
           <w:sz w:val="24"/>
           <w:szCs w:val="24"/>
         </w:rPr>
@@ -969,12 +1152,14 @@
           <w:numId w:val="18"/>
         </w:numPr>
         <w:rPr>
-          <w:sz w:val="24"/>
-          <w:szCs w:val="24"/>
-        </w:rPr>
-      </w:pPr>
-      <w:r>
-        <w:rPr>
+          <w:rFonts w:ascii="Times New Roman" w:hAnsi="Times New Roman" w:cs="Times New Roman"/>
+          <w:sz w:val="24"/>
+          <w:szCs w:val="24"/>
+        </w:rPr>
+      </w:pPr>
+      <w:r>
+        <w:rPr>
+          <w:rFonts w:ascii="Times New Roman" w:hAnsi="Times New Roman" w:cs="Times New Roman"/>
           <w:sz w:val="24"/>
           <w:szCs w:val="24"/>
         </w:rPr>
@@ -982,6 +1167,7 @@
       </w:r>
       <w:r>
         <w:rPr>
+          <w:rFonts w:ascii="Times New Roman" w:hAnsi="Times New Roman" w:cs="Times New Roman"/>
           <w:sz w:val="24"/>
           <w:szCs w:val="24"/>
         </w:rPr>
@@ -991,6 +1177,7 @@
     <w:p>
       <w:pPr>
         <w:rPr>
+          <w:rFonts w:ascii="Times New Roman" w:hAnsi="Times New Roman" w:cs="Times New Roman"/>
           <w:b/>
           <w:bCs/>
           <w:sz w:val="24"/>
@@ -999,6 +1186,7 @@
       </w:pPr>
       <w:r>
         <w:rPr>
+          <w:rFonts w:ascii="Times New Roman" w:hAnsi="Times New Roman" w:cs="Times New Roman"/>
           <w:b/>
           <w:bCs/>
           <w:sz w:val="24"/>
@@ -1010,73 +1198,48 @@
     <w:p>
       <w:pPr>
         <w:rPr>
-          <w:sz w:val="24"/>
-          <w:szCs w:val="24"/>
-        </w:rPr>
-      </w:pPr>
-      <w:r>
-        <w:rPr>
-          <w:sz w:val="24"/>
-          <w:szCs w:val="24"/>
-        </w:rPr>
-        <w:lastRenderedPageBreak/>
-        <w:t xml:space="preserve">For chat: </w:t>
-      </w:r>
-      <w:r>
-        <w:rPr>
-          <w:sz w:val="24"/>
-          <w:szCs w:val="24"/>
-        </w:rPr>
-        <w:t>low priority, difficult, database + interactive web technology</w:t>
-      </w:r>
-    </w:p>
-    <w:p>
-      <w:pPr>
-        <w:rPr>
-          <w:sz w:val="24"/>
-          <w:szCs w:val="24"/>
-        </w:rPr>
-      </w:pPr>
-      <w:r>
-        <w:rPr>
-          <w:sz w:val="24"/>
-          <w:szCs w:val="24"/>
-        </w:rPr>
-        <w:t xml:space="preserve">For doctors and patients, they share same attributes like username, password, usertype </w:t>
-      </w:r>
-      <w:r>
-        <w:rPr>
-          <w:rFonts w:hint="eastAsia"/>
-          <w:sz w:val="24"/>
-          <w:szCs w:val="24"/>
-        </w:rPr>
-        <w:t>→</w:t>
-      </w:r>
-      <w:r>
-        <w:rPr>
-          <w:rFonts w:hint="eastAsia"/>
-          <w:sz w:val="24"/>
-          <w:szCs w:val="24"/>
-        </w:rPr>
-        <w:t xml:space="preserve"> </w:t>
-      </w:r>
-      <w:r>
-        <w:rPr>
-          <w:sz w:val="24"/>
-          <w:szCs w:val="24"/>
-        </w:rPr>
-        <w:t>use inheritance</w:t>
-      </w:r>
-    </w:p>
-    <w:p>
-      <w:pPr>
-        <w:rPr>
-          <w:sz w:val="24"/>
-          <w:szCs w:val="24"/>
-        </w:rPr>
-      </w:pPr>
-      <w:r>
-        <w:rPr>
+          <w:rFonts w:ascii="Times New Roman" w:hAnsi="Times New Roman" w:cs="Times New Roman"/>
+          <w:sz w:val="24"/>
+          <w:szCs w:val="24"/>
+        </w:rPr>
+      </w:pPr>
+      <w:r>
+        <w:rPr>
+          <w:rFonts w:ascii="Times New Roman" w:hAnsi="Times New Roman" w:cs="Times New Roman"/>
+          <w:sz w:val="24"/>
+          <w:szCs w:val="24"/>
+        </w:rPr>
+        <w:t>For chat: low priority, difficult, database + interactive web technology</w:t>
+      </w:r>
+    </w:p>
+    <w:p>
+      <w:pPr>
+        <w:rPr>
+          <w:rFonts w:ascii="Times New Roman" w:hAnsi="Times New Roman" w:cs="Times New Roman"/>
+          <w:sz w:val="24"/>
+          <w:szCs w:val="24"/>
+        </w:rPr>
+      </w:pPr>
+      <w:r>
+        <w:rPr>
+          <w:rFonts w:ascii="Times New Roman" w:hAnsi="Times New Roman" w:cs="Times New Roman"/>
+          <w:sz w:val="24"/>
+          <w:szCs w:val="24"/>
+        </w:rPr>
+        <w:t>For doctors and patients, they share same attributes like username, password, usertype → use inheritance</w:t>
+      </w:r>
+    </w:p>
+    <w:p>
+      <w:pPr>
+        <w:rPr>
+          <w:rFonts w:ascii="Times New Roman" w:hAnsi="Times New Roman" w:cs="Times New Roman"/>
+          <w:sz w:val="24"/>
+          <w:szCs w:val="24"/>
+        </w:rPr>
+      </w:pPr>
+      <w:r>
+        <w:rPr>
+          <w:rFonts w:ascii="Times New Roman" w:hAnsi="Times New Roman" w:cs="Times New Roman"/>
           <w:sz w:val="24"/>
           <w:szCs w:val="24"/>
         </w:rPr>
@@ -1084,6 +1247,7 @@
       </w:r>
       <w:r>
         <w:rPr>
+          <w:rFonts w:ascii="Times New Roman" w:hAnsi="Times New Roman" w:cs="Times New Roman"/>
           <w:sz w:val="24"/>
           <w:szCs w:val="24"/>
         </w:rPr>
@@ -1093,6 +1257,7 @@
     <w:p>
       <w:pPr>
         <w:rPr>
+          <w:rFonts w:ascii="Times New Roman" w:hAnsi="Times New Roman" w:cs="Times New Roman"/>
           <w:b/>
           <w:bCs/>
           <w:sz w:val="24"/>
@@ -1101,6 +1266,7 @@
       </w:pPr>
       <w:r>
         <w:rPr>
+          <w:rFonts w:ascii="Times New Roman" w:hAnsi="Times New Roman" w:cs="Times New Roman"/>
           <w:b/>
           <w:bCs/>
           <w:sz w:val="24"/>
@@ -1113,7 +1279,7 @@
       <w:pPr>
         <w:ind w:firstLine="567"/>
         <w:rPr>
-          <w:rFonts w:cstheme="minorHAnsi"/>
+          <w:rFonts w:ascii="Times New Roman" w:hAnsi="Times New Roman" w:cs="Times New Roman"/>
           <w:sz w:val="24"/>
           <w:szCs w:val="24"/>
         </w:rPr>
@@ -1121,7 +1287,7 @@
       <w:bookmarkStart w:id="0" w:name="_Toc28984027"/>
       <w:r>
         <w:rPr>
-          <w:rFonts w:cstheme="minorHAnsi"/>
+          <w:rFonts w:ascii="Times New Roman" w:hAnsi="Times New Roman" w:cs="Times New Roman"/>
           <w:sz w:val="24"/>
           <w:szCs w:val="24"/>
         </w:rPr>
@@ -1132,7 +1298,7 @@
     <w:p>
       <w:pPr>
         <w:rPr>
-          <w:rFonts w:cstheme="minorHAnsi"/>
+          <w:rFonts w:ascii="Times New Roman" w:hAnsi="Times New Roman" w:cs="Times New Roman"/>
           <w:i/>
           <w:sz w:val="24"/>
           <w:szCs w:val="24"/>
@@ -1140,49 +1306,17 @@
       </w:pPr>
       <w:r>
         <w:rPr>
-          <w:rFonts w:cstheme="minorHAnsi"/>
-          <w:sz w:val="24"/>
-          <w:szCs w:val="24"/>
-        </w:rPr>
-        <w:t>Any activities requir</w:t>
-      </w:r>
-      <w:r>
-        <w:rPr>
-          <w:rFonts w:cstheme="minorHAnsi"/>
-          <w:sz w:val="24"/>
-          <w:szCs w:val="24"/>
-        </w:rPr>
-        <w:t>ing</w:t>
-      </w:r>
-      <w:r>
-        <w:rPr>
-          <w:rFonts w:cstheme="minorHAnsi"/>
-          <w:sz w:val="24"/>
-          <w:szCs w:val="24"/>
-        </w:rPr>
-        <w:t xml:space="preserve"> interaction</w:t>
-      </w:r>
-      <w:r>
-        <w:rPr>
-          <w:rFonts w:cstheme="minorHAnsi"/>
-          <w:sz w:val="24"/>
-          <w:szCs w:val="24"/>
-        </w:rPr>
-        <w:t>s</w:t>
-      </w:r>
-      <w:r>
-        <w:rPr>
-          <w:rFonts w:cstheme="minorHAnsi"/>
-          <w:sz w:val="24"/>
-          <w:szCs w:val="24"/>
-        </w:rPr>
-        <w:t xml:space="preserve"> with database has to last in no more than 3 seconds.</w:t>
-      </w:r>
-    </w:p>
-    <w:p>
-      <w:pPr>
-        <w:rPr>
-          <w:rFonts w:cstheme="minorHAnsi"/>
+          <w:rFonts w:ascii="Times New Roman" w:hAnsi="Times New Roman" w:cs="Times New Roman"/>
+          <w:sz w:val="24"/>
+          <w:szCs w:val="24"/>
+        </w:rPr>
+        <w:t>Any activities requiring interactions with database has to last in no more than 3 seconds.</w:t>
+      </w:r>
+    </w:p>
+    <w:p>
+      <w:pPr>
+        <w:rPr>
+          <w:rFonts w:ascii="Times New Roman" w:hAnsi="Times New Roman" w:cs="Times New Roman"/>
           <w:i/>
           <w:sz w:val="24"/>
           <w:szCs w:val="24"/>
@@ -1190,7 +1324,7 @@
       </w:pPr>
       <w:r>
         <w:rPr>
-          <w:rFonts w:cstheme="minorHAnsi"/>
+          <w:rFonts w:ascii="Times New Roman" w:hAnsi="Times New Roman" w:cs="Times New Roman"/>
           <w:sz w:val="24"/>
           <w:szCs w:val="24"/>
         </w:rPr>
@@ -1200,7 +1334,7 @@
     <w:p>
       <w:pPr>
         <w:rPr>
-          <w:rFonts w:cstheme="minorHAnsi"/>
+          <w:rFonts w:ascii="Times New Roman" w:hAnsi="Times New Roman" w:cs="Times New Roman"/>
           <w:i/>
           <w:sz w:val="24"/>
           <w:szCs w:val="24"/>
@@ -1208,26 +1342,18 @@
       </w:pPr>
       <w:r>
         <w:rPr>
-          <w:rFonts w:cstheme="minorHAnsi"/>
-          <w:sz w:val="24"/>
-          <w:szCs w:val="24"/>
-        </w:rPr>
-        <w:t>The</w:t>
-      </w:r>
-      <w:r>
-        <w:rPr>
-          <w:rFonts w:cstheme="minorHAnsi"/>
-          <w:sz w:val="24"/>
-          <w:szCs w:val="24"/>
-        </w:rPr>
-        <w:t xml:space="preserve"> system shall be available to all users all the time. Downtime shall not exceed 5 seconds in any day.</w:t>
+          <w:rFonts w:ascii="Times New Roman" w:hAnsi="Times New Roman" w:cs="Times New Roman"/>
+          <w:sz w:val="24"/>
+          <w:szCs w:val="24"/>
+        </w:rPr>
+        <w:t>The system shall be available to all users all the time. Downtime shall not exceed 5 seconds in any day.</w:t>
       </w:r>
     </w:p>
     <w:p>
       <w:pPr>
         <w:ind w:firstLine="567"/>
         <w:rPr>
-          <w:rFonts w:cstheme="minorHAnsi"/>
+          <w:rFonts w:ascii="Times New Roman" w:hAnsi="Times New Roman" w:cs="Times New Roman"/>
           <w:sz w:val="24"/>
           <w:szCs w:val="24"/>
         </w:rPr>
@@ -1236,7 +1362,7 @@
       <w:bookmarkStart w:id="2" w:name="_Toc28984028"/>
       <w:r>
         <w:rPr>
-          <w:rFonts w:cstheme="minorHAnsi"/>
+          <w:rFonts w:ascii="Times New Roman" w:hAnsi="Times New Roman" w:cs="Times New Roman"/>
           <w:sz w:val="24"/>
           <w:szCs w:val="24"/>
         </w:rPr>
@@ -1248,14 +1374,14 @@
     <w:p>
       <w:pPr>
         <w:rPr>
-          <w:rFonts w:cstheme="minorHAnsi"/>
-          <w:sz w:val="24"/>
-          <w:szCs w:val="24"/>
-        </w:rPr>
-      </w:pPr>
-      <w:r>
-        <w:rPr>
-          <w:rFonts w:cstheme="minorHAnsi"/>
+          <w:rFonts w:ascii="Times New Roman" w:hAnsi="Times New Roman" w:cs="Times New Roman"/>
+          <w:sz w:val="24"/>
+          <w:szCs w:val="24"/>
+        </w:rPr>
+      </w:pPr>
+      <w:r>
+        <w:rPr>
+          <w:rFonts w:ascii="Times New Roman" w:hAnsi="Times New Roman" w:cs="Times New Roman"/>
           <w:sz w:val="24"/>
           <w:szCs w:val="24"/>
         </w:rPr>
@@ -1265,14 +1391,14 @@
     <w:p>
       <w:pPr>
         <w:rPr>
-          <w:rFonts w:cstheme="minorHAnsi"/>
-          <w:sz w:val="24"/>
-          <w:szCs w:val="24"/>
-        </w:rPr>
-      </w:pPr>
-      <w:r>
-        <w:rPr>
-          <w:rFonts w:cstheme="minorHAnsi"/>
+          <w:rFonts w:ascii="Times New Roman" w:hAnsi="Times New Roman" w:cs="Times New Roman"/>
+          <w:sz w:val="24"/>
+          <w:szCs w:val="24"/>
+        </w:rPr>
+      </w:pPr>
+      <w:r>
+        <w:rPr>
+          <w:rFonts w:ascii="Times New Roman" w:hAnsi="Times New Roman" w:cs="Times New Roman"/>
           <w:sz w:val="24"/>
           <w:szCs w:val="24"/>
         </w:rPr>
@@ -1283,7 +1409,7 @@
       <w:pPr>
         <w:ind w:firstLine="567"/>
         <w:rPr>
-          <w:rFonts w:cstheme="minorHAnsi"/>
+          <w:rFonts w:ascii="Times New Roman" w:hAnsi="Times New Roman" w:cs="Times New Roman"/>
           <w:sz w:val="24"/>
           <w:szCs w:val="24"/>
         </w:rPr>
@@ -1292,7 +1418,7 @@
       <w:bookmarkStart w:id="4" w:name="_Toc28984029"/>
       <w:r>
         <w:rPr>
-          <w:rFonts w:cstheme="minorHAnsi"/>
+          <w:rFonts w:ascii="Times New Roman" w:hAnsi="Times New Roman" w:cs="Times New Roman"/>
           <w:sz w:val="24"/>
           <w:szCs w:val="24"/>
         </w:rPr>
@@ -1304,7 +1430,7 @@
     <w:p>
       <w:pPr>
         <w:rPr>
-          <w:rFonts w:cstheme="minorHAnsi"/>
+          <w:rFonts w:ascii="Times New Roman" w:hAnsi="Times New Roman" w:cs="Times New Roman"/>
           <w:i/>
           <w:iCs/>
           <w:sz w:val="24"/>
@@ -1313,7 +1439,7 @@
       </w:pPr>
       <w:r>
         <w:rPr>
-          <w:rFonts w:cstheme="minorHAnsi"/>
+          <w:rFonts w:ascii="Times New Roman" w:hAnsi="Times New Roman" w:cs="Times New Roman"/>
           <w:i/>
           <w:iCs/>
           <w:sz w:val="24"/>
@@ -1325,14 +1451,14 @@
     <w:p>
       <w:pPr>
         <w:rPr>
-          <w:rFonts w:cstheme="minorHAnsi"/>
-          <w:sz w:val="24"/>
-          <w:szCs w:val="24"/>
-        </w:rPr>
-      </w:pPr>
-      <w:r>
-        <w:rPr>
-          <w:rFonts w:cstheme="minorHAnsi"/>
+          <w:rFonts w:ascii="Times New Roman" w:hAnsi="Times New Roman" w:cs="Times New Roman"/>
+          <w:sz w:val="24"/>
+          <w:szCs w:val="24"/>
+        </w:rPr>
+      </w:pPr>
+      <w:r>
+        <w:rPr>
+          <w:rFonts w:ascii="Times New Roman" w:hAnsi="Times New Roman" w:cs="Times New Roman"/>
           <w:sz w:val="24"/>
           <w:szCs w:val="24"/>
         </w:rPr>
@@ -1342,40 +1468,25 @@
     <w:p>
       <w:pPr>
         <w:rPr>
-          <w:rFonts w:cstheme="minorHAnsi"/>
-          <w:sz w:val="24"/>
-          <w:szCs w:val="24"/>
-        </w:rPr>
-      </w:pPr>
-      <w:r>
-        <w:rPr>
-          <w:rFonts w:cstheme="minorHAnsi"/>
-          <w:sz w:val="24"/>
-          <w:szCs w:val="24"/>
-        </w:rPr>
-        <w:t xml:space="preserve">Staff should be able to use all the system functions after </w:t>
-      </w:r>
-      <w:r>
-        <w:rPr>
-          <w:rFonts w:cstheme="minorHAnsi"/>
-          <w:sz w:val="24"/>
-          <w:szCs w:val="24"/>
-        </w:rPr>
-        <w:t>two</w:t>
-      </w:r>
-      <w:r>
-        <w:rPr>
-          <w:rFonts w:cstheme="minorHAnsi"/>
-          <w:sz w:val="24"/>
-          <w:szCs w:val="24"/>
-        </w:rPr>
-        <w:t xml:space="preserve"> hours of training. After this training, the average number of errors made by experienced users shall not exceed two per hour of system use.</w:t>
-      </w:r>
-    </w:p>
-    <w:p>
-      <w:pPr>
-        <w:rPr>
-          <w:rFonts w:cstheme="minorHAnsi"/>
+          <w:rFonts w:ascii="Times New Roman" w:hAnsi="Times New Roman" w:cs="Times New Roman"/>
+          <w:sz w:val="24"/>
+          <w:szCs w:val="24"/>
+        </w:rPr>
+      </w:pPr>
+      <w:r>
+        <w:rPr>
+          <w:rFonts w:ascii="Times New Roman" w:hAnsi="Times New Roman" w:cs="Times New Roman"/>
+          <w:sz w:val="24"/>
+          <w:szCs w:val="24"/>
+        </w:rPr>
+        <w:lastRenderedPageBreak/>
+        <w:t>Staff should be able to use all the system functions after two hours of training. After this training, the average number of errors made by experienced users shall not exceed two per hour of system use.</w:t>
+      </w:r>
+    </w:p>
+    <w:p>
+      <w:pPr>
+        <w:rPr>
+          <w:rFonts w:ascii="Times New Roman" w:hAnsi="Times New Roman" w:cs="Times New Roman"/>
           <w:i/>
           <w:iCs/>
           <w:sz w:val="24"/>
@@ -1384,7 +1495,7 @@
       </w:pPr>
       <w:r>
         <w:rPr>
-          <w:rFonts w:cstheme="minorHAnsi"/>
+          <w:rFonts w:ascii="Times New Roman" w:hAnsi="Times New Roman" w:cs="Times New Roman"/>
           <w:i/>
           <w:iCs/>
           <w:sz w:val="24"/>
@@ -1396,7 +1507,7 @@
     <w:p>
       <w:pPr>
         <w:rPr>
-          <w:rFonts w:cstheme="minorHAnsi"/>
+          <w:rFonts w:ascii="Times New Roman" w:hAnsi="Times New Roman" w:cs="Times New Roman"/>
           <w:i/>
           <w:sz w:val="24"/>
           <w:szCs w:val="24"/>
@@ -1404,7 +1515,7 @@
       </w:pPr>
       <w:r>
         <w:rPr>
-          <w:rFonts w:cstheme="minorHAnsi"/>
+          <w:rFonts w:ascii="Times New Roman" w:hAnsi="Times New Roman" w:cs="Times New Roman"/>
           <w:sz w:val="24"/>
           <w:szCs w:val="24"/>
         </w:rPr>
@@ -1414,7 +1525,7 @@
     <w:p>
       <w:pPr>
         <w:rPr>
-          <w:rFonts w:cstheme="minorHAnsi"/>
+          <w:rFonts w:ascii="Times New Roman" w:hAnsi="Times New Roman" w:cs="Times New Roman"/>
           <w:i/>
           <w:iCs/>
           <w:sz w:val="24"/>
@@ -1423,27 +1534,26 @@
       </w:pPr>
       <w:r>
         <w:rPr>
-          <w:rFonts w:cstheme="minorHAnsi"/>
+          <w:rFonts w:ascii="Times New Roman" w:hAnsi="Times New Roman" w:cs="Times New Roman"/>
           <w:i/>
           <w:iCs/>
           <w:sz w:val="24"/>
           <w:szCs w:val="24"/>
         </w:rPr>
-        <w:lastRenderedPageBreak/>
         <w:t>Reliability requirements:</w:t>
       </w:r>
     </w:p>
     <w:p>
       <w:pPr>
         <w:rPr>
-          <w:rFonts w:cstheme="minorHAnsi"/>
-          <w:sz w:val="24"/>
-          <w:szCs w:val="24"/>
-        </w:rPr>
-      </w:pPr>
-      <w:r>
-        <w:rPr>
-          <w:rFonts w:cstheme="minorHAnsi"/>
+          <w:rFonts w:ascii="Times New Roman" w:hAnsi="Times New Roman" w:cs="Times New Roman"/>
+          <w:sz w:val="24"/>
+          <w:szCs w:val="24"/>
+        </w:rPr>
+      </w:pPr>
+      <w:r>
+        <w:rPr>
+          <w:rFonts w:ascii="Times New Roman" w:hAnsi="Times New Roman" w:cs="Times New Roman"/>
           <w:sz w:val="24"/>
           <w:szCs w:val="24"/>
         </w:rPr>
@@ -1459,8 +1569,14 @@
         </w:numPr>
         <w:spacing w:before="280" w:after="280" w:line="240" w:lineRule="atLeast"/>
         <w:jc w:val="both"/>
-      </w:pPr>
-      <w:r>
+        <w:rPr>
+          <w:rFonts w:ascii="Times New Roman" w:hAnsi="Times New Roman" w:cs="Times New Roman"/>
+        </w:rPr>
+      </w:pPr>
+      <w:r>
+        <w:rPr>
+          <w:rFonts w:ascii="Times New Roman" w:hAnsi="Times New Roman" w:cs="Times New Roman"/>
+        </w:rPr>
         <w:t>System Design Specification</w:t>
       </w:r>
     </w:p>
@@ -1485,10 +1601,157 @@
       <w:pPr>
         <w:rPr>
           <w:rFonts w:ascii="Times New Roman" w:hAnsi="Times New Roman" w:cs="Times New Roman"/>
-          <w:sz w:val="24"/>
-          <w:szCs w:val="24"/>
-        </w:rPr>
-      </w:pPr>
+        </w:rPr>
+      </w:pPr>
+      <w:r>
+        <w:rPr>
+          <w:rFonts w:ascii="Times New Roman" w:hAnsi="Times New Roman" w:cs="Times New Roman"/>
+          <w:noProof/>
+        </w:rPr>
+        <w:lastRenderedPageBreak/>
+        <w:drawing>
+          <wp:inline distT="0" distB="0" distL="0" distR="0" wp14:anchorId="022B5DDF" wp14:editId="54BCD607">
+            <wp:extent cx="5937885" cy="6305550"/>
+            <wp:effectExtent l="0" t="0" r="5715" b="0"/>
+            <wp:docPr id="2" name="Picture 2"/>
+            <wp:cNvGraphicFramePr>
+              <a:graphicFrameLocks xmlns:a="http://schemas.openxmlformats.org/drawingml/2006/main" noChangeAspect="1"/>
+            </wp:cNvGraphicFramePr>
+            <a:graphic xmlns:a="http://schemas.openxmlformats.org/drawingml/2006/main">
+              <a:graphicData uri="http://schemas.openxmlformats.org/drawingml/2006/picture">
+                <pic:pic xmlns:pic="http://schemas.openxmlformats.org/drawingml/2006/picture">
+                  <pic:nvPicPr>
+                    <pic:cNvPr id="0" name="Picture 1"/>
+                    <pic:cNvPicPr>
+                      <a:picLocks noChangeAspect="1" noChangeArrowheads="1"/>
+                    </pic:cNvPicPr>
+                  </pic:nvPicPr>
+                  <pic:blipFill>
+                    <a:blip r:embed="rId9">
+                      <a:extLst>
+                        <a:ext uri="{28A0092B-C50C-407E-A947-70E740481C1C}">
+                          <a14:useLocalDpi xmlns:a14="http://schemas.microsoft.com/office/drawing/2010/main" val="0"/>
+                        </a:ext>
+                      </a:extLst>
+                    </a:blip>
+                    <a:srcRect/>
+                    <a:stretch>
+                      <a:fillRect/>
+                    </a:stretch>
+                  </pic:blipFill>
+                  <pic:spPr bwMode="auto">
+                    <a:xfrm>
+                      <a:off x="0" y="0"/>
+                      <a:ext cx="5937885" cy="6305550"/>
+                    </a:xfrm>
+                    <a:prstGeom prst="rect">
+                      <a:avLst/>
+                    </a:prstGeom>
+                    <a:noFill/>
+                    <a:ln>
+                      <a:noFill/>
+                    </a:ln>
+                  </pic:spPr>
+                </pic:pic>
+              </a:graphicData>
+            </a:graphic>
+          </wp:inline>
+        </w:drawing>
+      </w:r>
+    </w:p>
+    <w:p>
+      <w:pPr>
+        <w:rPr>
+          <w:rFonts w:ascii="Times New Roman" w:hAnsi="Times New Roman" w:cs="Times New Roman"/>
+        </w:rPr>
+      </w:pPr>
+      <w:r>
+        <w:rPr>
+          <w:rFonts w:ascii="Times New Roman" w:hAnsi="Times New Roman" w:cs="Times New Roman"/>
+        </w:rPr>
+        <w:t>There are two actors: doctors and patients. A brief description of each use case is as follow:</w:t>
+      </w:r>
+    </w:p>
+    <w:p>
+      <w:pPr>
+        <w:rPr>
+          <w:rFonts w:ascii="Times New Roman" w:hAnsi="Times New Roman" w:cs="Times New Roman"/>
+        </w:rPr>
+      </w:pPr>
+      <w:r>
+        <w:rPr>
+          <w:rFonts w:ascii="Times New Roman" w:hAnsi="Times New Roman" w:cs="Times New Roman"/>
+        </w:rPr>
+        <w:t>-</w:t>
+      </w:r>
+      <w:r>
+        <w:rPr>
+          <w:rFonts w:ascii="Times New Roman" w:hAnsi="Times New Roman" w:cs="Times New Roman"/>
+        </w:rPr>
+        <w:tab/>
+        <w:t xml:space="preserve">Manage patients (summary goal UC): Doctors can manage their patients’ information, such as medicine prescribed, time and date, appointments, etc. </w:t>
+      </w:r>
+    </w:p>
+    <w:p>
+      <w:pPr>
+        <w:rPr>
+          <w:rFonts w:ascii="Times New Roman" w:hAnsi="Times New Roman" w:cs="Times New Roman"/>
+        </w:rPr>
+      </w:pPr>
+      <w:r>
+        <w:rPr>
+          <w:rFonts w:ascii="Times New Roman" w:hAnsi="Times New Roman" w:cs="Times New Roman"/>
+        </w:rPr>
+        <w:t>-</w:t>
+      </w:r>
+      <w:r>
+        <w:rPr>
+          <w:rFonts w:ascii="Times New Roman" w:hAnsi="Times New Roman" w:cs="Times New Roman"/>
+        </w:rPr>
+        <w:tab/>
+        <w:t xml:space="preserve">Make purchase: Doctors and patients are allowed to purchase medicine and medical equipments on the website. </w:t>
+      </w:r>
+    </w:p>
+    <w:p>
+      <w:pPr>
+        <w:rPr>
+          <w:rFonts w:ascii="Times New Roman" w:hAnsi="Times New Roman" w:cs="Times New Roman"/>
+        </w:rPr>
+      </w:pPr>
+      <w:r>
+        <w:rPr>
+          <w:rFonts w:ascii="Times New Roman" w:hAnsi="Times New Roman" w:cs="Times New Roman"/>
+        </w:rPr>
+        <w:lastRenderedPageBreak/>
+        <w:t>-</w:t>
+      </w:r>
+      <w:r>
+        <w:rPr>
+          <w:rFonts w:ascii="Times New Roman" w:hAnsi="Times New Roman" w:cs="Times New Roman"/>
+        </w:rPr>
+        <w:tab/>
+        <w:t>1-on-1 chat: Doctors and patients can chat with each other through message forms. They can also send pending messages when either party is offline.</w:t>
+      </w:r>
+    </w:p>
+    <w:p>
+      <w:pPr>
+        <w:rPr>
+          <w:rFonts w:ascii="Times New Roman" w:hAnsi="Times New Roman" w:cs="Times New Roman"/>
+        </w:rPr>
+      </w:pPr>
+      <w:r>
+        <w:rPr>
+          <w:rFonts w:ascii="Times New Roman" w:hAnsi="Times New Roman" w:cs="Times New Roman"/>
+        </w:rPr>
+        <w:t>-</w:t>
+      </w:r>
+      <w:r>
+        <w:rPr>
+          <w:rFonts w:ascii="Times New Roman" w:hAnsi="Times New Roman" w:cs="Times New Roman"/>
+        </w:rPr>
+        <w:tab/>
+        <w:t>Manage appointments: Patients can make appointments to doctors. Doctors can manage their own schedule, manage patient appointment timetable, etc.</w:t>
+      </w:r>
     </w:p>
     <w:p>
       <w:pPr>
@@ -1534,11 +1797,11 @@
       </w:pPr>
       <w:r>
         <w:rPr>
+          <w:rFonts w:ascii="Times New Roman" w:hAnsi="Times New Roman" w:cs="Times New Roman"/>
           <w:noProof/>
           <w:sz w:val="24"/>
           <w:szCs w:val="24"/>
         </w:rPr>
-        <w:lastRenderedPageBreak/>
         <w:drawing>
           <wp:inline distT="0" distB="0" distL="0" distR="0" wp14:anchorId="1E066576" wp14:editId="6768275E">
             <wp:extent cx="5937885" cy="6273165"/>
@@ -1557,7 +1820,7 @@
                     </pic:cNvPicPr>
                   </pic:nvPicPr>
                   <pic:blipFill>
-                    <a:blip r:embed="rId9">
+                    <a:blip r:embed="rId10">
                       <a:extLst>
                         <a:ext uri="{28A0092B-C50C-407E-A947-70E740481C1C}">
                           <a14:useLocalDpi xmlns:a14="http://schemas.microsoft.com/office/drawing/2010/main" val="0"/>
@@ -1605,6 +1868,7 @@
           <w:szCs w:val="24"/>
           <w:lang w:val="vi-VN"/>
         </w:rPr>
+        <w:lastRenderedPageBreak/>
         <w:t>For the use case: shopping</w:t>
       </w:r>
     </w:p>
@@ -1626,7 +1890,6 @@
           <w:szCs w:val="24"/>
           <w:lang w:val="vi-VN"/>
         </w:rPr>
-        <w:lastRenderedPageBreak/>
         <w:drawing>
           <wp:inline distT="0" distB="0" distL="0" distR="0" wp14:anchorId="539A53FA" wp14:editId="5665B4EB">
             <wp:extent cx="5521124" cy="5428615"/>
@@ -1645,7 +1908,7 @@
                     </pic:cNvPicPr>
                   </pic:nvPicPr>
                   <pic:blipFill rotWithShape="1">
-                    <a:blip r:embed="rId10">
+                    <a:blip r:embed="rId11">
                       <a:extLst>
                         <a:ext uri="{28A0092B-C50C-407E-A947-70E740481C1C}">
                           <a14:useLocalDpi xmlns:a14="http://schemas.microsoft.com/office/drawing/2010/main" val="0"/>
@@ -1757,7 +2020,7 @@
                     </pic:cNvPicPr>
                   </pic:nvPicPr>
                   <pic:blipFill>
-                    <a:blip r:embed="rId11">
+                    <a:blip r:embed="rId12">
                       <a:extLst>
                         <a:ext uri="{28A0092B-C50C-407E-A947-70E740481C1C}">
                           <a14:useLocalDpi xmlns:a14="http://schemas.microsoft.com/office/drawing/2010/main" val="0"/>
@@ -1843,6 +2106,7 @@
       <w:r>
         <w:rPr>
           <w:rFonts w:ascii="Times New Roman" w:hAnsi="Times New Roman" w:cs="Times New Roman"/>
+          <w:noProof/>
           <w:sz w:val="24"/>
           <w:szCs w:val="24"/>
         </w:rPr>
@@ -1863,7 +2127,7 @@
                     <pic:cNvPicPr/>
                   </pic:nvPicPr>
                   <pic:blipFill rotWithShape="1">
-                    <a:blip r:embed="rId12"/>
+                    <a:blip r:embed="rId13"/>
                     <a:srcRect l="1667" t="4491" r="4102" b="4453"/>
                     <a:stretch/>
                   </pic:blipFill>
@@ -1941,7 +2205,7 @@
                     </pic:cNvPicPr>
                   </pic:nvPicPr>
                   <pic:blipFill>
-                    <a:blip r:embed="rId13">
+                    <a:blip r:embed="rId14">
                       <a:extLst>
                         <a:ext uri="{28A0092B-C50C-407E-A947-70E740481C1C}">
                           <a14:useLocalDpi xmlns:a14="http://schemas.microsoft.com/office/drawing/2010/main" val="0"/>
@@ -2024,7 +2288,7 @@
                     </pic:cNvPicPr>
                   </pic:nvPicPr>
                   <pic:blipFill>
-                    <a:blip r:embed="rId14">
+                    <a:blip r:embed="rId15">
                       <a:extLst>
                         <a:ext uri="{28A0092B-C50C-407E-A947-70E740481C1C}">
                           <a14:useLocalDpi xmlns:a14="http://schemas.microsoft.com/office/drawing/2010/main" val="0"/>
@@ -2061,36 +2325,57 @@
         <w:pStyle w:val="Heading1"/>
         <w:spacing w:after="240" w:line="240" w:lineRule="atLeast"/>
         <w:jc w:val="both"/>
-      </w:pPr>
-      <w:r>
+        <w:rPr>
+          <w:rFonts w:ascii="Times New Roman" w:hAnsi="Times New Roman" w:cs="Times New Roman"/>
+        </w:rPr>
+      </w:pPr>
+      <w:r>
+        <w:rPr>
+          <w:rFonts w:ascii="Times New Roman" w:hAnsi="Times New Roman" w:cs="Times New Roman"/>
+        </w:rPr>
+        <w:t>System Implementation</w:t>
+      </w:r>
+    </w:p>
+    <w:p>
+      <w:pPr>
+        <w:rPr>
+          <w:rFonts w:ascii="Times New Roman" w:hAnsi="Times New Roman" w:cs="Times New Roman"/>
+        </w:rPr>
+      </w:pPr>
+    </w:p>
+    <w:p>
+      <w:pPr>
+        <w:rPr>
+          <w:rFonts w:ascii="Times New Roman" w:hAnsi="Times New Roman" w:cs="Times New Roman"/>
+        </w:rPr>
+      </w:pPr>
+      <w:r>
+        <w:rPr>
+          <w:rFonts w:ascii="Times New Roman" w:hAnsi="Times New Roman" w:cs="Times New Roman"/>
+        </w:rPr>
+        <w:t>Our database consists of several tables. The design is shown below</w:t>
+      </w:r>
+    </w:p>
+    <w:p>
+      <w:pPr>
+        <w:jc w:val="center"/>
+        <w:rPr>
+          <w:rFonts w:ascii="Times New Roman" w:hAnsi="Times New Roman" w:cs="Times New Roman"/>
+          <w:color w:val="FF0000"/>
+        </w:rPr>
+      </w:pPr>
+      <w:r>
+        <w:rPr>
+          <w:rFonts w:ascii="Times New Roman" w:hAnsi="Times New Roman" w:cs="Times New Roman"/>
+          <w:noProof/>
+          <w:color w:val="FF0000"/>
+        </w:rPr>
         <w:lastRenderedPageBreak/>
-        <w:t>System Implementation</w:t>
-      </w:r>
-    </w:p>
-    <w:p>
-      <w:pPr>
-        <w:pStyle w:val="Heading2"/>
-        <w:numPr>
-          <w:ilvl w:val="1"/>
-          <w:numId w:val="0"/>
-        </w:numPr>
-        <w:spacing w:before="280" w:after="280" w:line="240" w:lineRule="atLeast"/>
-        <w:jc w:val="both"/>
-      </w:pPr>
-      <w:r>
-        <w:t>Use case diagram</w:t>
-      </w:r>
-    </w:p>
-    <w:p>
-      <w:r>
-        <w:rPr>
-          <w:noProof/>
-        </w:rPr>
         <w:drawing>
-          <wp:inline distT="0" distB="0" distL="0" distR="0" wp14:anchorId="40181252" wp14:editId="344545F8">
-            <wp:extent cx="5937885" cy="4131945"/>
-            <wp:effectExtent l="0" t="0" r="5715" b="1905"/>
-            <wp:docPr id="1" name="Picture 1"/>
+          <wp:inline distT="0" distB="0" distL="0" distR="0" wp14:anchorId="28A2B6DC" wp14:editId="433B21BE">
+            <wp:extent cx="6162040" cy="7919641"/>
+            <wp:effectExtent l="0" t="0" r="0" b="5715"/>
+            <wp:docPr id="3" name="Picture 3"/>
             <wp:cNvGraphicFramePr>
               <a:graphicFrameLocks xmlns:a="http://schemas.openxmlformats.org/drawingml/2006/main" noChangeAspect="1"/>
             </wp:cNvGraphicFramePr>
@@ -2098,28 +2383,26 @@
               <a:graphicData uri="http://schemas.openxmlformats.org/drawingml/2006/picture">
                 <pic:pic xmlns:pic="http://schemas.openxmlformats.org/drawingml/2006/picture">
                   <pic:nvPicPr>
-                    <pic:cNvPr id="0" name="Picture 2"/>
+                    <pic:cNvPr id="0" name="Picture 7"/>
                     <pic:cNvPicPr>
                       <a:picLocks noChangeAspect="1" noChangeArrowheads="1"/>
                     </pic:cNvPicPr>
                   </pic:nvPicPr>
-                  <pic:blipFill>
-                    <a:blip r:embed="rId15">
+                  <pic:blipFill rotWithShape="1">
+                    <a:blip r:embed="rId16" cstate="print">
                       <a:extLst>
                         <a:ext uri="{28A0092B-C50C-407E-A947-70E740481C1C}">
                           <a14:useLocalDpi xmlns:a14="http://schemas.microsoft.com/office/drawing/2010/main" val="0"/>
                         </a:ext>
                       </a:extLst>
                     </a:blip>
-                    <a:srcRect/>
-                    <a:stretch>
-                      <a:fillRect/>
-                    </a:stretch>
+                    <a:srcRect l="11982" t="9936" r="12358" b="21305"/>
+                    <a:stretch/>
                   </pic:blipFill>
                   <pic:spPr bwMode="auto">
                     <a:xfrm>
                       <a:off x="0" y="0"/>
-                      <a:ext cx="5937885" cy="4131945"/>
+                      <a:ext cx="6171078" cy="7931257"/>
                     </a:xfrm>
                     <a:prstGeom prst="rect">
                       <a:avLst/>
@@ -2128,6 +2411,11 @@
                     <a:ln>
                       <a:noFill/>
                     </a:ln>
+                    <a:extLst>
+                      <a:ext uri="{53640926-AAD7-44D8-BBD7-CCE9431645EC}">
+                        <a14:shadowObscured xmlns:a14="http://schemas.microsoft.com/office/drawing/2010/main"/>
+                      </a:ext>
+                    </a:extLst>
                   </pic:spPr>
                 </pic:pic>
               </a:graphicData>
@@ -2137,68 +2425,16 @@
       </w:r>
     </w:p>
     <w:p>
-      <w:r>
-        <w:t>There are two actors: doctors and patients. A brief description of each use case is as follow:</w:t>
-      </w:r>
-    </w:p>
-    <w:p>
-      <w:r>
-        <w:t>-</w:t>
-      </w:r>
-      <w:r>
-        <w:tab/>
-        <w:t xml:space="preserve">Manage patients (summary goal UC): Doctors can manage their patients’ information, such as medicine prescribed, time and date, appointments, etc. </w:t>
-      </w:r>
-    </w:p>
-    <w:p>
-      <w:r>
-        <w:t>-</w:t>
-      </w:r>
-      <w:r>
-        <w:tab/>
-        <w:t xml:space="preserve">Make purchase: Doctors and patients are allowed to purchase medicine and medical equipments on the website. </w:t>
-      </w:r>
-    </w:p>
-    <w:p>
-      <w:r>
-        <w:t>-</w:t>
-      </w:r>
-      <w:r>
-        <w:tab/>
-        <w:t>1-on-1 chat: Doctors and patients can chat with each other through message forms. They can also send pending messages when either party is offline.</w:t>
-      </w:r>
-    </w:p>
-    <w:p>
-      <w:r>
-        <w:t>-</w:t>
-      </w:r>
-      <w:r>
-        <w:tab/>
-        <w:t>Manage appointments: Patients can make appointments to doctors. Doctors can manage their own schedule, manage patient appointment timetable, etc.</w:t>
-      </w:r>
-    </w:p>
-    <w:p/>
-    <w:p>
-      <w:r>
-        <w:t>Our database consists of several tables. The design is shown below</w:t>
-      </w:r>
-    </w:p>
-    <w:p>
-      <w:pPr>
-        <w:rPr>
-          <w:color w:val="FF0000"/>
-        </w:rPr>
-      </w:pPr>
-      <w:r>
-        <w:rPr>
-          <w:color w:val="FF0000"/>
+      <w:pPr>
+        <w:rPr>
+          <w:rFonts w:ascii="Times New Roman" w:hAnsi="Times New Roman" w:cs="Times New Roman"/>
+        </w:rPr>
+      </w:pPr>
+      <w:r>
+        <w:rPr>
+          <w:rFonts w:ascii="Times New Roman" w:hAnsi="Times New Roman" w:cs="Times New Roman"/>
         </w:rPr>
         <w:lastRenderedPageBreak/>
-        <w:t>[printed_db_v2.pdf]</w:t>
-      </w:r>
-    </w:p>
-    <w:p>
-      <w:r>
         <w:t>The database model was designed on Microsoft MySQL Workbench on a MySQL database server. The database was generated using MySQL Workbench’s forward engineering.</w:t>
       </w:r>
     </w:p>
@@ -2216,8 +2452,14 @@
         <w:pStyle w:val="Heading1"/>
         <w:spacing w:after="240" w:line="240" w:lineRule="atLeast"/>
         <w:jc w:val="both"/>
-      </w:pPr>
-      <w:r>
+        <w:rPr>
+          <w:rFonts w:ascii="Times New Roman" w:hAnsi="Times New Roman" w:cs="Times New Roman"/>
+        </w:rPr>
+      </w:pPr>
+      <w:r>
+        <w:rPr>
+          <w:rFonts w:ascii="Times New Roman" w:hAnsi="Times New Roman" w:cs="Times New Roman"/>
+        </w:rPr>
         <w:t>Conclusion and Discussion</w:t>
       </w:r>
     </w:p>
@@ -2230,8 +2472,14 @@
         </w:numPr>
         <w:spacing w:before="280" w:after="280" w:line="240" w:lineRule="atLeast"/>
         <w:jc w:val="both"/>
-      </w:pPr>
-      <w:r>
+        <w:rPr>
+          <w:rFonts w:ascii="Times New Roman" w:hAnsi="Times New Roman" w:cs="Times New Roman"/>
+        </w:rPr>
+      </w:pPr>
+      <w:r>
+        <w:rPr>
+          <w:rFonts w:ascii="Times New Roman" w:hAnsi="Times New Roman" w:cs="Times New Roman"/>
+        </w:rPr>
         <w:t>List of accomplished work</w:t>
       </w:r>
     </w:p>
@@ -2239,10 +2487,14 @@
       <w:pPr>
         <w:rPr>
           <w:rFonts w:ascii="Times New Roman" w:hAnsi="Times New Roman" w:cs="Times New Roman"/>
-          <w:sz w:val="24"/>
-          <w:szCs w:val="24"/>
-        </w:rPr>
-      </w:pPr>
+        </w:rPr>
+      </w:pPr>
+      <w:r>
+        <w:rPr>
+          <w:rFonts w:ascii="Times New Roman" w:hAnsi="Times New Roman" w:cs="Times New Roman"/>
+        </w:rPr>
+        <w:t>We managed to implement a complete system with the intended features, and a user-friendly interface. It is not without faults, however, but it is functional, and is easy to maintain and fix, should any issues arise.</w:t>
+      </w:r>
     </w:p>
     <w:p>
       <w:pPr>
@@ -2253,8 +2505,14 @@
         </w:numPr>
         <w:spacing w:before="280" w:after="280" w:line="240" w:lineRule="atLeast"/>
         <w:jc w:val="both"/>
-      </w:pPr>
-      <w:r>
+        <w:rPr>
+          <w:rFonts w:ascii="Times New Roman" w:hAnsi="Times New Roman" w:cs="Times New Roman"/>
+        </w:rPr>
+      </w:pPr>
+      <w:r>
+        <w:rPr>
+          <w:rFonts w:ascii="Times New Roman" w:hAnsi="Times New Roman" w:cs="Times New Roman"/>
+        </w:rPr>
         <w:t>Strength and Weakness</w:t>
       </w:r>
     </w:p>
@@ -2262,10 +2520,153 @@
       <w:pPr>
         <w:rPr>
           <w:rFonts w:ascii="Times New Roman" w:hAnsi="Times New Roman" w:cs="Times New Roman"/>
-          <w:sz w:val="24"/>
-          <w:szCs w:val="24"/>
-        </w:rPr>
-      </w:pPr>
+        </w:rPr>
+      </w:pPr>
+      <w:r>
+        <w:rPr>
+          <w:rFonts w:ascii="Times New Roman" w:hAnsi="Times New Roman" w:cs="Times New Roman"/>
+        </w:rPr>
+        <w:t>Our strength:</w:t>
+      </w:r>
+    </w:p>
+    <w:p>
+      <w:pPr>
+        <w:pStyle w:val="ListParagraph"/>
+        <w:numPr>
+          <w:ilvl w:val="0"/>
+          <w:numId w:val="20"/>
+        </w:numPr>
+        <w:rPr>
+          <w:rFonts w:ascii="Times New Roman" w:hAnsi="Times New Roman" w:cs="Times New Roman"/>
+        </w:rPr>
+      </w:pPr>
+      <w:r>
+        <w:rPr>
+          <w:rFonts w:ascii="Times New Roman" w:hAnsi="Times New Roman" w:cs="Times New Roman"/>
+        </w:rPr>
+        <w:t>We had clear and concise planning before implementation.</w:t>
+      </w:r>
+    </w:p>
+    <w:p>
+      <w:pPr>
+        <w:pStyle w:val="ListParagraph"/>
+        <w:numPr>
+          <w:ilvl w:val="0"/>
+          <w:numId w:val="20"/>
+        </w:numPr>
+        <w:rPr>
+          <w:rFonts w:ascii="Times New Roman" w:hAnsi="Times New Roman" w:cs="Times New Roman"/>
+        </w:rPr>
+      </w:pPr>
+      <w:r>
+        <w:rPr>
+          <w:rFonts w:ascii="Times New Roman" w:hAnsi="Times New Roman" w:cs="Times New Roman"/>
+        </w:rPr>
+        <w:t>We applied the MVC framework to a complete project.</w:t>
+      </w:r>
+    </w:p>
+    <w:p>
+      <w:pPr>
+        <w:pStyle w:val="ListParagraph"/>
+        <w:numPr>
+          <w:ilvl w:val="0"/>
+          <w:numId w:val="20"/>
+        </w:numPr>
+        <w:rPr>
+          <w:rFonts w:ascii="Times New Roman" w:hAnsi="Times New Roman" w:cs="Times New Roman"/>
+        </w:rPr>
+      </w:pPr>
+      <w:r>
+        <w:rPr>
+          <w:rFonts w:ascii="Times New Roman" w:hAnsi="Times New Roman" w:cs="Times New Roman"/>
+        </w:rPr>
+        <w:t>We utilized many different technologies, including (but not limited to): Apache Maven, Javascript, Bootstrap, MySQL database system.</w:t>
+      </w:r>
+    </w:p>
+    <w:p>
+      <w:pPr>
+        <w:pStyle w:val="ListParagraph"/>
+        <w:numPr>
+          <w:ilvl w:val="0"/>
+          <w:numId w:val="20"/>
+        </w:numPr>
+        <w:rPr>
+          <w:rFonts w:ascii="Times New Roman" w:hAnsi="Times New Roman" w:cs="Times New Roman"/>
+        </w:rPr>
+      </w:pPr>
+      <w:r>
+        <w:rPr>
+          <w:rFonts w:ascii="Times New Roman" w:hAnsi="Times New Roman" w:cs="Times New Roman"/>
+        </w:rPr>
+        <w:t>We were able to effectively utilize Git for easy collaboration.</w:t>
+      </w:r>
+    </w:p>
+    <w:p>
+      <w:pPr>
+        <w:rPr>
+          <w:rFonts w:ascii="Times New Roman" w:hAnsi="Times New Roman" w:cs="Times New Roman"/>
+        </w:rPr>
+      </w:pPr>
+      <w:r>
+        <w:rPr>
+          <w:rFonts w:ascii="Times New Roman" w:hAnsi="Times New Roman" w:cs="Times New Roman"/>
+        </w:rPr>
+        <w:t>Our weaknesses:</w:t>
+      </w:r>
+    </w:p>
+    <w:p>
+      <w:pPr>
+        <w:pStyle w:val="ListParagraph"/>
+        <w:numPr>
+          <w:ilvl w:val="0"/>
+          <w:numId w:val="20"/>
+        </w:numPr>
+        <w:rPr>
+          <w:rFonts w:ascii="Times New Roman" w:hAnsi="Times New Roman" w:cs="Times New Roman"/>
+        </w:rPr>
+      </w:pPr>
+      <w:r>
+        <w:rPr>
+          <w:rFonts w:ascii="Times New Roman" w:hAnsi="Times New Roman" w:cs="Times New Roman"/>
+        </w:rPr>
+        <w:t>Our time management was not very good, so we were more fast-paced towards the end.</w:t>
+      </w:r>
+    </w:p>
+    <w:p>
+      <w:pPr>
+        <w:pStyle w:val="ListParagraph"/>
+        <w:numPr>
+          <w:ilvl w:val="0"/>
+          <w:numId w:val="20"/>
+        </w:numPr>
+        <w:rPr>
+          <w:rFonts w:ascii="Times New Roman" w:hAnsi="Times New Roman" w:cs="Times New Roman"/>
+        </w:rPr>
+      </w:pPr>
+      <w:r>
+        <w:rPr>
+          <w:rFonts w:ascii="Times New Roman" w:hAnsi="Times New Roman" w:cs="Times New Roman"/>
+        </w:rPr>
+        <w:t>Our project was not completely without errors. It was functional, but may require additional work towards the long run.</w:t>
+      </w:r>
+    </w:p>
+    <w:p>
+      <w:pPr>
+        <w:pStyle w:val="ListParagraph"/>
+        <w:numPr>
+          <w:ilvl w:val="0"/>
+          <w:numId w:val="20"/>
+        </w:numPr>
+        <w:rPr>
+          <w:rFonts w:ascii="Times New Roman" w:hAnsi="Times New Roman" w:cs="Times New Roman"/>
+        </w:rPr>
+      </w:pPr>
+      <w:r>
+        <w:rPr>
+          <w:rFonts w:ascii="Times New Roman" w:hAnsi="Times New Roman" w:cs="Times New Roman"/>
+        </w:rPr>
+        <w:t>We needed to simplify several functions from our initial plan, due to not having enough time, and not having the knowledge and experience to do all of them.</w:t>
+      </w:r>
     </w:p>
     <w:p>
       <w:pPr>
@@ -2276,8 +2677,14 @@
         </w:numPr>
         <w:spacing w:before="280" w:after="280" w:line="240" w:lineRule="atLeast"/>
         <w:jc w:val="both"/>
-      </w:pPr>
-      <w:r>
+        <w:rPr>
+          <w:rFonts w:ascii="Times New Roman" w:hAnsi="Times New Roman" w:cs="Times New Roman"/>
+        </w:rPr>
+      </w:pPr>
+      <w:r>
+        <w:rPr>
+          <w:rFonts w:ascii="Times New Roman" w:hAnsi="Times New Roman" w:cs="Times New Roman"/>
+        </w:rPr>
         <w:t>Future Work</w:t>
       </w:r>
     </w:p>
@@ -2285,18 +2692,88 @@
       <w:pPr>
         <w:rPr>
           <w:rFonts w:ascii="Times New Roman" w:hAnsi="Times New Roman" w:cs="Times New Roman"/>
-          <w:sz w:val="24"/>
-          <w:szCs w:val="24"/>
-        </w:rPr>
-      </w:pPr>
+        </w:rPr>
+      </w:pPr>
+      <w:r>
+        <w:rPr>
+          <w:rFonts w:ascii="Times New Roman" w:hAnsi="Times New Roman" w:cs="Times New Roman"/>
+        </w:rPr>
+        <w:t>There are various room for improvement for our project:</w:t>
+      </w:r>
+    </w:p>
+    <w:p>
+      <w:pPr>
+        <w:pStyle w:val="ListParagraph"/>
+        <w:numPr>
+          <w:ilvl w:val="0"/>
+          <w:numId w:val="20"/>
+        </w:numPr>
+        <w:rPr>
+          <w:rFonts w:ascii="Times New Roman" w:hAnsi="Times New Roman" w:cs="Times New Roman"/>
+          <w:sz w:val="24"/>
+          <w:szCs w:val="24"/>
+        </w:rPr>
+      </w:pPr>
+      <w:r>
+        <w:rPr>
+          <w:rFonts w:ascii="Times New Roman" w:hAnsi="Times New Roman" w:cs="Times New Roman"/>
+        </w:rPr>
+        <w:t>Our project is not error-proof.</w:t>
+      </w:r>
+    </w:p>
+    <w:p>
+      <w:pPr>
+        <w:pStyle w:val="ListParagraph"/>
+        <w:numPr>
+          <w:ilvl w:val="0"/>
+          <w:numId w:val="20"/>
+        </w:numPr>
+        <w:rPr>
+          <w:rFonts w:ascii="Times New Roman" w:hAnsi="Times New Roman" w:cs="Times New Roman"/>
+          <w:sz w:val="24"/>
+          <w:szCs w:val="24"/>
+        </w:rPr>
+      </w:pPr>
+      <w:r>
+        <w:rPr>
+          <w:rFonts w:ascii="Times New Roman" w:hAnsi="Times New Roman" w:cs="Times New Roman"/>
+        </w:rPr>
+        <w:t xml:space="preserve">There are room for more features. </w:t>
+      </w:r>
+    </w:p>
+    <w:p>
+      <w:pPr>
+        <w:pStyle w:val="ListParagraph"/>
+        <w:numPr>
+          <w:ilvl w:val="0"/>
+          <w:numId w:val="20"/>
+        </w:numPr>
+        <w:rPr>
+          <w:rFonts w:ascii="Times New Roman" w:hAnsi="Times New Roman" w:cs="Times New Roman"/>
+          <w:sz w:val="24"/>
+          <w:szCs w:val="24"/>
+        </w:rPr>
+      </w:pPr>
+      <w:r>
+        <w:rPr>
+          <w:rFonts w:ascii="Times New Roman" w:hAnsi="Times New Roman" w:cs="Times New Roman"/>
+        </w:rPr>
+        <w:t>We can improve our interfaces for better user experience.</w:t>
+      </w:r>
     </w:p>
     <w:p>
       <w:pPr>
         <w:pStyle w:val="Heading1"/>
         <w:spacing w:after="240" w:line="240" w:lineRule="atLeast"/>
         <w:jc w:val="both"/>
-      </w:pPr>
-      <w:r>
+        <w:rPr>
+          <w:rFonts w:ascii="Times New Roman" w:hAnsi="Times New Roman" w:cs="Times New Roman"/>
+        </w:rPr>
+      </w:pPr>
+      <w:r>
+        <w:rPr>
+          <w:rFonts w:ascii="Times New Roman" w:hAnsi="Times New Roman" w:cs="Times New Roman"/>
+        </w:rPr>
         <w:t>References</w:t>
       </w:r>
     </w:p>
@@ -2312,15 +2789,22 @@
     <w:p>
       <w:pPr>
         <w:rPr>
+          <w:rFonts w:ascii="Times New Roman" w:hAnsi="Times New Roman" w:cs="Times New Roman"/>
           <w:b/>
           <w:szCs w:val="28"/>
         </w:rPr>
       </w:pPr>
     </w:p>
-    <w:p/>
+    <w:p>
+      <w:pPr>
+        <w:rPr>
+          <w:rFonts w:ascii="Times New Roman" w:hAnsi="Times New Roman" w:cs="Times New Roman"/>
+        </w:rPr>
+      </w:pPr>
+    </w:p>
     <w:sectPr>
-      <w:headerReference w:type="default" r:id="rId16"/>
-      <w:footerReference w:type="default" r:id="rId17"/>
+      <w:headerReference w:type="default" r:id="rId17"/>
+      <w:footerReference w:type="default" r:id="rId18"/>
       <w:pgSz w:w="12240" w:h="15840"/>
       <w:pgMar w:top="1440" w:right="1440" w:bottom="1440" w:left="1440" w:header="720" w:footer="720" w:gutter="0"/>
       <w:pgNumType w:start="0"/>
@@ -2797,6 +3281,118 @@
     </w:lvl>
   </w:abstractNum>
   <w:abstractNum w:abstractNumId="1" w15:restartNumberingAfterBreak="0">
+    <w:nsid w:val="03E233A8"/>
+    <w:multiLevelType w:val="hybridMultilevel"/>
+    <w:tmpl w:val="12D605EC"/>
+    <w:lvl w:ilvl="0" w:tplc="B47A32E6">
+      <w:numFmt w:val="bullet"/>
+      <w:lvlText w:val="-"/>
+      <w:lvlJc w:val="left"/>
+      <w:pPr>
+        <w:ind w:left="720" w:hanging="360"/>
+      </w:pPr>
+      <w:rPr>
+        <w:rFonts w:ascii="Calibri" w:eastAsiaTheme="minorEastAsia" w:hAnsi="Calibri" w:cs="Calibri" w:hint="default"/>
+      </w:rPr>
+    </w:lvl>
+    <w:lvl w:ilvl="1" w:tplc="04090003" w:tentative="1">
+      <w:start w:val="1"/>
+      <w:numFmt w:val="bullet"/>
+      <w:lvlText w:val="o"/>
+      <w:lvlJc w:val="left"/>
+      <w:pPr>
+        <w:ind w:left="1440" w:hanging="360"/>
+      </w:pPr>
+      <w:rPr>
+        <w:rFonts w:ascii="Courier New" w:hAnsi="Courier New" w:cs="Courier New" w:hint="default"/>
+      </w:rPr>
+    </w:lvl>
+    <w:lvl w:ilvl="2" w:tplc="04090005" w:tentative="1">
+      <w:start w:val="1"/>
+      <w:numFmt w:val="bullet"/>
+      <w:lvlText w:val=""/>
+      <w:lvlJc w:val="left"/>
+      <w:pPr>
+        <w:ind w:left="2160" w:hanging="360"/>
+      </w:pPr>
+      <w:rPr>
+        <w:rFonts w:ascii="Wingdings" w:hAnsi="Wingdings" w:hint="default"/>
+      </w:rPr>
+    </w:lvl>
+    <w:lvl w:ilvl="3" w:tplc="04090001" w:tentative="1">
+      <w:start w:val="1"/>
+      <w:numFmt w:val="bullet"/>
+      <w:lvlText w:val=""/>
+      <w:lvlJc w:val="left"/>
+      <w:pPr>
+        <w:ind w:left="2880" w:hanging="360"/>
+      </w:pPr>
+      <w:rPr>
+        <w:rFonts w:ascii="Symbol" w:hAnsi="Symbol" w:hint="default"/>
+      </w:rPr>
+    </w:lvl>
+    <w:lvl w:ilvl="4" w:tplc="04090003" w:tentative="1">
+      <w:start w:val="1"/>
+      <w:numFmt w:val="bullet"/>
+      <w:lvlText w:val="o"/>
+      <w:lvlJc w:val="left"/>
+      <w:pPr>
+        <w:ind w:left="3600" w:hanging="360"/>
+      </w:pPr>
+      <w:rPr>
+        <w:rFonts w:ascii="Courier New" w:hAnsi="Courier New" w:cs="Courier New" w:hint="default"/>
+      </w:rPr>
+    </w:lvl>
+    <w:lvl w:ilvl="5" w:tplc="04090005" w:tentative="1">
+      <w:start w:val="1"/>
+      <w:numFmt w:val="bullet"/>
+      <w:lvlText w:val=""/>
+      <w:lvlJc w:val="left"/>
+      <w:pPr>
+        <w:ind w:left="4320" w:hanging="360"/>
+      </w:pPr>
+      <w:rPr>
+        <w:rFonts w:ascii="Wingdings" w:hAnsi="Wingdings" w:hint="default"/>
+      </w:rPr>
+    </w:lvl>
+    <w:lvl w:ilvl="6" w:tplc="04090001" w:tentative="1">
+      <w:start w:val="1"/>
+      <w:numFmt w:val="bullet"/>
+      <w:lvlText w:val=""/>
+      <w:lvlJc w:val="left"/>
+      <w:pPr>
+        <w:ind w:left="5040" w:hanging="360"/>
+      </w:pPr>
+      <w:rPr>
+        <w:rFonts w:ascii="Symbol" w:hAnsi="Symbol" w:hint="default"/>
+      </w:rPr>
+    </w:lvl>
+    <w:lvl w:ilvl="7" w:tplc="04090003" w:tentative="1">
+      <w:start w:val="1"/>
+      <w:numFmt w:val="bullet"/>
+      <w:lvlText w:val="o"/>
+      <w:lvlJc w:val="left"/>
+      <w:pPr>
+        <w:ind w:left="5760" w:hanging="360"/>
+      </w:pPr>
+      <w:rPr>
+        <w:rFonts w:ascii="Courier New" w:hAnsi="Courier New" w:cs="Courier New" w:hint="default"/>
+      </w:rPr>
+    </w:lvl>
+    <w:lvl w:ilvl="8" w:tplc="04090005" w:tentative="1">
+      <w:start w:val="1"/>
+      <w:numFmt w:val="bullet"/>
+      <w:lvlText w:val=""/>
+      <w:lvlJc w:val="left"/>
+      <w:pPr>
+        <w:ind w:left="6480" w:hanging="360"/>
+      </w:pPr>
+      <w:rPr>
+        <w:rFonts w:ascii="Wingdings" w:hAnsi="Wingdings" w:hint="default"/>
+      </w:rPr>
+    </w:lvl>
+  </w:abstractNum>
+  <w:abstractNum w:abstractNumId="2" w15:restartNumberingAfterBreak="0">
     <w:nsid w:val="07766273"/>
     <w:multiLevelType w:val="hybridMultilevel"/>
     <w:tmpl w:val="2D2402EE"/>
@@ -2885,7 +3481,7 @@
       </w:pPr>
     </w:lvl>
   </w:abstractNum>
-  <w:abstractNum w:abstractNumId="2" w15:restartNumberingAfterBreak="0">
+  <w:abstractNum w:abstractNumId="3" w15:restartNumberingAfterBreak="0">
     <w:nsid w:val="104904B8"/>
     <w:multiLevelType w:val="hybridMultilevel"/>
     <w:tmpl w:val="A942D374"/>
@@ -2974,7 +3570,7 @@
       </w:pPr>
     </w:lvl>
   </w:abstractNum>
-  <w:abstractNum w:abstractNumId="3" w15:restartNumberingAfterBreak="0">
+  <w:abstractNum w:abstractNumId="4" w15:restartNumberingAfterBreak="0">
     <w:nsid w:val="1DAA4749"/>
     <w:multiLevelType w:val="multilevel"/>
     <w:tmpl w:val="1432228E"/>
@@ -3123,7 +3719,7 @@
       </w:rPr>
     </w:lvl>
   </w:abstractNum>
-  <w:abstractNum w:abstractNumId="4" w15:restartNumberingAfterBreak="0">
+  <w:abstractNum w:abstractNumId="5" w15:restartNumberingAfterBreak="0">
     <w:nsid w:val="1F467295"/>
     <w:multiLevelType w:val="hybridMultilevel"/>
     <w:tmpl w:val="263C229A"/>
@@ -3236,7 +3832,7 @@
       </w:rPr>
     </w:lvl>
   </w:abstractNum>
-  <w:abstractNum w:abstractNumId="5" w15:restartNumberingAfterBreak="0">
+  <w:abstractNum w:abstractNumId="6" w15:restartNumberingAfterBreak="0">
     <w:nsid w:val="1FC742E4"/>
     <w:multiLevelType w:val="multilevel"/>
     <w:tmpl w:val="D3C48E90"/>
@@ -3385,7 +3981,7 @@
       </w:rPr>
     </w:lvl>
   </w:abstractNum>
-  <w:abstractNum w:abstractNumId="6" w15:restartNumberingAfterBreak="0">
+  <w:abstractNum w:abstractNumId="7" w15:restartNumberingAfterBreak="0">
     <w:nsid w:val="23C20FE8"/>
     <w:multiLevelType w:val="multilevel"/>
     <w:tmpl w:val="DC24EBD0"/>
@@ -3534,7 +4130,7 @@
       </w:rPr>
     </w:lvl>
   </w:abstractNum>
-  <w:abstractNum w:abstractNumId="7" w15:restartNumberingAfterBreak="0">
+  <w:abstractNum w:abstractNumId="8" w15:restartNumberingAfterBreak="0">
     <w:nsid w:val="2B4F2C6F"/>
     <w:multiLevelType w:val="hybridMultilevel"/>
     <w:tmpl w:val="199007D6"/>
@@ -3646,7 +4242,7 @@
       </w:rPr>
     </w:lvl>
   </w:abstractNum>
-  <w:abstractNum w:abstractNumId="8" w15:restartNumberingAfterBreak="0">
+  <w:abstractNum w:abstractNumId="9" w15:restartNumberingAfterBreak="0">
     <w:nsid w:val="2F8A6D0E"/>
     <w:multiLevelType w:val="hybridMultilevel"/>
     <w:tmpl w:val="8508EC1C"/>
@@ -3744,7 +4340,7 @@
       </w:pPr>
     </w:lvl>
   </w:abstractNum>
-  <w:abstractNum w:abstractNumId="9" w15:restartNumberingAfterBreak="0">
+  <w:abstractNum w:abstractNumId="10" w15:restartNumberingAfterBreak="0">
     <w:nsid w:val="306308B7"/>
     <w:multiLevelType w:val="hybridMultilevel"/>
     <w:tmpl w:val="71FC3962"/>
@@ -3836,7 +4432,7 @@
       </w:pPr>
     </w:lvl>
   </w:abstractNum>
-  <w:abstractNum w:abstractNumId="10" w15:restartNumberingAfterBreak="0">
+  <w:abstractNum w:abstractNumId="11" w15:restartNumberingAfterBreak="0">
     <w:nsid w:val="46894222"/>
     <w:multiLevelType w:val="multilevel"/>
     <w:tmpl w:val="83FAB4D2"/>
@@ -3985,7 +4581,7 @@
       </w:rPr>
     </w:lvl>
   </w:abstractNum>
-  <w:abstractNum w:abstractNumId="11" w15:restartNumberingAfterBreak="0">
+  <w:abstractNum w:abstractNumId="12" w15:restartNumberingAfterBreak="0">
     <w:nsid w:val="49B90B98"/>
     <w:multiLevelType w:val="hybridMultilevel"/>
     <w:tmpl w:val="18C253EA"/>
@@ -4098,7 +4694,7 @@
       </w:rPr>
     </w:lvl>
   </w:abstractNum>
-  <w:abstractNum w:abstractNumId="12" w15:restartNumberingAfterBreak="0">
+  <w:abstractNum w:abstractNumId="13" w15:restartNumberingAfterBreak="0">
     <w:nsid w:val="6AF86B8E"/>
     <w:multiLevelType w:val="hybridMultilevel"/>
     <w:tmpl w:val="CABC3C80"/>
@@ -4210,7 +4806,7 @@
       </w:rPr>
     </w:lvl>
   </w:abstractNum>
-  <w:abstractNum w:abstractNumId="13" w15:restartNumberingAfterBreak="0">
+  <w:abstractNum w:abstractNumId="14" w15:restartNumberingAfterBreak="0">
     <w:nsid w:val="6B1A0238"/>
     <w:multiLevelType w:val="hybridMultilevel"/>
     <w:tmpl w:val="B9706C7C"/>
@@ -4299,7 +4895,7 @@
       </w:pPr>
     </w:lvl>
   </w:abstractNum>
-  <w:abstractNum w:abstractNumId="14" w15:restartNumberingAfterBreak="0">
+  <w:abstractNum w:abstractNumId="15" w15:restartNumberingAfterBreak="0">
     <w:nsid w:val="73B77E22"/>
     <w:multiLevelType w:val="hybridMultilevel"/>
     <w:tmpl w:val="84AE849A"/>
@@ -4391,7 +4987,7 @@
       </w:pPr>
     </w:lvl>
   </w:abstractNum>
-  <w:abstractNum w:abstractNumId="15" w15:restartNumberingAfterBreak="0">
+  <w:abstractNum w:abstractNumId="16" w15:restartNumberingAfterBreak="0">
     <w:nsid w:val="786206D5"/>
     <w:multiLevelType w:val="hybridMultilevel"/>
     <w:tmpl w:val="39586934"/>
@@ -4480,7 +5076,7 @@
       </w:pPr>
     </w:lvl>
   </w:abstractNum>
-  <w:abstractNum w:abstractNumId="16" w15:restartNumberingAfterBreak="0">
+  <w:abstractNum w:abstractNumId="17" w15:restartNumberingAfterBreak="0">
     <w:nsid w:val="78633081"/>
     <w:multiLevelType w:val="hybridMultilevel"/>
     <w:tmpl w:val="011E24AC"/>
@@ -4569,7 +5165,7 @@
       </w:pPr>
     </w:lvl>
   </w:abstractNum>
-  <w:abstractNum w:abstractNumId="17" w15:restartNumberingAfterBreak="0">
+  <w:abstractNum w:abstractNumId="18" w15:restartNumberingAfterBreak="0">
     <w:nsid w:val="7BA83BB0"/>
     <w:multiLevelType w:val="hybridMultilevel"/>
     <w:tmpl w:val="0422E656"/>
@@ -4682,7 +5278,7 @@
       </w:rPr>
     </w:lvl>
   </w:abstractNum>
-  <w:abstractNum w:abstractNumId="18" w15:restartNumberingAfterBreak="0">
+  <w:abstractNum w:abstractNumId="19" w15:restartNumberingAfterBreak="0">
     <w:nsid w:val="7ED6298D"/>
     <w:multiLevelType w:val="hybridMultilevel"/>
     <w:tmpl w:val="F288054A"/>
@@ -4772,61 +5368,64 @@
     </w:lvl>
   </w:abstractNum>
   <w:num w:numId="1">
+    <w:abstractNumId w:val="13"/>
+  </w:num>
+  <w:num w:numId="2">
+    <w:abstractNumId w:val="15"/>
+  </w:num>
+  <w:num w:numId="3">
+    <w:abstractNumId w:val="10"/>
+  </w:num>
+  <w:num w:numId="4">
+    <w:abstractNumId w:val="9"/>
+  </w:num>
+  <w:num w:numId="5">
+    <w:abstractNumId w:val="16"/>
+  </w:num>
+  <w:num w:numId="6">
+    <w:abstractNumId w:val="3"/>
+  </w:num>
+  <w:num w:numId="7">
+    <w:abstractNumId w:val="14"/>
+  </w:num>
+  <w:num w:numId="8">
+    <w:abstractNumId w:val="2"/>
+  </w:num>
+  <w:num w:numId="9">
+    <w:abstractNumId w:val="19"/>
+  </w:num>
+  <w:num w:numId="10">
+    <w:abstractNumId w:val="17"/>
+  </w:num>
+  <w:num w:numId="11">
     <w:abstractNumId w:val="12"/>
   </w:num>
-  <w:num w:numId="2">
-    <w:abstractNumId w:val="14"/>
+  <w:num w:numId="12">
+    <w:abstractNumId w:val="5"/>
   </w:num>
-  <w:num w:numId="3">
-    <w:abstractNumId w:val="9"/>
+  <w:num w:numId="13">
+    <w:abstractNumId w:val="18"/>
   </w:num>
-  <w:num w:numId="4">
+  <w:num w:numId="14">
     <w:abstractNumId w:val="8"/>
   </w:num>
-  <w:num w:numId="5">
-    <w:abstractNumId w:val="15"/>
-  </w:num>
-  <w:num w:numId="6">
-    <w:abstractNumId w:val="2"/>
-  </w:num>
-  <w:num w:numId="7">
-    <w:abstractNumId w:val="13"/>
-  </w:num>
-  <w:num w:numId="8">
-    <w:abstractNumId w:val="1"/>
-  </w:num>
-  <w:num w:numId="9">
-    <w:abstractNumId w:val="18"/>
-  </w:num>
-  <w:num w:numId="10">
-    <w:abstractNumId w:val="16"/>
-  </w:num>
-  <w:num w:numId="11">
-    <w:abstractNumId w:val="11"/>
-  </w:num>
-  <w:num w:numId="12">
+  <w:num w:numId="15">
     <w:abstractNumId w:val="4"/>
   </w:num>
-  <w:num w:numId="13">
-    <w:abstractNumId w:val="17"/>
-  </w:num>
-  <w:num w:numId="14">
-    <w:abstractNumId w:val="7"/>
-  </w:num>
-  <w:num w:numId="15">
-    <w:abstractNumId w:val="3"/>
-  </w:num>
   <w:num w:numId="16">
-    <w:abstractNumId w:val="10"/>
+    <w:abstractNumId w:val="11"/>
   </w:num>
   <w:num w:numId="17">
     <w:abstractNumId w:val="0"/>
   </w:num>
   <w:num w:numId="18">
-    <w:abstractNumId w:val="5"/>
+    <w:abstractNumId w:val="6"/>
   </w:num>
   <w:num w:numId="19">
-    <w:abstractNumId w:val="6"/>
+    <w:abstractNumId w:val="7"/>
+  </w:num>
+  <w:num w:numId="20">
+    <w:abstractNumId w:val="1"/>
   </w:num>
   <w:numIdMacAtCleanup w:val="1"/>
 </w:numbering>
@@ -5004,7 +5603,7 @@
     <w:lsdException w:name="Table Web 2" w:semiHidden="1" w:unhideWhenUsed="1"/>
     <w:lsdException w:name="Table Web 3" w:semiHidden="1" w:unhideWhenUsed="1"/>
     <w:lsdException w:name="Balloon Text" w:semiHidden="1" w:unhideWhenUsed="1"/>
-    <w:lsdException w:name="Table Grid" w:semiHidden="1" w:uiPriority="59" w:unhideWhenUsed="1"/>
+    <w:lsdException w:name="Table Grid" w:uiPriority="59"/>
     <w:lsdException w:name="Table Theme" w:semiHidden="1" w:unhideWhenUsed="1"/>
     <w:lsdException w:name="Placeholder Text" w:semiHidden="1"/>
     <w:lsdException w:name="No Spacing" w:uiPriority="1" w:qFormat="1"/>

</xml_diff>

<commit_message>
Remove chat from UC report
</commit_message>
<xml_diff>
--- a/Report/report_template.docx
+++ b/Report/report_template.docx
@@ -1,6 +1,6 @@
 
 <file path=word/document.xml><?xml version="1.0" encoding="utf-8"?>
-<w:document xmlns:wpc="http://schemas.microsoft.com/office/word/2010/wordprocessingCanvas" xmlns:cx="http://schemas.microsoft.com/office/drawing/2014/chartex" xmlns:cx1="http://schemas.microsoft.com/office/drawing/2015/9/8/chartex" xmlns:cx2="http://schemas.microsoft.com/office/drawing/2015/10/21/chartex" xmlns:cx3="http://schemas.microsoft.com/office/drawing/2016/5/9/chartex" xmlns:cx4="http://schemas.microsoft.com/office/drawing/2016/5/10/chartex" xmlns:cx5="http://schemas.microsoft.com/office/drawing/2016/5/11/chartex" xmlns:cx6="http://schemas.microsoft.com/office/drawing/2016/5/12/chartex" xmlns:cx7="http://schemas.microsoft.com/office/drawing/2016/5/13/chartex" xmlns:cx8="http://schemas.microsoft.com/office/drawing/2016/5/14/chartex" xmlns:mc="http://schemas.openxmlformats.org/markup-compatibility/2006" xmlns:aink="http://schemas.microsoft.com/office/drawing/2016/ink" xmlns:am3d="http://schemas.microsoft.com/office/drawing/2017/model3d" xmlns:o="urn:schemas-microsoft-com:office:office" xmlns:r="http://schemas.openxmlformats.org/officeDocument/2006/relationships" xmlns:m="http://schemas.openxmlformats.org/officeDocument/2006/math" xmlns:v="urn:schemas-microsoft-com:vml" xmlns:wp14="http://schemas.microsoft.com/office/word/2010/wordprocessingDrawing" xmlns:wp="http://schemas.openxmlformats.org/drawingml/2006/wordprocessingDrawing" xmlns:w10="urn:schemas-microsoft-com:office:word" xmlns:w="http://schemas.openxmlformats.org/wordprocessingml/2006/main" xmlns:w14="http://schemas.microsoft.com/office/word/2010/wordml" xmlns:w15="http://schemas.microsoft.com/office/word/2012/wordml" xmlns:w16cex="http://schemas.microsoft.com/office/word/2018/wordml/cex" xmlns:w16cid="http://schemas.microsoft.com/office/word/2016/wordml/cid" xmlns:w16="http://schemas.microsoft.com/office/word/2018/wordml" xmlns:w16se="http://schemas.microsoft.com/office/word/2015/wordml/symex" xmlns:wpg="http://schemas.microsoft.com/office/word/2010/wordprocessingGroup" xmlns:wpi="http://schemas.microsoft.com/office/word/2010/wordprocessingInk" xmlns:wne="http://schemas.microsoft.com/office/word/2006/wordml" xmlns:wps="http://schemas.microsoft.com/office/word/2010/wordprocessingShape" mc:Ignorable="w14 w15 w16se w16cid w16 w16cex wp14">
+<w:document xmlns:wpc="http://schemas.microsoft.com/office/word/2010/wordprocessingCanvas" xmlns:mc="http://schemas.openxmlformats.org/markup-compatibility/2006" xmlns:o="urn:schemas-microsoft-com:office:office" xmlns:r="http://schemas.openxmlformats.org/officeDocument/2006/relationships" xmlns:m="http://schemas.openxmlformats.org/officeDocument/2006/math" xmlns:v="urn:schemas-microsoft-com:vml" xmlns:wp14="http://schemas.microsoft.com/office/word/2010/wordprocessingDrawing" xmlns:wp="http://schemas.openxmlformats.org/drawingml/2006/wordprocessingDrawing" xmlns:w10="urn:schemas-microsoft-com:office:word" xmlns:w="http://schemas.openxmlformats.org/wordprocessingml/2006/main" xmlns:w14="http://schemas.microsoft.com/office/word/2010/wordml" xmlns:wpg="http://schemas.microsoft.com/office/word/2010/wordprocessingGroup" xmlns:wpi="http://schemas.microsoft.com/office/word/2010/wordprocessingInk" xmlns:wne="http://schemas.microsoft.com/office/word/2006/wordml" xmlns:wps="http://schemas.microsoft.com/office/word/2010/wordprocessingShape" mc:Ignorable="w14 wp14">
   <w:body>
     <w:p>
       <w:pPr>
@@ -808,13 +808,23 @@
           <w:szCs w:val="24"/>
         </w:rPr>
       </w:pPr>
-      <w:r>
-        <w:rPr>
-          <w:rFonts w:ascii="Times New Roman" w:hAnsi="Times New Roman" w:cs="Times New Roman"/>
-          <w:sz w:val="24"/>
-          <w:szCs w:val="24"/>
-        </w:rPr>
-        <w:t xml:space="preserve">a. </w:t>
+      <w:proofErr w:type="gramStart"/>
+      <w:r>
+        <w:rPr>
+          <w:rFonts w:ascii="Times New Roman" w:hAnsi="Times New Roman" w:cs="Times New Roman"/>
+          <w:sz w:val="24"/>
+          <w:szCs w:val="24"/>
+        </w:rPr>
+        <w:t>a</w:t>
+      </w:r>
+      <w:proofErr w:type="gramEnd"/>
+      <w:r>
+        <w:rPr>
+          <w:rFonts w:ascii="Times New Roman" w:hAnsi="Times New Roman" w:cs="Times New Roman"/>
+          <w:sz w:val="24"/>
+          <w:szCs w:val="24"/>
+        </w:rPr>
+        <w:t xml:space="preserve">. </w:t>
       </w:r>
       <w:r>
         <w:rPr>
@@ -936,13 +946,23 @@
           <w:szCs w:val="24"/>
         </w:rPr>
       </w:pPr>
-      <w:r>
-        <w:rPr>
-          <w:rFonts w:ascii="Times New Roman" w:hAnsi="Times New Roman" w:cs="Times New Roman"/>
-          <w:sz w:val="24"/>
-          <w:szCs w:val="24"/>
-        </w:rPr>
-        <w:t xml:space="preserve">b. </w:t>
+      <w:proofErr w:type="gramStart"/>
+      <w:r>
+        <w:rPr>
+          <w:rFonts w:ascii="Times New Roman" w:hAnsi="Times New Roman" w:cs="Times New Roman"/>
+          <w:sz w:val="24"/>
+          <w:szCs w:val="24"/>
+        </w:rPr>
+        <w:t>b</w:t>
+      </w:r>
+      <w:proofErr w:type="gramEnd"/>
+      <w:r>
+        <w:rPr>
+          <w:rFonts w:ascii="Times New Roman" w:hAnsi="Times New Roman" w:cs="Times New Roman"/>
+          <w:sz w:val="24"/>
+          <w:szCs w:val="24"/>
+        </w:rPr>
+        <w:t xml:space="preserve">. </w:t>
       </w:r>
       <w:r>
         <w:rPr>
@@ -1226,24 +1246,60 @@
           <w:sz w:val="24"/>
           <w:szCs w:val="24"/>
         </w:rPr>
-        <w:t>For doctors and patients, they share same attributes like username, password, usertype → use inheritance</w:t>
-      </w:r>
-    </w:p>
-    <w:p>
-      <w:pPr>
-        <w:rPr>
-          <w:rFonts w:ascii="Times New Roman" w:hAnsi="Times New Roman" w:cs="Times New Roman"/>
-          <w:sz w:val="24"/>
-          <w:szCs w:val="24"/>
-        </w:rPr>
-      </w:pPr>
-      <w:r>
-        <w:rPr>
-          <w:rFonts w:ascii="Times New Roman" w:hAnsi="Times New Roman" w:cs="Times New Roman"/>
-          <w:sz w:val="24"/>
-          <w:szCs w:val="24"/>
-        </w:rPr>
-        <w:t>To find suitable shifts for appointment requests, an array that reflects the states of being empty  or occupied should be used. Any new accepted request will be filled in based on the request submit time and empty slots left in the array. If requests are made before 7 am or after 5:40 pm, appointments will be rejected (or set to the next day)</w:t>
+        <w:t xml:space="preserve">For doctors and patients, they share same attributes like username, password, </w:t>
+      </w:r>
+      <w:proofErr w:type="gramStart"/>
+      <w:r>
+        <w:rPr>
+          <w:rFonts w:ascii="Times New Roman" w:hAnsi="Times New Roman" w:cs="Times New Roman"/>
+          <w:sz w:val="24"/>
+          <w:szCs w:val="24"/>
+        </w:rPr>
+        <w:t>usertype</w:t>
+      </w:r>
+      <w:proofErr w:type="gramEnd"/>
+      <w:r>
+        <w:rPr>
+          <w:rFonts w:ascii="Times New Roman" w:hAnsi="Times New Roman" w:cs="Times New Roman"/>
+          <w:sz w:val="24"/>
+          <w:szCs w:val="24"/>
+        </w:rPr>
+        <w:t xml:space="preserve"> → use inheritance</w:t>
+      </w:r>
+    </w:p>
+    <w:p>
+      <w:pPr>
+        <w:rPr>
+          <w:rFonts w:ascii="Times New Roman" w:hAnsi="Times New Roman" w:cs="Times New Roman"/>
+          <w:sz w:val="24"/>
+          <w:szCs w:val="24"/>
+        </w:rPr>
+      </w:pPr>
+      <w:r>
+        <w:rPr>
+          <w:rFonts w:ascii="Times New Roman" w:hAnsi="Times New Roman" w:cs="Times New Roman"/>
+          <w:sz w:val="24"/>
+          <w:szCs w:val="24"/>
+        </w:rPr>
+        <w:t xml:space="preserve">To find suitable shifts for appointment requests, an array that reflects the states of being </w:t>
+      </w:r>
+      <w:proofErr w:type="gramStart"/>
+      <w:r>
+        <w:rPr>
+          <w:rFonts w:ascii="Times New Roman" w:hAnsi="Times New Roman" w:cs="Times New Roman"/>
+          <w:sz w:val="24"/>
+          <w:szCs w:val="24"/>
+        </w:rPr>
+        <w:t>empty  or</w:t>
+      </w:r>
+      <w:proofErr w:type="gramEnd"/>
+      <w:r>
+        <w:rPr>
+          <w:rFonts w:ascii="Times New Roman" w:hAnsi="Times New Roman" w:cs="Times New Roman"/>
+          <w:sz w:val="24"/>
+          <w:szCs w:val="24"/>
+        </w:rPr>
+        <w:t xml:space="preserve"> occupied should be used. Any new accepted request will be filled in based on the request submit time and empty slots left in the array. If requests are made before 7 am or after 5:40 pm, appointments will be rejected (or set to the next day)</w:t>
       </w:r>
       <w:r>
         <w:rPr>
@@ -1627,7 +1683,7 @@
                     </pic:cNvPicPr>
                   </pic:nvPicPr>
                   <pic:blipFill>
-                    <a:blip r:embed="rId9">
+                    <a:blip r:embed="rId10">
                       <a:extLst>
                         <a:ext uri="{28A0092B-C50C-407E-A947-70E740481C1C}">
                           <a14:useLocalDpi xmlns:a14="http://schemas.microsoft.com/office/drawing/2010/main" val="0"/>
@@ -1730,28 +1786,24 @@
           <w:rFonts w:ascii="Times New Roman" w:hAnsi="Times New Roman" w:cs="Times New Roman"/>
         </w:rPr>
         <w:tab/>
-        <w:t>1-on-1 chat: Doctors and patients can chat with each other through message forms. They can also send pending messages when either party is offline.</w:t>
-      </w:r>
-    </w:p>
-    <w:p>
-      <w:pPr>
-        <w:rPr>
-          <w:rFonts w:ascii="Times New Roman" w:hAnsi="Times New Roman" w:cs="Times New Roman"/>
-        </w:rPr>
-      </w:pPr>
-      <w:r>
-        <w:rPr>
-          <w:rFonts w:ascii="Times New Roman" w:hAnsi="Times New Roman" w:cs="Times New Roman"/>
-        </w:rPr>
-        <w:t>-</w:t>
-      </w:r>
-      <w:r>
-        <w:rPr>
-          <w:rFonts w:ascii="Times New Roman" w:hAnsi="Times New Roman" w:cs="Times New Roman"/>
-        </w:rPr>
-        <w:tab/>
-        <w:t>Manage appointments: Patients can make appointments to doctors. Doctors can manage their own schedule, manage patient appointment timetable, etc.</w:t>
-      </w:r>
+        <w:t xml:space="preserve">Manage appointments: Patients can make appointments to doctors. Doctors can manage their own </w:t>
+      </w:r>
+      <w:proofErr w:type="gramStart"/>
+      <w:r>
+        <w:rPr>
+          <w:rFonts w:ascii="Times New Roman" w:hAnsi="Times New Roman" w:cs="Times New Roman"/>
+        </w:rPr>
+        <w:t>schedule,</w:t>
+      </w:r>
+      <w:proofErr w:type="gramEnd"/>
+      <w:r>
+        <w:rPr>
+          <w:rFonts w:ascii="Times New Roman" w:hAnsi="Times New Roman" w:cs="Times New Roman"/>
+        </w:rPr>
+        <w:t xml:space="preserve"> manage patient appointment timetable, etc.</w:t>
+      </w:r>
+      <w:bookmarkStart w:id="5" w:name="_GoBack"/>
+      <w:bookmarkEnd w:id="5"/>
     </w:p>
     <w:p>
       <w:pPr>
@@ -1820,7 +1872,7 @@
                     </pic:cNvPicPr>
                   </pic:nvPicPr>
                   <pic:blipFill>
-                    <a:blip r:embed="rId10">
+                    <a:blip r:embed="rId11">
                       <a:extLst>
                         <a:ext uri="{28A0092B-C50C-407E-A947-70E740481C1C}">
                           <a14:useLocalDpi xmlns:a14="http://schemas.microsoft.com/office/drawing/2010/main" val="0"/>
@@ -1868,28 +1920,27 @@
           <w:szCs w:val="24"/>
           <w:lang w:val="vi-VN"/>
         </w:rPr>
+        <w:t>For the use case: shopping</w:t>
+      </w:r>
+    </w:p>
+    <w:p>
+      <w:pPr>
+        <w:jc w:val="center"/>
+        <w:rPr>
+          <w:rFonts w:ascii="Times New Roman" w:hAnsi="Times New Roman" w:cs="Times New Roman"/>
+          <w:sz w:val="24"/>
+          <w:szCs w:val="24"/>
+          <w:lang w:val="vi-VN"/>
+        </w:rPr>
+      </w:pPr>
+      <w:r>
+        <w:rPr>
+          <w:rFonts w:ascii="Times New Roman" w:hAnsi="Times New Roman" w:cs="Times New Roman"/>
+          <w:noProof/>
+          <w:sz w:val="24"/>
+          <w:szCs w:val="24"/>
+        </w:rPr>
         <w:lastRenderedPageBreak/>
-        <w:t>For the use case: shopping</w:t>
-      </w:r>
-    </w:p>
-    <w:p>
-      <w:pPr>
-        <w:jc w:val="center"/>
-        <w:rPr>
-          <w:rFonts w:ascii="Times New Roman" w:hAnsi="Times New Roman" w:cs="Times New Roman"/>
-          <w:sz w:val="24"/>
-          <w:szCs w:val="24"/>
-          <w:lang w:val="vi-VN"/>
-        </w:rPr>
-      </w:pPr>
-      <w:r>
-        <w:rPr>
-          <w:rFonts w:ascii="Times New Roman" w:hAnsi="Times New Roman" w:cs="Times New Roman"/>
-          <w:noProof/>
-          <w:sz w:val="24"/>
-          <w:szCs w:val="24"/>
-          <w:lang w:val="vi-VN"/>
-        </w:rPr>
         <w:drawing>
           <wp:inline distT="0" distB="0" distL="0" distR="0" wp14:anchorId="539A53FA" wp14:editId="5665B4EB">
             <wp:extent cx="5521124" cy="5428615"/>
@@ -1908,7 +1959,7 @@
                     </pic:cNvPicPr>
                   </pic:nvPicPr>
                   <pic:blipFill rotWithShape="1">
-                    <a:blip r:embed="rId11">
+                    <a:blip r:embed="rId12">
                       <a:extLst>
                         <a:ext uri="{28A0092B-C50C-407E-A947-70E740481C1C}">
                           <a14:useLocalDpi xmlns:a14="http://schemas.microsoft.com/office/drawing/2010/main" val="0"/>
@@ -2020,7 +2071,7 @@
                     </pic:cNvPicPr>
                   </pic:nvPicPr>
                   <pic:blipFill>
-                    <a:blip r:embed="rId12">
+                    <a:blip r:embed="rId13">
                       <a:extLst>
                         <a:ext uri="{28A0092B-C50C-407E-A947-70E740481C1C}">
                           <a14:useLocalDpi xmlns:a14="http://schemas.microsoft.com/office/drawing/2010/main" val="0"/>
@@ -2127,7 +2178,7 @@
                     <pic:cNvPicPr/>
                   </pic:nvPicPr>
                   <pic:blipFill rotWithShape="1">
-                    <a:blip r:embed="rId13"/>
+                    <a:blip r:embed="rId14"/>
                     <a:srcRect l="1667" t="4491" r="4102" b="4453"/>
                     <a:stretch/>
                   </pic:blipFill>
@@ -2205,7 +2256,7 @@
                     </pic:cNvPicPr>
                   </pic:nvPicPr>
                   <pic:blipFill>
-                    <a:blip r:embed="rId14">
+                    <a:blip r:embed="rId15">
                       <a:extLst>
                         <a:ext uri="{28A0092B-C50C-407E-A947-70E740481C1C}">
                           <a14:useLocalDpi xmlns:a14="http://schemas.microsoft.com/office/drawing/2010/main" val="0"/>
@@ -2288,7 +2339,7 @@
                     </pic:cNvPicPr>
                   </pic:nvPicPr>
                   <pic:blipFill>
-                    <a:blip r:embed="rId15">
+                    <a:blip r:embed="rId16">
                       <a:extLst>
                         <a:ext uri="{28A0092B-C50C-407E-A947-70E740481C1C}">
                           <a14:useLocalDpi xmlns:a14="http://schemas.microsoft.com/office/drawing/2010/main" val="0"/>
@@ -2389,7 +2440,7 @@
                     </pic:cNvPicPr>
                   </pic:nvPicPr>
                   <pic:blipFill rotWithShape="1">
-                    <a:blip r:embed="rId16" cstate="print">
+                    <a:blip r:embed="rId17" cstate="print">
                       <a:extLst>
                         <a:ext uri="{28A0092B-C50C-407E-A947-70E740481C1C}">
                           <a14:useLocalDpi xmlns:a14="http://schemas.microsoft.com/office/drawing/2010/main" val="0"/>
@@ -2698,7 +2749,21 @@
         <w:rPr>
           <w:rFonts w:ascii="Times New Roman" w:hAnsi="Times New Roman" w:cs="Times New Roman"/>
         </w:rPr>
-        <w:t>There are various room for improvement for our project:</w:t>
+        <w:t xml:space="preserve">There </w:t>
+      </w:r>
+      <w:proofErr w:type="gramStart"/>
+      <w:r>
+        <w:rPr>
+          <w:rFonts w:ascii="Times New Roman" w:hAnsi="Times New Roman" w:cs="Times New Roman"/>
+        </w:rPr>
+        <w:t>are</w:t>
+      </w:r>
+      <w:proofErr w:type="gramEnd"/>
+      <w:r>
+        <w:rPr>
+          <w:rFonts w:ascii="Times New Roman" w:hAnsi="Times New Roman" w:cs="Times New Roman"/>
+        </w:rPr>
+        <w:t xml:space="preserve"> various room for improvement for our project:</w:t>
       </w:r>
     </w:p>
     <w:p>
@@ -2738,7 +2803,21 @@
         <w:rPr>
           <w:rFonts w:ascii="Times New Roman" w:hAnsi="Times New Roman" w:cs="Times New Roman"/>
         </w:rPr>
-        <w:t xml:space="preserve">There are room for more features. </w:t>
+        <w:t xml:space="preserve">There </w:t>
+      </w:r>
+      <w:proofErr w:type="gramStart"/>
+      <w:r>
+        <w:rPr>
+          <w:rFonts w:ascii="Times New Roman" w:hAnsi="Times New Roman" w:cs="Times New Roman"/>
+        </w:rPr>
+        <w:t>are room</w:t>
+      </w:r>
+      <w:proofErr w:type="gramEnd"/>
+      <w:r>
+        <w:rPr>
+          <w:rFonts w:ascii="Times New Roman" w:hAnsi="Times New Roman" w:cs="Times New Roman"/>
+        </w:rPr>
+        <w:t xml:space="preserve"> for more features. </w:t>
       </w:r>
     </w:p>
     <w:p>
@@ -2803,8 +2882,8 @@
       </w:pPr>
     </w:p>
     <w:sectPr>
-      <w:headerReference w:type="default" r:id="rId17"/>
-      <w:footerReference w:type="default" r:id="rId18"/>
+      <w:headerReference w:type="default" r:id="rId18"/>
+      <w:footerReference w:type="default" r:id="rId19"/>
       <w:pgSz w:w="12240" w:h="15840"/>
       <w:pgMar w:top="1440" w:right="1440" w:bottom="1440" w:left="1440" w:header="720" w:footer="720" w:gutter="0"/>
       <w:pgNumType w:start="0"/>
@@ -2817,7 +2896,7 @@
 </file>
 
 <file path=word/endnotes.xml><?xml version="1.0" encoding="utf-8"?>
-<w:endnotes xmlns:wpc="http://schemas.microsoft.com/office/word/2010/wordprocessingCanvas" xmlns:cx="http://schemas.microsoft.com/office/drawing/2014/chartex" xmlns:cx1="http://schemas.microsoft.com/office/drawing/2015/9/8/chartex" xmlns:cx2="http://schemas.microsoft.com/office/drawing/2015/10/21/chartex" xmlns:cx3="http://schemas.microsoft.com/office/drawing/2016/5/9/chartex" xmlns:cx4="http://schemas.microsoft.com/office/drawing/2016/5/10/chartex" xmlns:cx5="http://schemas.microsoft.com/office/drawing/2016/5/11/chartex" xmlns:cx6="http://schemas.microsoft.com/office/drawing/2016/5/12/chartex" xmlns:cx7="http://schemas.microsoft.com/office/drawing/2016/5/13/chartex" xmlns:cx8="http://schemas.microsoft.com/office/drawing/2016/5/14/chartex" xmlns:mc="http://schemas.openxmlformats.org/markup-compatibility/2006" xmlns:aink="http://schemas.microsoft.com/office/drawing/2016/ink" xmlns:am3d="http://schemas.microsoft.com/office/drawing/2017/model3d" xmlns:o="urn:schemas-microsoft-com:office:office" xmlns:r="http://schemas.openxmlformats.org/officeDocument/2006/relationships" xmlns:m="http://schemas.openxmlformats.org/officeDocument/2006/math" xmlns:v="urn:schemas-microsoft-com:vml" xmlns:wp14="http://schemas.microsoft.com/office/word/2010/wordprocessingDrawing" xmlns:wp="http://schemas.openxmlformats.org/drawingml/2006/wordprocessingDrawing" xmlns:w10="urn:schemas-microsoft-com:office:word" xmlns:w="http://schemas.openxmlformats.org/wordprocessingml/2006/main" xmlns:w14="http://schemas.microsoft.com/office/word/2010/wordml" xmlns:w15="http://schemas.microsoft.com/office/word/2012/wordml" xmlns:w16cex="http://schemas.microsoft.com/office/word/2018/wordml/cex" xmlns:w16cid="http://schemas.microsoft.com/office/word/2016/wordml/cid" xmlns:w16="http://schemas.microsoft.com/office/word/2018/wordml" xmlns:w16se="http://schemas.microsoft.com/office/word/2015/wordml/symex" xmlns:wpg="http://schemas.microsoft.com/office/word/2010/wordprocessingGroup" xmlns:wpi="http://schemas.microsoft.com/office/word/2010/wordprocessingInk" xmlns:wne="http://schemas.microsoft.com/office/word/2006/wordml" xmlns:wps="http://schemas.microsoft.com/office/word/2010/wordprocessingShape" mc:Ignorable="w14 w15 w16se w16cid w16 w16cex wp14">
+<w:endnotes xmlns:wpc="http://schemas.microsoft.com/office/word/2010/wordprocessingCanvas" xmlns:mc="http://schemas.openxmlformats.org/markup-compatibility/2006" xmlns:o="urn:schemas-microsoft-com:office:office" xmlns:r="http://schemas.openxmlformats.org/officeDocument/2006/relationships" xmlns:m="http://schemas.openxmlformats.org/officeDocument/2006/math" xmlns:v="urn:schemas-microsoft-com:vml" xmlns:wp14="http://schemas.microsoft.com/office/word/2010/wordprocessingDrawing" xmlns:wp="http://schemas.openxmlformats.org/drawingml/2006/wordprocessingDrawing" xmlns:w10="urn:schemas-microsoft-com:office:word" xmlns:w="http://schemas.openxmlformats.org/wordprocessingml/2006/main" xmlns:w14="http://schemas.microsoft.com/office/word/2010/wordml" xmlns:wpg="http://schemas.microsoft.com/office/word/2010/wordprocessingGroup" xmlns:wpi="http://schemas.microsoft.com/office/word/2010/wordprocessingInk" xmlns:wne="http://schemas.microsoft.com/office/word/2006/wordml" xmlns:wps="http://schemas.microsoft.com/office/word/2010/wordprocessingShape" mc:Ignorable="w14 wp14">
   <w:endnote w:type="separator" w:id="-1">
     <w:p>
       <w:pPr>
@@ -2842,7 +2921,7 @@
 </file>
 
 <file path=word/footer1.xml><?xml version="1.0" encoding="utf-8"?>
-<w:ftr xmlns:wpc="http://schemas.microsoft.com/office/word/2010/wordprocessingCanvas" xmlns:cx="http://schemas.microsoft.com/office/drawing/2014/chartex" xmlns:cx1="http://schemas.microsoft.com/office/drawing/2015/9/8/chartex" xmlns:cx2="http://schemas.microsoft.com/office/drawing/2015/10/21/chartex" xmlns:cx3="http://schemas.microsoft.com/office/drawing/2016/5/9/chartex" xmlns:cx4="http://schemas.microsoft.com/office/drawing/2016/5/10/chartex" xmlns:cx5="http://schemas.microsoft.com/office/drawing/2016/5/11/chartex" xmlns:cx6="http://schemas.microsoft.com/office/drawing/2016/5/12/chartex" xmlns:cx7="http://schemas.microsoft.com/office/drawing/2016/5/13/chartex" xmlns:cx8="http://schemas.microsoft.com/office/drawing/2016/5/14/chartex" xmlns:mc="http://schemas.openxmlformats.org/markup-compatibility/2006" xmlns:aink="http://schemas.microsoft.com/office/drawing/2016/ink" xmlns:am3d="http://schemas.microsoft.com/office/drawing/2017/model3d" xmlns:o="urn:schemas-microsoft-com:office:office" xmlns:r="http://schemas.openxmlformats.org/officeDocument/2006/relationships" xmlns:m="http://schemas.openxmlformats.org/officeDocument/2006/math" xmlns:v="urn:schemas-microsoft-com:vml" xmlns:wp14="http://schemas.microsoft.com/office/word/2010/wordprocessingDrawing" xmlns:wp="http://schemas.openxmlformats.org/drawingml/2006/wordprocessingDrawing" xmlns:w10="urn:schemas-microsoft-com:office:word" xmlns:w="http://schemas.openxmlformats.org/wordprocessingml/2006/main" xmlns:w14="http://schemas.microsoft.com/office/word/2010/wordml" xmlns:w15="http://schemas.microsoft.com/office/word/2012/wordml" xmlns:w16cex="http://schemas.microsoft.com/office/word/2018/wordml/cex" xmlns:w16cid="http://schemas.microsoft.com/office/word/2016/wordml/cid" xmlns:w16="http://schemas.microsoft.com/office/word/2018/wordml" xmlns:w16se="http://schemas.microsoft.com/office/word/2015/wordml/symex" xmlns:wpg="http://schemas.microsoft.com/office/word/2010/wordprocessingGroup" xmlns:wpi="http://schemas.microsoft.com/office/word/2010/wordprocessingInk" xmlns:wne="http://schemas.microsoft.com/office/word/2006/wordml" xmlns:wps="http://schemas.microsoft.com/office/word/2010/wordprocessingShape" mc:Ignorable="w14 w15 w16se w16cid w16 w16cex wp14">
+<w:ftr xmlns:wpc="http://schemas.microsoft.com/office/word/2010/wordprocessingCanvas" xmlns:mc="http://schemas.openxmlformats.org/markup-compatibility/2006" xmlns:o="urn:schemas-microsoft-com:office:office" xmlns:r="http://schemas.openxmlformats.org/officeDocument/2006/relationships" xmlns:m="http://schemas.openxmlformats.org/officeDocument/2006/math" xmlns:v="urn:schemas-microsoft-com:vml" xmlns:wp14="http://schemas.microsoft.com/office/word/2010/wordprocessingDrawing" xmlns:wp="http://schemas.openxmlformats.org/drawingml/2006/wordprocessingDrawing" xmlns:w10="urn:schemas-microsoft-com:office:word" xmlns:w="http://schemas.openxmlformats.org/wordprocessingml/2006/main" xmlns:w14="http://schemas.microsoft.com/office/word/2010/wordml" xmlns:wpg="http://schemas.microsoft.com/office/word/2010/wordprocessingGroup" xmlns:wpi="http://schemas.microsoft.com/office/word/2010/wordprocessingInk" xmlns:wne="http://schemas.microsoft.com/office/word/2006/wordml" xmlns:wps="http://schemas.microsoft.com/office/word/2010/wordprocessingShape" mc:Ignorable="w14 wp14">
   <w:tbl>
     <w:tblPr>
       <w:tblW w:w="5000" w:type="pct"/>
@@ -2922,7 +3001,7 @@
               </w14:shadow>
               <w14:numForm w14:val="oldStyle"/>
             </w:rPr>
-            <w:t>1</w:t>
+            <w:t>6</w:t>
           </w:r>
           <w:r>
             <w:rPr>
@@ -2964,7 +3043,7 @@
 </file>
 
 <file path=word/footnotes.xml><?xml version="1.0" encoding="utf-8"?>
-<w:footnotes xmlns:wpc="http://schemas.microsoft.com/office/word/2010/wordprocessingCanvas" xmlns:cx="http://schemas.microsoft.com/office/drawing/2014/chartex" xmlns:cx1="http://schemas.microsoft.com/office/drawing/2015/9/8/chartex" xmlns:cx2="http://schemas.microsoft.com/office/drawing/2015/10/21/chartex" xmlns:cx3="http://schemas.microsoft.com/office/drawing/2016/5/9/chartex" xmlns:cx4="http://schemas.microsoft.com/office/drawing/2016/5/10/chartex" xmlns:cx5="http://schemas.microsoft.com/office/drawing/2016/5/11/chartex" xmlns:cx6="http://schemas.microsoft.com/office/drawing/2016/5/12/chartex" xmlns:cx7="http://schemas.microsoft.com/office/drawing/2016/5/13/chartex" xmlns:cx8="http://schemas.microsoft.com/office/drawing/2016/5/14/chartex" xmlns:mc="http://schemas.openxmlformats.org/markup-compatibility/2006" xmlns:aink="http://schemas.microsoft.com/office/drawing/2016/ink" xmlns:am3d="http://schemas.microsoft.com/office/drawing/2017/model3d" xmlns:o="urn:schemas-microsoft-com:office:office" xmlns:r="http://schemas.openxmlformats.org/officeDocument/2006/relationships" xmlns:m="http://schemas.openxmlformats.org/officeDocument/2006/math" xmlns:v="urn:schemas-microsoft-com:vml" xmlns:wp14="http://schemas.microsoft.com/office/word/2010/wordprocessingDrawing" xmlns:wp="http://schemas.openxmlformats.org/drawingml/2006/wordprocessingDrawing" xmlns:w10="urn:schemas-microsoft-com:office:word" xmlns:w="http://schemas.openxmlformats.org/wordprocessingml/2006/main" xmlns:w14="http://schemas.microsoft.com/office/word/2010/wordml" xmlns:w15="http://schemas.microsoft.com/office/word/2012/wordml" xmlns:w16cex="http://schemas.microsoft.com/office/word/2018/wordml/cex" xmlns:w16cid="http://schemas.microsoft.com/office/word/2016/wordml/cid" xmlns:w16="http://schemas.microsoft.com/office/word/2018/wordml" xmlns:w16se="http://schemas.microsoft.com/office/word/2015/wordml/symex" xmlns:wpg="http://schemas.microsoft.com/office/word/2010/wordprocessingGroup" xmlns:wpi="http://schemas.microsoft.com/office/word/2010/wordprocessingInk" xmlns:wne="http://schemas.microsoft.com/office/word/2006/wordml" xmlns:wps="http://schemas.microsoft.com/office/word/2010/wordprocessingShape" mc:Ignorable="w14 w15 w16se w16cid w16 w16cex wp14">
+<w:footnotes xmlns:wpc="http://schemas.microsoft.com/office/word/2010/wordprocessingCanvas" xmlns:mc="http://schemas.openxmlformats.org/markup-compatibility/2006" xmlns:o="urn:schemas-microsoft-com:office:office" xmlns:r="http://schemas.openxmlformats.org/officeDocument/2006/relationships" xmlns:m="http://schemas.openxmlformats.org/officeDocument/2006/math" xmlns:v="urn:schemas-microsoft-com:vml" xmlns:wp14="http://schemas.microsoft.com/office/word/2010/wordprocessingDrawing" xmlns:wp="http://schemas.openxmlformats.org/drawingml/2006/wordprocessingDrawing" xmlns:w10="urn:schemas-microsoft-com:office:word" xmlns:w="http://schemas.openxmlformats.org/wordprocessingml/2006/main" xmlns:w14="http://schemas.microsoft.com/office/word/2010/wordml" xmlns:wpg="http://schemas.microsoft.com/office/word/2010/wordprocessingGroup" xmlns:wpi="http://schemas.microsoft.com/office/word/2010/wordprocessingInk" xmlns:wne="http://schemas.microsoft.com/office/word/2006/wordml" xmlns:wps="http://schemas.microsoft.com/office/word/2010/wordprocessingShape" mc:Ignorable="w14 wp14">
   <w:footnote w:type="separator" w:id="-1">
     <w:p>
       <w:pPr>
@@ -2989,7 +3068,7 @@
 </file>
 
 <file path=word/header1.xml><?xml version="1.0" encoding="utf-8"?>
-<w:hdr xmlns:wpc="http://schemas.microsoft.com/office/word/2010/wordprocessingCanvas" xmlns:cx="http://schemas.microsoft.com/office/drawing/2014/chartex" xmlns:cx1="http://schemas.microsoft.com/office/drawing/2015/9/8/chartex" xmlns:cx2="http://schemas.microsoft.com/office/drawing/2015/10/21/chartex" xmlns:cx3="http://schemas.microsoft.com/office/drawing/2016/5/9/chartex" xmlns:cx4="http://schemas.microsoft.com/office/drawing/2016/5/10/chartex" xmlns:cx5="http://schemas.microsoft.com/office/drawing/2016/5/11/chartex" xmlns:cx6="http://schemas.microsoft.com/office/drawing/2016/5/12/chartex" xmlns:cx7="http://schemas.microsoft.com/office/drawing/2016/5/13/chartex" xmlns:cx8="http://schemas.microsoft.com/office/drawing/2016/5/14/chartex" xmlns:mc="http://schemas.openxmlformats.org/markup-compatibility/2006" xmlns:aink="http://schemas.microsoft.com/office/drawing/2016/ink" xmlns:am3d="http://schemas.microsoft.com/office/drawing/2017/model3d" xmlns:o="urn:schemas-microsoft-com:office:office" xmlns:r="http://schemas.openxmlformats.org/officeDocument/2006/relationships" xmlns:m="http://schemas.openxmlformats.org/officeDocument/2006/math" xmlns:v="urn:schemas-microsoft-com:vml" xmlns:wp14="http://schemas.microsoft.com/office/word/2010/wordprocessingDrawing" xmlns:wp="http://schemas.openxmlformats.org/drawingml/2006/wordprocessingDrawing" xmlns:w10="urn:schemas-microsoft-com:office:word" xmlns:w="http://schemas.openxmlformats.org/wordprocessingml/2006/main" xmlns:w14="http://schemas.microsoft.com/office/word/2010/wordml" xmlns:w15="http://schemas.microsoft.com/office/word/2012/wordml" xmlns:w16cex="http://schemas.microsoft.com/office/word/2018/wordml/cex" xmlns:w16cid="http://schemas.microsoft.com/office/word/2016/wordml/cid" xmlns:w16="http://schemas.microsoft.com/office/word/2018/wordml" xmlns:w16se="http://schemas.microsoft.com/office/word/2015/wordml/symex" xmlns:wpg="http://schemas.microsoft.com/office/word/2010/wordprocessingGroup" xmlns:wpi="http://schemas.microsoft.com/office/word/2010/wordprocessingInk" xmlns:wne="http://schemas.microsoft.com/office/word/2006/wordml" xmlns:wps="http://schemas.microsoft.com/office/word/2010/wordprocessingShape" mc:Ignorable="w14 w15 w16se w16cid w16 w16cex wp14">
+<w:hdr xmlns:wpc="http://schemas.microsoft.com/office/word/2010/wordprocessingCanvas" xmlns:mc="http://schemas.openxmlformats.org/markup-compatibility/2006" xmlns:o="urn:schemas-microsoft-com:office:office" xmlns:r="http://schemas.openxmlformats.org/officeDocument/2006/relationships" xmlns:m="http://schemas.openxmlformats.org/officeDocument/2006/math" xmlns:v="urn:schemas-microsoft-com:vml" xmlns:wp14="http://schemas.microsoft.com/office/word/2010/wordprocessingDrawing" xmlns:wp="http://schemas.openxmlformats.org/drawingml/2006/wordprocessingDrawing" xmlns:w10="urn:schemas-microsoft-com:office:word" xmlns:w="http://schemas.openxmlformats.org/wordprocessingml/2006/main" xmlns:w14="http://schemas.microsoft.com/office/word/2010/wordml" xmlns:wpg="http://schemas.microsoft.com/office/word/2010/wordprocessingGroup" xmlns:wpi="http://schemas.microsoft.com/office/word/2010/wordprocessingInk" xmlns:wne="http://schemas.microsoft.com/office/word/2006/wordml" xmlns:wps="http://schemas.microsoft.com/office/word/2010/wordprocessingShape" mc:Ignorable="w14 wp14">
   <w:tbl>
     <w:tblPr>
       <w:tblW w:w="5000" w:type="pct"/>
@@ -3130,8 +3209,8 @@
 </file>
 
 <file path=word/numbering.xml><?xml version="1.0" encoding="utf-8"?>
-<w:numbering xmlns:wpc="http://schemas.microsoft.com/office/word/2010/wordprocessingCanvas" xmlns:cx="http://schemas.microsoft.com/office/drawing/2014/chartex" xmlns:cx1="http://schemas.microsoft.com/office/drawing/2015/9/8/chartex" xmlns:cx2="http://schemas.microsoft.com/office/drawing/2015/10/21/chartex" xmlns:cx3="http://schemas.microsoft.com/office/drawing/2016/5/9/chartex" xmlns:cx4="http://schemas.microsoft.com/office/drawing/2016/5/10/chartex" xmlns:cx5="http://schemas.microsoft.com/office/drawing/2016/5/11/chartex" xmlns:cx6="http://schemas.microsoft.com/office/drawing/2016/5/12/chartex" xmlns:cx7="http://schemas.microsoft.com/office/drawing/2016/5/13/chartex" xmlns:cx8="http://schemas.microsoft.com/office/drawing/2016/5/14/chartex" xmlns:mc="http://schemas.openxmlformats.org/markup-compatibility/2006" xmlns:aink="http://schemas.microsoft.com/office/drawing/2016/ink" xmlns:am3d="http://schemas.microsoft.com/office/drawing/2017/model3d" xmlns:o="urn:schemas-microsoft-com:office:office" xmlns:r="http://schemas.openxmlformats.org/officeDocument/2006/relationships" xmlns:m="http://schemas.openxmlformats.org/officeDocument/2006/math" xmlns:v="urn:schemas-microsoft-com:vml" xmlns:wp14="http://schemas.microsoft.com/office/word/2010/wordprocessingDrawing" xmlns:wp="http://schemas.openxmlformats.org/drawingml/2006/wordprocessingDrawing" xmlns:w10="urn:schemas-microsoft-com:office:word" xmlns:w="http://schemas.openxmlformats.org/wordprocessingml/2006/main" xmlns:w14="http://schemas.microsoft.com/office/word/2010/wordml" xmlns:w15="http://schemas.microsoft.com/office/word/2012/wordml" xmlns:w16cex="http://schemas.microsoft.com/office/word/2018/wordml/cex" xmlns:w16cid="http://schemas.microsoft.com/office/word/2016/wordml/cid" xmlns:w16="http://schemas.microsoft.com/office/word/2018/wordml" xmlns:w16se="http://schemas.microsoft.com/office/word/2015/wordml/symex" xmlns:wpg="http://schemas.microsoft.com/office/word/2010/wordprocessingGroup" xmlns:wpi="http://schemas.microsoft.com/office/word/2010/wordprocessingInk" xmlns:wne="http://schemas.microsoft.com/office/word/2006/wordml" xmlns:wps="http://schemas.microsoft.com/office/word/2010/wordprocessingShape" mc:Ignorable="w14 w15 w16se w16cid w16 w16cex wp14">
-  <w:abstractNum w:abstractNumId="0" w15:restartNumberingAfterBreak="0">
+<w:numbering xmlns:wpc="http://schemas.microsoft.com/office/word/2010/wordprocessingCanvas" xmlns:mc="http://schemas.openxmlformats.org/markup-compatibility/2006" xmlns:o="urn:schemas-microsoft-com:office:office" xmlns:r="http://schemas.openxmlformats.org/officeDocument/2006/relationships" xmlns:m="http://schemas.openxmlformats.org/officeDocument/2006/math" xmlns:v="urn:schemas-microsoft-com:vml" xmlns:wp14="http://schemas.microsoft.com/office/word/2010/wordprocessingDrawing" xmlns:wp="http://schemas.openxmlformats.org/drawingml/2006/wordprocessingDrawing" xmlns:w10="urn:schemas-microsoft-com:office:word" xmlns:w="http://schemas.openxmlformats.org/wordprocessingml/2006/main" xmlns:w14="http://schemas.microsoft.com/office/word/2010/wordml" xmlns:wpg="http://schemas.microsoft.com/office/word/2010/wordprocessingGroup" xmlns:wpi="http://schemas.microsoft.com/office/word/2010/wordprocessingInk" xmlns:wne="http://schemas.microsoft.com/office/word/2006/wordml" xmlns:wps="http://schemas.microsoft.com/office/word/2010/wordprocessingShape" mc:Ignorable="w14 wp14">
+  <w:abstractNum w:abstractNumId="0">
     <w:nsid w:val="03D65D64"/>
     <w:multiLevelType w:val="multilevel"/>
     <w:tmpl w:val="34B6948A"/>
@@ -3280,7 +3359,7 @@
       </w:rPr>
     </w:lvl>
   </w:abstractNum>
-  <w:abstractNum w:abstractNumId="1" w15:restartNumberingAfterBreak="0">
+  <w:abstractNum w:abstractNumId="1">
     <w:nsid w:val="03E233A8"/>
     <w:multiLevelType w:val="hybridMultilevel"/>
     <w:tmpl w:val="12D605EC"/>
@@ -3392,7 +3471,7 @@
       </w:rPr>
     </w:lvl>
   </w:abstractNum>
-  <w:abstractNum w:abstractNumId="2" w15:restartNumberingAfterBreak="0">
+  <w:abstractNum w:abstractNumId="2">
     <w:nsid w:val="07766273"/>
     <w:multiLevelType w:val="hybridMultilevel"/>
     <w:tmpl w:val="2D2402EE"/>
@@ -3481,7 +3560,7 @@
       </w:pPr>
     </w:lvl>
   </w:abstractNum>
-  <w:abstractNum w:abstractNumId="3" w15:restartNumberingAfterBreak="0">
+  <w:abstractNum w:abstractNumId="3">
     <w:nsid w:val="104904B8"/>
     <w:multiLevelType w:val="hybridMultilevel"/>
     <w:tmpl w:val="A942D374"/>
@@ -3570,7 +3649,7 @@
       </w:pPr>
     </w:lvl>
   </w:abstractNum>
-  <w:abstractNum w:abstractNumId="4" w15:restartNumberingAfterBreak="0">
+  <w:abstractNum w:abstractNumId="4">
     <w:nsid w:val="1DAA4749"/>
     <w:multiLevelType w:val="multilevel"/>
     <w:tmpl w:val="1432228E"/>
@@ -3719,7 +3798,7 @@
       </w:rPr>
     </w:lvl>
   </w:abstractNum>
-  <w:abstractNum w:abstractNumId="5" w15:restartNumberingAfterBreak="0">
+  <w:abstractNum w:abstractNumId="5">
     <w:nsid w:val="1F467295"/>
     <w:multiLevelType w:val="hybridMultilevel"/>
     <w:tmpl w:val="263C229A"/>
@@ -3832,7 +3911,7 @@
       </w:rPr>
     </w:lvl>
   </w:abstractNum>
-  <w:abstractNum w:abstractNumId="6" w15:restartNumberingAfterBreak="0">
+  <w:abstractNum w:abstractNumId="6">
     <w:nsid w:val="1FC742E4"/>
     <w:multiLevelType w:val="multilevel"/>
     <w:tmpl w:val="D3C48E90"/>
@@ -3981,7 +4060,7 @@
       </w:rPr>
     </w:lvl>
   </w:abstractNum>
-  <w:abstractNum w:abstractNumId="7" w15:restartNumberingAfterBreak="0">
+  <w:abstractNum w:abstractNumId="7">
     <w:nsid w:val="23C20FE8"/>
     <w:multiLevelType w:val="multilevel"/>
     <w:tmpl w:val="DC24EBD0"/>
@@ -4130,7 +4209,7 @@
       </w:rPr>
     </w:lvl>
   </w:abstractNum>
-  <w:abstractNum w:abstractNumId="8" w15:restartNumberingAfterBreak="0">
+  <w:abstractNum w:abstractNumId="8">
     <w:nsid w:val="2B4F2C6F"/>
     <w:multiLevelType w:val="hybridMultilevel"/>
     <w:tmpl w:val="199007D6"/>
@@ -4242,7 +4321,7 @@
       </w:rPr>
     </w:lvl>
   </w:abstractNum>
-  <w:abstractNum w:abstractNumId="9" w15:restartNumberingAfterBreak="0">
+  <w:abstractNum w:abstractNumId="9">
     <w:nsid w:val="2F8A6D0E"/>
     <w:multiLevelType w:val="hybridMultilevel"/>
     <w:tmpl w:val="8508EC1C"/>
@@ -4340,7 +4419,7 @@
       </w:pPr>
     </w:lvl>
   </w:abstractNum>
-  <w:abstractNum w:abstractNumId="10" w15:restartNumberingAfterBreak="0">
+  <w:abstractNum w:abstractNumId="10">
     <w:nsid w:val="306308B7"/>
     <w:multiLevelType w:val="hybridMultilevel"/>
     <w:tmpl w:val="71FC3962"/>
@@ -4432,7 +4511,7 @@
       </w:pPr>
     </w:lvl>
   </w:abstractNum>
-  <w:abstractNum w:abstractNumId="11" w15:restartNumberingAfterBreak="0">
+  <w:abstractNum w:abstractNumId="11">
     <w:nsid w:val="46894222"/>
     <w:multiLevelType w:val="multilevel"/>
     <w:tmpl w:val="83FAB4D2"/>
@@ -4581,7 +4660,7 @@
       </w:rPr>
     </w:lvl>
   </w:abstractNum>
-  <w:abstractNum w:abstractNumId="12" w15:restartNumberingAfterBreak="0">
+  <w:abstractNum w:abstractNumId="12">
     <w:nsid w:val="49B90B98"/>
     <w:multiLevelType w:val="hybridMultilevel"/>
     <w:tmpl w:val="18C253EA"/>
@@ -4694,7 +4773,7 @@
       </w:rPr>
     </w:lvl>
   </w:abstractNum>
-  <w:abstractNum w:abstractNumId="13" w15:restartNumberingAfterBreak="0">
+  <w:abstractNum w:abstractNumId="13">
     <w:nsid w:val="6AF86B8E"/>
     <w:multiLevelType w:val="hybridMultilevel"/>
     <w:tmpl w:val="CABC3C80"/>
@@ -4806,7 +4885,7 @@
       </w:rPr>
     </w:lvl>
   </w:abstractNum>
-  <w:abstractNum w:abstractNumId="14" w15:restartNumberingAfterBreak="0">
+  <w:abstractNum w:abstractNumId="14">
     <w:nsid w:val="6B1A0238"/>
     <w:multiLevelType w:val="hybridMultilevel"/>
     <w:tmpl w:val="B9706C7C"/>
@@ -4895,7 +4974,7 @@
       </w:pPr>
     </w:lvl>
   </w:abstractNum>
-  <w:abstractNum w:abstractNumId="15" w15:restartNumberingAfterBreak="0">
+  <w:abstractNum w:abstractNumId="15">
     <w:nsid w:val="73B77E22"/>
     <w:multiLevelType w:val="hybridMultilevel"/>
     <w:tmpl w:val="84AE849A"/>
@@ -4987,7 +5066,7 @@
       </w:pPr>
     </w:lvl>
   </w:abstractNum>
-  <w:abstractNum w:abstractNumId="16" w15:restartNumberingAfterBreak="0">
+  <w:abstractNum w:abstractNumId="16">
     <w:nsid w:val="786206D5"/>
     <w:multiLevelType w:val="hybridMultilevel"/>
     <w:tmpl w:val="39586934"/>
@@ -5076,7 +5155,7 @@
       </w:pPr>
     </w:lvl>
   </w:abstractNum>
-  <w:abstractNum w:abstractNumId="17" w15:restartNumberingAfterBreak="0">
+  <w:abstractNum w:abstractNumId="17">
     <w:nsid w:val="78633081"/>
     <w:multiLevelType w:val="hybridMultilevel"/>
     <w:tmpl w:val="011E24AC"/>
@@ -5165,7 +5244,7 @@
       </w:pPr>
     </w:lvl>
   </w:abstractNum>
-  <w:abstractNum w:abstractNumId="18" w15:restartNumberingAfterBreak="0">
+  <w:abstractNum w:abstractNumId="18">
     <w:nsid w:val="7BA83BB0"/>
     <w:multiLevelType w:val="hybridMultilevel"/>
     <w:tmpl w:val="0422E656"/>
@@ -5278,7 +5357,7 @@
       </w:rPr>
     </w:lvl>
   </w:abstractNum>
-  <w:abstractNum w:abstractNumId="19" w15:restartNumberingAfterBreak="0">
+  <w:abstractNum w:abstractNumId="19">
     <w:nsid w:val="7ED6298D"/>
     <w:multiLevelType w:val="hybridMultilevel"/>
     <w:tmpl w:val="F288054A"/>
@@ -5432,7 +5511,7 @@
 </file>
 
 <file path=word/styles.xml><?xml version="1.0" encoding="utf-8"?>
-<w:styles xmlns:mc="http://schemas.openxmlformats.org/markup-compatibility/2006" xmlns:r="http://schemas.openxmlformats.org/officeDocument/2006/relationships" xmlns:w="http://schemas.openxmlformats.org/wordprocessingml/2006/main" xmlns:w14="http://schemas.microsoft.com/office/word/2010/wordml" xmlns:w15="http://schemas.microsoft.com/office/word/2012/wordml" xmlns:w16cex="http://schemas.microsoft.com/office/word/2018/wordml/cex" xmlns:w16cid="http://schemas.microsoft.com/office/word/2016/wordml/cid" xmlns:w16="http://schemas.microsoft.com/office/word/2018/wordml" xmlns:w16se="http://schemas.microsoft.com/office/word/2015/wordml/symex" mc:Ignorable="w14 w15 w16se w16cid w16 w16cex">
+<w:styles xmlns:mc="http://schemas.openxmlformats.org/markup-compatibility/2006" xmlns:r="http://schemas.openxmlformats.org/officeDocument/2006/relationships" xmlns:w="http://schemas.openxmlformats.org/wordprocessingml/2006/main" xmlns:w14="http://schemas.microsoft.com/office/word/2010/wordml" mc:Ignorable="w14">
   <w:docDefaults>
     <w:rPrDefault>
       <w:rPr>
@@ -5448,383 +5527,144 @@
       </w:pPr>
     </w:pPrDefault>
   </w:docDefaults>
-  <w:latentStyles w:defLockedState="0" w:defUIPriority="99" w:defSemiHidden="0" w:defUnhideWhenUsed="0" w:defQFormat="0" w:count="376">
-    <w:lsdException w:name="Normal" w:uiPriority="0" w:qFormat="1"/>
-    <w:lsdException w:name="heading 1" w:uiPriority="9" w:qFormat="1"/>
-    <w:lsdException w:name="heading 2" w:semiHidden="1" w:uiPriority="9" w:unhideWhenUsed="1" w:qFormat="1"/>
-    <w:lsdException w:name="heading 3" w:semiHidden="1" w:uiPriority="9" w:unhideWhenUsed="1" w:qFormat="1"/>
-    <w:lsdException w:name="heading 4" w:semiHidden="1" w:uiPriority="9" w:unhideWhenUsed="1" w:qFormat="1"/>
-    <w:lsdException w:name="heading 5" w:semiHidden="1" w:uiPriority="9" w:unhideWhenUsed="1" w:qFormat="1"/>
-    <w:lsdException w:name="heading 6" w:semiHidden="1" w:uiPriority="9" w:unhideWhenUsed="1" w:qFormat="1"/>
-    <w:lsdException w:name="heading 7" w:semiHidden="1" w:uiPriority="9" w:unhideWhenUsed="1" w:qFormat="1"/>
-    <w:lsdException w:name="heading 8" w:semiHidden="1" w:uiPriority="9" w:unhideWhenUsed="1" w:qFormat="1"/>
-    <w:lsdException w:name="heading 9" w:semiHidden="1" w:uiPriority="9" w:unhideWhenUsed="1" w:qFormat="1"/>
-    <w:lsdException w:name="index 1" w:semiHidden="1" w:unhideWhenUsed="1"/>
-    <w:lsdException w:name="index 2" w:semiHidden="1" w:unhideWhenUsed="1"/>
-    <w:lsdException w:name="index 3" w:semiHidden="1" w:unhideWhenUsed="1"/>
-    <w:lsdException w:name="index 4" w:semiHidden="1" w:unhideWhenUsed="1"/>
-    <w:lsdException w:name="index 5" w:semiHidden="1" w:unhideWhenUsed="1"/>
-    <w:lsdException w:name="index 6" w:semiHidden="1" w:unhideWhenUsed="1"/>
-    <w:lsdException w:name="index 7" w:semiHidden="1" w:unhideWhenUsed="1"/>
-    <w:lsdException w:name="index 8" w:semiHidden="1" w:unhideWhenUsed="1"/>
-    <w:lsdException w:name="index 9" w:semiHidden="1" w:unhideWhenUsed="1"/>
-    <w:lsdException w:name="toc 1" w:semiHidden="1" w:uiPriority="39" w:unhideWhenUsed="1"/>
-    <w:lsdException w:name="toc 2" w:semiHidden="1" w:uiPriority="39" w:unhideWhenUsed="1"/>
-    <w:lsdException w:name="toc 3" w:semiHidden="1" w:uiPriority="39" w:unhideWhenUsed="1"/>
-    <w:lsdException w:name="toc 4" w:semiHidden="1" w:uiPriority="39" w:unhideWhenUsed="1"/>
-    <w:lsdException w:name="toc 5" w:semiHidden="1" w:uiPriority="39" w:unhideWhenUsed="1"/>
-    <w:lsdException w:name="toc 6" w:semiHidden="1" w:uiPriority="39" w:unhideWhenUsed="1"/>
-    <w:lsdException w:name="toc 7" w:semiHidden="1" w:uiPriority="39" w:unhideWhenUsed="1"/>
-    <w:lsdException w:name="toc 8" w:semiHidden="1" w:uiPriority="39" w:unhideWhenUsed="1"/>
-    <w:lsdException w:name="toc 9" w:semiHidden="1" w:uiPriority="39" w:unhideWhenUsed="1"/>
-    <w:lsdException w:name="Normal Indent" w:semiHidden="1" w:unhideWhenUsed="1"/>
-    <w:lsdException w:name="footnote text" w:semiHidden="1" w:unhideWhenUsed="1"/>
-    <w:lsdException w:name="annotation text" w:semiHidden="1" w:unhideWhenUsed="1"/>
-    <w:lsdException w:name="header" w:semiHidden="1" w:unhideWhenUsed="1"/>
-    <w:lsdException w:name="footer" w:semiHidden="1" w:unhideWhenUsed="1"/>
-    <w:lsdException w:name="index heading" w:semiHidden="1" w:unhideWhenUsed="1"/>
-    <w:lsdException w:name="caption" w:semiHidden="1" w:uiPriority="35" w:unhideWhenUsed="1" w:qFormat="1"/>
-    <w:lsdException w:name="table of figures" w:semiHidden="1" w:unhideWhenUsed="1"/>
-    <w:lsdException w:name="envelope address" w:semiHidden="1" w:unhideWhenUsed="1"/>
-    <w:lsdException w:name="envelope return" w:semiHidden="1" w:unhideWhenUsed="1"/>
-    <w:lsdException w:name="footnote reference" w:semiHidden="1" w:unhideWhenUsed="1"/>
-    <w:lsdException w:name="annotation reference" w:semiHidden="1" w:unhideWhenUsed="1"/>
-    <w:lsdException w:name="line number" w:semiHidden="1" w:unhideWhenUsed="1"/>
-    <w:lsdException w:name="page number" w:semiHidden="1" w:unhideWhenUsed="1"/>
-    <w:lsdException w:name="endnote reference" w:semiHidden="1" w:unhideWhenUsed="1"/>
-    <w:lsdException w:name="endnote text" w:semiHidden="1" w:unhideWhenUsed="1"/>
-    <w:lsdException w:name="table of authorities" w:semiHidden="1" w:unhideWhenUsed="1"/>
-    <w:lsdException w:name="macro" w:semiHidden="1" w:unhideWhenUsed="1"/>
-    <w:lsdException w:name="toa heading" w:semiHidden="1" w:unhideWhenUsed="1"/>
-    <w:lsdException w:name="List" w:semiHidden="1" w:unhideWhenUsed="1"/>
-    <w:lsdException w:name="List Bullet" w:semiHidden="1" w:unhideWhenUsed="1"/>
-    <w:lsdException w:name="List Number" w:semiHidden="1" w:unhideWhenUsed="1"/>
-    <w:lsdException w:name="List 2" w:semiHidden="1" w:unhideWhenUsed="1"/>
-    <w:lsdException w:name="List 3" w:semiHidden="1" w:unhideWhenUsed="1"/>
-    <w:lsdException w:name="List 4" w:semiHidden="1" w:unhideWhenUsed="1"/>
-    <w:lsdException w:name="List 5" w:semiHidden="1" w:unhideWhenUsed="1"/>
-    <w:lsdException w:name="List Bullet 2" w:semiHidden="1" w:unhideWhenUsed="1"/>
-    <w:lsdException w:name="List Bullet 3" w:semiHidden="1" w:unhideWhenUsed="1"/>
-    <w:lsdException w:name="List Bullet 4" w:semiHidden="1" w:unhideWhenUsed="1"/>
-    <w:lsdException w:name="List Bullet 5" w:semiHidden="1" w:unhideWhenUsed="1"/>
-    <w:lsdException w:name="List Number 2" w:semiHidden="1" w:unhideWhenUsed="1"/>
-    <w:lsdException w:name="List Number 3" w:semiHidden="1" w:unhideWhenUsed="1"/>
-    <w:lsdException w:name="List Number 4" w:semiHidden="1" w:unhideWhenUsed="1"/>
-    <w:lsdException w:name="List Number 5" w:semiHidden="1" w:unhideWhenUsed="1"/>
-    <w:lsdException w:name="Title" w:uiPriority="10" w:qFormat="1"/>
-    <w:lsdException w:name="Closing" w:semiHidden="1" w:unhideWhenUsed="1"/>
-    <w:lsdException w:name="Signature" w:semiHidden="1" w:unhideWhenUsed="1"/>
-    <w:lsdException w:name="Default Paragraph Font" w:semiHidden="1" w:uiPriority="1" w:unhideWhenUsed="1"/>
-    <w:lsdException w:name="Body Text" w:semiHidden="1" w:unhideWhenUsed="1"/>
-    <w:lsdException w:name="Body Text Indent" w:semiHidden="1" w:unhideWhenUsed="1"/>
-    <w:lsdException w:name="List Continue" w:semiHidden="1" w:unhideWhenUsed="1"/>
-    <w:lsdException w:name="List Continue 2" w:semiHidden="1" w:unhideWhenUsed="1"/>
-    <w:lsdException w:name="List Continue 3" w:semiHidden="1" w:unhideWhenUsed="1"/>
-    <w:lsdException w:name="List Continue 4" w:semiHidden="1" w:unhideWhenUsed="1"/>
-    <w:lsdException w:name="List Continue 5" w:semiHidden="1" w:unhideWhenUsed="1"/>
-    <w:lsdException w:name="Message Header" w:semiHidden="1" w:unhideWhenUsed="1"/>
-    <w:lsdException w:name="Subtitle" w:uiPriority="11" w:qFormat="1"/>
-    <w:lsdException w:name="Salutation" w:semiHidden="1" w:unhideWhenUsed="1"/>
-    <w:lsdException w:name="Date" w:semiHidden="1" w:unhideWhenUsed="1"/>
-    <w:lsdException w:name="Body Text First Indent" w:semiHidden="1" w:unhideWhenUsed="1"/>
-    <w:lsdException w:name="Body Text First Indent 2" w:semiHidden="1" w:unhideWhenUsed="1"/>
-    <w:lsdException w:name="Note Heading" w:semiHidden="1" w:unhideWhenUsed="1"/>
-    <w:lsdException w:name="Body Text 2" w:semiHidden="1" w:unhideWhenUsed="1"/>
-    <w:lsdException w:name="Body Text 3" w:semiHidden="1" w:unhideWhenUsed="1"/>
-    <w:lsdException w:name="Body Text Indent 2" w:semiHidden="1" w:unhideWhenUsed="1"/>
-    <w:lsdException w:name="Body Text Indent 3" w:semiHidden="1" w:unhideWhenUsed="1"/>
-    <w:lsdException w:name="Block Text" w:semiHidden="1" w:unhideWhenUsed="1"/>
-    <w:lsdException w:name="Hyperlink" w:semiHidden="1" w:unhideWhenUsed="1"/>
-    <w:lsdException w:name="FollowedHyperlink" w:semiHidden="1" w:unhideWhenUsed="1"/>
-    <w:lsdException w:name="Strong" w:uiPriority="22" w:qFormat="1"/>
-    <w:lsdException w:name="Emphasis" w:uiPriority="20" w:qFormat="1"/>
-    <w:lsdException w:name="Document Map" w:semiHidden="1" w:unhideWhenUsed="1"/>
-    <w:lsdException w:name="Plain Text" w:semiHidden="1" w:unhideWhenUsed="1"/>
-    <w:lsdException w:name="E-mail Signature" w:semiHidden="1" w:unhideWhenUsed="1"/>
-    <w:lsdException w:name="HTML Top of Form" w:semiHidden="1" w:unhideWhenUsed="1"/>
-    <w:lsdException w:name="HTML Bottom of Form" w:semiHidden="1" w:unhideWhenUsed="1"/>
-    <w:lsdException w:name="Normal (Web)" w:semiHidden="1" w:unhideWhenUsed="1"/>
-    <w:lsdException w:name="HTML Acronym" w:semiHidden="1" w:unhideWhenUsed="1"/>
-    <w:lsdException w:name="HTML Address" w:semiHidden="1" w:unhideWhenUsed="1"/>
-    <w:lsdException w:name="HTML Cite" w:semiHidden="1" w:unhideWhenUsed="1"/>
-    <w:lsdException w:name="HTML Code" w:semiHidden="1" w:unhideWhenUsed="1"/>
-    <w:lsdException w:name="HTML Definition" w:semiHidden="1" w:unhideWhenUsed="1"/>
-    <w:lsdException w:name="HTML Keyboard" w:semiHidden="1" w:unhideWhenUsed="1"/>
-    <w:lsdException w:name="HTML Preformatted" w:semiHidden="1" w:unhideWhenUsed="1"/>
-    <w:lsdException w:name="HTML Sample" w:semiHidden="1" w:unhideWhenUsed="1"/>
-    <w:lsdException w:name="HTML Typewriter" w:semiHidden="1" w:unhideWhenUsed="1"/>
-    <w:lsdException w:name="HTML Variable" w:semiHidden="1" w:unhideWhenUsed="1"/>
-    <w:lsdException w:name="Normal Table" w:semiHidden="1" w:unhideWhenUsed="1"/>
-    <w:lsdException w:name="annotation subject" w:semiHidden="1" w:unhideWhenUsed="1"/>
-    <w:lsdException w:name="No List" w:semiHidden="1" w:unhideWhenUsed="1"/>
-    <w:lsdException w:name="Outline List 1" w:semiHidden="1" w:unhideWhenUsed="1"/>
-    <w:lsdException w:name="Outline List 2" w:semiHidden="1" w:unhideWhenUsed="1"/>
-    <w:lsdException w:name="Outline List 3" w:semiHidden="1" w:unhideWhenUsed="1"/>
-    <w:lsdException w:name="Table Simple 1" w:semiHidden="1" w:unhideWhenUsed="1"/>
-    <w:lsdException w:name="Table Simple 2" w:semiHidden="1" w:unhideWhenUsed="1"/>
-    <w:lsdException w:name="Table Simple 3" w:semiHidden="1" w:unhideWhenUsed="1"/>
-    <w:lsdException w:name="Table Classic 1" w:semiHidden="1" w:unhideWhenUsed="1"/>
-    <w:lsdException w:name="Table Classic 2" w:semiHidden="1" w:unhideWhenUsed="1"/>
-    <w:lsdException w:name="Table Classic 3" w:semiHidden="1" w:unhideWhenUsed="1"/>
-    <w:lsdException w:name="Table Classic 4" w:semiHidden="1" w:unhideWhenUsed="1"/>
-    <w:lsdException w:name="Table Colorful 1" w:semiHidden="1" w:unhideWhenUsed="1"/>
-    <w:lsdException w:name="Table Colorful 2" w:semiHidden="1" w:unhideWhenUsed="1"/>
-    <w:lsdException w:name="Table Colorful 3" w:semiHidden="1" w:unhideWhenUsed="1"/>
-    <w:lsdException w:name="Table Columns 1" w:semiHidden="1" w:unhideWhenUsed="1"/>
-    <w:lsdException w:name="Table Columns 2" w:semiHidden="1" w:unhideWhenUsed="1"/>
-    <w:lsdException w:name="Table Columns 3" w:semiHidden="1" w:unhideWhenUsed="1"/>
-    <w:lsdException w:name="Table Columns 4" w:semiHidden="1" w:unhideWhenUsed="1"/>
-    <w:lsdException w:name="Table Columns 5" w:semiHidden="1" w:unhideWhenUsed="1"/>
-    <w:lsdException w:name="Table Grid 1" w:semiHidden="1" w:unhideWhenUsed="1"/>
-    <w:lsdException w:name="Table Grid 2" w:semiHidden="1" w:unhideWhenUsed="1"/>
-    <w:lsdException w:name="Table Grid 3" w:semiHidden="1" w:unhideWhenUsed="1"/>
-    <w:lsdException w:name="Table Grid 4" w:semiHidden="1" w:unhideWhenUsed="1"/>
-    <w:lsdException w:name="Table Grid 5" w:semiHidden="1" w:unhideWhenUsed="1"/>
-    <w:lsdException w:name="Table Grid 6" w:semiHidden="1" w:unhideWhenUsed="1"/>
-    <w:lsdException w:name="Table Grid 7" w:semiHidden="1" w:unhideWhenUsed="1"/>
-    <w:lsdException w:name="Table Grid 8" w:semiHidden="1" w:unhideWhenUsed="1"/>
-    <w:lsdException w:name="Table List 1" w:semiHidden="1" w:unhideWhenUsed="1"/>
-    <w:lsdException w:name="Table List 2" w:semiHidden="1" w:unhideWhenUsed="1"/>
-    <w:lsdException w:name="Table List 3" w:semiHidden="1" w:unhideWhenUsed="1"/>
-    <w:lsdException w:name="Table List 4" w:semiHidden="1" w:unhideWhenUsed="1"/>
-    <w:lsdException w:name="Table List 5" w:semiHidden="1" w:unhideWhenUsed="1"/>
-    <w:lsdException w:name="Table List 6" w:semiHidden="1" w:unhideWhenUsed="1"/>
-    <w:lsdException w:name="Table List 7" w:semiHidden="1" w:unhideWhenUsed="1"/>
-    <w:lsdException w:name="Table List 8" w:semiHidden="1" w:unhideWhenUsed="1"/>
-    <w:lsdException w:name="Table 3D effects 1" w:semiHidden="1" w:unhideWhenUsed="1"/>
-    <w:lsdException w:name="Table 3D effects 2" w:semiHidden="1" w:unhideWhenUsed="1"/>
-    <w:lsdException w:name="Table 3D effects 3" w:semiHidden="1" w:unhideWhenUsed="1"/>
-    <w:lsdException w:name="Table Contemporary" w:semiHidden="1" w:unhideWhenUsed="1"/>
-    <w:lsdException w:name="Table Elegant" w:semiHidden="1" w:unhideWhenUsed="1"/>
-    <w:lsdException w:name="Table Professional" w:semiHidden="1" w:unhideWhenUsed="1"/>
-    <w:lsdException w:name="Table Subtle 1" w:semiHidden="1" w:unhideWhenUsed="1"/>
-    <w:lsdException w:name="Table Subtle 2" w:semiHidden="1" w:unhideWhenUsed="1"/>
-    <w:lsdException w:name="Table Web 1" w:semiHidden="1" w:unhideWhenUsed="1"/>
-    <w:lsdException w:name="Table Web 2" w:semiHidden="1" w:unhideWhenUsed="1"/>
-    <w:lsdException w:name="Table Web 3" w:semiHidden="1" w:unhideWhenUsed="1"/>
-    <w:lsdException w:name="Balloon Text" w:semiHidden="1" w:unhideWhenUsed="1"/>
-    <w:lsdException w:name="Table Grid" w:uiPriority="59"/>
-    <w:lsdException w:name="Table Theme" w:semiHidden="1" w:unhideWhenUsed="1"/>
-    <w:lsdException w:name="Placeholder Text" w:semiHidden="1"/>
-    <w:lsdException w:name="No Spacing" w:uiPriority="1" w:qFormat="1"/>
-    <w:lsdException w:name="Light Shading" w:uiPriority="60"/>
-    <w:lsdException w:name="Light List" w:uiPriority="61"/>
-    <w:lsdException w:name="Light Grid" w:uiPriority="62"/>
-    <w:lsdException w:name="Medium Shading 1" w:uiPriority="63"/>
-    <w:lsdException w:name="Medium Shading 2" w:uiPriority="64"/>
-    <w:lsdException w:name="Medium List 1" w:uiPriority="65"/>
-    <w:lsdException w:name="Medium List 2" w:uiPriority="66"/>
-    <w:lsdException w:name="Medium Grid 1" w:uiPriority="67"/>
-    <w:lsdException w:name="Medium Grid 2" w:uiPriority="68"/>
-    <w:lsdException w:name="Medium Grid 3" w:uiPriority="69"/>
-    <w:lsdException w:name="Dark List" w:uiPriority="70"/>
-    <w:lsdException w:name="Colorful Shading" w:uiPriority="71"/>
-    <w:lsdException w:name="Colorful List" w:uiPriority="72"/>
-    <w:lsdException w:name="Colorful Grid" w:uiPriority="73"/>
-    <w:lsdException w:name="Light Shading Accent 1" w:uiPriority="60"/>
-    <w:lsdException w:name="Light List Accent 1" w:uiPriority="61"/>
-    <w:lsdException w:name="Light Grid Accent 1" w:uiPriority="62"/>
-    <w:lsdException w:name="Medium Shading 1 Accent 1" w:uiPriority="63"/>
-    <w:lsdException w:name="Medium Shading 2 Accent 1" w:uiPriority="64"/>
-    <w:lsdException w:name="Medium List 1 Accent 1" w:uiPriority="65"/>
-    <w:lsdException w:name="Revision" w:semiHidden="1"/>
-    <w:lsdException w:name="List Paragraph" w:uiPriority="34" w:qFormat="1"/>
-    <w:lsdException w:name="Quote" w:uiPriority="29" w:qFormat="1"/>
-    <w:lsdException w:name="Intense Quote" w:uiPriority="30" w:qFormat="1"/>
-    <w:lsdException w:name="Medium List 2 Accent 1" w:uiPriority="66"/>
-    <w:lsdException w:name="Medium Grid 1 Accent 1" w:uiPriority="67"/>
-    <w:lsdException w:name="Medium Grid 2 Accent 1" w:uiPriority="68"/>
-    <w:lsdException w:name="Medium Grid 3 Accent 1" w:uiPriority="69"/>
-    <w:lsdException w:name="Dark List Accent 1" w:uiPriority="70"/>
-    <w:lsdException w:name="Colorful Shading Accent 1" w:uiPriority="71"/>
-    <w:lsdException w:name="Colorful List Accent 1" w:uiPriority="72"/>
-    <w:lsdException w:name="Colorful Grid Accent 1" w:uiPriority="73"/>
-    <w:lsdException w:name="Light Shading Accent 2" w:uiPriority="60"/>
-    <w:lsdException w:name="Light List Accent 2" w:uiPriority="61"/>
-    <w:lsdException w:name="Light Grid Accent 2" w:uiPriority="62"/>
-    <w:lsdException w:name="Medium Shading 1 Accent 2" w:uiPriority="63"/>
-    <w:lsdException w:name="Medium Shading 2 Accent 2" w:uiPriority="64"/>
-    <w:lsdException w:name="Medium List 1 Accent 2" w:uiPriority="65"/>
-    <w:lsdException w:name="Medium List 2 Accent 2" w:uiPriority="66"/>
-    <w:lsdException w:name="Medium Grid 1 Accent 2" w:uiPriority="67"/>
-    <w:lsdException w:name="Medium Grid 2 Accent 2" w:uiPriority="68"/>
-    <w:lsdException w:name="Medium Grid 3 Accent 2" w:uiPriority="69"/>
-    <w:lsdException w:name="Dark List Accent 2" w:uiPriority="70"/>
-    <w:lsdException w:name="Colorful Shading Accent 2" w:uiPriority="71"/>
-    <w:lsdException w:name="Colorful List Accent 2" w:uiPriority="72"/>
-    <w:lsdException w:name="Colorful Grid Accent 2" w:uiPriority="73"/>
-    <w:lsdException w:name="Light Shading Accent 3" w:uiPriority="60"/>
-    <w:lsdException w:name="Light List Accent 3" w:uiPriority="61"/>
-    <w:lsdException w:name="Light Grid Accent 3" w:uiPriority="62"/>
-    <w:lsdException w:name="Medium Shading 1 Accent 3" w:uiPriority="63"/>
-    <w:lsdException w:name="Medium Shading 2 Accent 3" w:uiPriority="64"/>
-    <w:lsdException w:name="Medium List 1 Accent 3" w:uiPriority="65"/>
-    <w:lsdException w:name="Medium List 2 Accent 3" w:uiPriority="66"/>
-    <w:lsdException w:name="Medium Grid 1 Accent 3" w:uiPriority="67"/>
-    <w:lsdException w:name="Medium Grid 2 Accent 3" w:uiPriority="68"/>
-    <w:lsdException w:name="Medium Grid 3 Accent 3" w:uiPriority="69"/>
-    <w:lsdException w:name="Dark List Accent 3" w:uiPriority="70"/>
-    <w:lsdException w:name="Colorful Shading Accent 3" w:uiPriority="71"/>
-    <w:lsdException w:name="Colorful List Accent 3" w:uiPriority="72"/>
-    <w:lsdException w:name="Colorful Grid Accent 3" w:uiPriority="73"/>
-    <w:lsdException w:name="Light Shading Accent 4" w:uiPriority="60"/>
-    <w:lsdException w:name="Light List Accent 4" w:uiPriority="61"/>
-    <w:lsdException w:name="Light Grid Accent 4" w:uiPriority="62"/>
-    <w:lsdException w:name="Medium Shading 1 Accent 4" w:uiPriority="63"/>
-    <w:lsdException w:name="Medium Shading 2 Accent 4" w:uiPriority="64"/>
-    <w:lsdException w:name="Medium List 1 Accent 4" w:uiPriority="65"/>
-    <w:lsdException w:name="Medium List 2 Accent 4" w:uiPriority="66"/>
-    <w:lsdException w:name="Medium Grid 1 Accent 4" w:uiPriority="67"/>
-    <w:lsdException w:name="Medium Grid 2 Accent 4" w:uiPriority="68"/>
-    <w:lsdException w:name="Medium Grid 3 Accent 4" w:uiPriority="69"/>
-    <w:lsdException w:name="Dark List Accent 4" w:uiPriority="70"/>
-    <w:lsdException w:name="Colorful Shading Accent 4" w:uiPriority="71"/>
-    <w:lsdException w:name="Colorful List Accent 4" w:uiPriority="72"/>
-    <w:lsdException w:name="Colorful Grid Accent 4" w:uiPriority="73"/>
-    <w:lsdException w:name="Light Shading Accent 5" w:uiPriority="60"/>
-    <w:lsdException w:name="Light List Accent 5" w:uiPriority="61"/>
-    <w:lsdException w:name="Light Grid Accent 5" w:uiPriority="62"/>
-    <w:lsdException w:name="Medium Shading 1 Accent 5" w:uiPriority="63"/>
-    <w:lsdException w:name="Medium Shading 2 Accent 5" w:uiPriority="64"/>
-    <w:lsdException w:name="Medium List 1 Accent 5" w:uiPriority="65"/>
-    <w:lsdException w:name="Medium List 2 Accent 5" w:uiPriority="66"/>
-    <w:lsdException w:name="Medium Grid 1 Accent 5" w:uiPriority="67"/>
-    <w:lsdException w:name="Medium Grid 2 Accent 5" w:uiPriority="68"/>
-    <w:lsdException w:name="Medium Grid 3 Accent 5" w:uiPriority="69"/>
-    <w:lsdException w:name="Dark List Accent 5" w:uiPriority="70"/>
-    <w:lsdException w:name="Colorful Shading Accent 5" w:uiPriority="71"/>
-    <w:lsdException w:name="Colorful List Accent 5" w:uiPriority="72"/>
-    <w:lsdException w:name="Colorful Grid Accent 5" w:uiPriority="73"/>
-    <w:lsdException w:name="Light Shading Accent 6" w:uiPriority="60"/>
-    <w:lsdException w:name="Light List Accent 6" w:uiPriority="61"/>
-    <w:lsdException w:name="Light Grid Accent 6" w:uiPriority="62"/>
-    <w:lsdException w:name="Medium Shading 1 Accent 6" w:uiPriority="63"/>
-    <w:lsdException w:name="Medium Shading 2 Accent 6" w:uiPriority="64"/>
-    <w:lsdException w:name="Medium List 1 Accent 6" w:uiPriority="65"/>
-    <w:lsdException w:name="Medium List 2 Accent 6" w:uiPriority="66"/>
-    <w:lsdException w:name="Medium Grid 1 Accent 6" w:uiPriority="67"/>
-    <w:lsdException w:name="Medium Grid 2 Accent 6" w:uiPriority="68"/>
-    <w:lsdException w:name="Medium Grid 3 Accent 6" w:uiPriority="69"/>
-    <w:lsdException w:name="Dark List Accent 6" w:uiPriority="70"/>
-    <w:lsdException w:name="Colorful Shading Accent 6" w:uiPriority="71"/>
-    <w:lsdException w:name="Colorful List Accent 6" w:uiPriority="72"/>
-    <w:lsdException w:name="Colorful Grid Accent 6" w:uiPriority="73"/>
-    <w:lsdException w:name="Subtle Emphasis" w:uiPriority="19" w:qFormat="1"/>
-    <w:lsdException w:name="Intense Emphasis" w:uiPriority="21" w:qFormat="1"/>
-    <w:lsdException w:name="Subtle Reference" w:uiPriority="31" w:qFormat="1"/>
-    <w:lsdException w:name="Intense Reference" w:uiPriority="32" w:qFormat="1"/>
-    <w:lsdException w:name="Book Title" w:uiPriority="33" w:qFormat="1"/>
-    <w:lsdException w:name="Bibliography" w:semiHidden="1" w:uiPriority="37" w:unhideWhenUsed="1"/>
-    <w:lsdException w:name="TOC Heading" w:semiHidden="1" w:uiPriority="39" w:unhideWhenUsed="1" w:qFormat="1"/>
-    <w:lsdException w:name="Plain Table 1" w:uiPriority="41"/>
-    <w:lsdException w:name="Plain Table 2" w:uiPriority="42"/>
-    <w:lsdException w:name="Plain Table 3" w:uiPriority="43"/>
-    <w:lsdException w:name="Plain Table 4" w:uiPriority="44"/>
-    <w:lsdException w:name="Plain Table 5" w:uiPriority="45"/>
-    <w:lsdException w:name="Grid Table Light" w:uiPriority="40"/>
-    <w:lsdException w:name="Grid Table 1 Light" w:uiPriority="46"/>
-    <w:lsdException w:name="Grid Table 2" w:uiPriority="47"/>
-    <w:lsdException w:name="Grid Table 3" w:uiPriority="48"/>
-    <w:lsdException w:name="Grid Table 4" w:uiPriority="49"/>
-    <w:lsdException w:name="Grid Table 5 Dark" w:uiPriority="50"/>
-    <w:lsdException w:name="Grid Table 6 Colorful" w:uiPriority="51"/>
-    <w:lsdException w:name="Grid Table 7 Colorful" w:uiPriority="52"/>
-    <w:lsdException w:name="Grid Table 1 Light Accent 1" w:uiPriority="46"/>
-    <w:lsdException w:name="Grid Table 2 Accent 1" w:uiPriority="47"/>
-    <w:lsdException w:name="Grid Table 3 Accent 1" w:uiPriority="48"/>
-    <w:lsdException w:name="Grid Table 4 Accent 1" w:uiPriority="49"/>
-    <w:lsdException w:name="Grid Table 5 Dark Accent 1" w:uiPriority="50"/>
-    <w:lsdException w:name="Grid Table 6 Colorful Accent 1" w:uiPriority="51"/>
-    <w:lsdException w:name="Grid Table 7 Colorful Accent 1" w:uiPriority="52"/>
-    <w:lsdException w:name="Grid Table 1 Light Accent 2" w:uiPriority="46"/>
-    <w:lsdException w:name="Grid Table 2 Accent 2" w:uiPriority="47"/>
-    <w:lsdException w:name="Grid Table 3 Accent 2" w:uiPriority="48"/>
-    <w:lsdException w:name="Grid Table 4 Accent 2" w:uiPriority="49"/>
-    <w:lsdException w:name="Grid Table 5 Dark Accent 2" w:uiPriority="50"/>
-    <w:lsdException w:name="Grid Table 6 Colorful Accent 2" w:uiPriority="51"/>
-    <w:lsdException w:name="Grid Table 7 Colorful Accent 2" w:uiPriority="52"/>
-    <w:lsdException w:name="Grid Table 1 Light Accent 3" w:uiPriority="46"/>
-    <w:lsdException w:name="Grid Table 2 Accent 3" w:uiPriority="47"/>
-    <w:lsdException w:name="Grid Table 3 Accent 3" w:uiPriority="48"/>
-    <w:lsdException w:name="Grid Table 4 Accent 3" w:uiPriority="49"/>
-    <w:lsdException w:name="Grid Table 5 Dark Accent 3" w:uiPriority="50"/>
-    <w:lsdException w:name="Grid Table 6 Colorful Accent 3" w:uiPriority="51"/>
-    <w:lsdException w:name="Grid Table 7 Colorful Accent 3" w:uiPriority="52"/>
-    <w:lsdException w:name="Grid Table 1 Light Accent 4" w:uiPriority="46"/>
-    <w:lsdException w:name="Grid Table 2 Accent 4" w:uiPriority="47"/>
-    <w:lsdException w:name="Grid Table 3 Accent 4" w:uiPriority="48"/>
-    <w:lsdException w:name="Grid Table 4 Accent 4" w:uiPriority="49"/>
-    <w:lsdException w:name="Grid Table 5 Dark Accent 4" w:uiPriority="50"/>
-    <w:lsdException w:name="Grid Table 6 Colorful Accent 4" w:uiPriority="51"/>
-    <w:lsdException w:name="Grid Table 7 Colorful Accent 4" w:uiPriority="52"/>
-    <w:lsdException w:name="Grid Table 1 Light Accent 5" w:uiPriority="46"/>
-    <w:lsdException w:name="Grid Table 2 Accent 5" w:uiPriority="47"/>
-    <w:lsdException w:name="Grid Table 3 Accent 5" w:uiPriority="48"/>
-    <w:lsdException w:name="Grid Table 4 Accent 5" w:uiPriority="49"/>
-    <w:lsdException w:name="Grid Table 5 Dark Accent 5" w:uiPriority="50"/>
-    <w:lsdException w:name="Grid Table 6 Colorful Accent 5" w:uiPriority="51"/>
-    <w:lsdException w:name="Grid Table 7 Colorful Accent 5" w:uiPriority="52"/>
-    <w:lsdException w:name="Grid Table 1 Light Accent 6" w:uiPriority="46"/>
-    <w:lsdException w:name="Grid Table 2 Accent 6" w:uiPriority="47"/>
-    <w:lsdException w:name="Grid Table 3 Accent 6" w:uiPriority="48"/>
-    <w:lsdException w:name="Grid Table 4 Accent 6" w:uiPriority="49"/>
-    <w:lsdException w:name="Grid Table 5 Dark Accent 6" w:uiPriority="50"/>
-    <w:lsdException w:name="Grid Table 6 Colorful Accent 6" w:uiPriority="51"/>
-    <w:lsdException w:name="Grid Table 7 Colorful Accent 6" w:uiPriority="52"/>
-    <w:lsdException w:name="List Table 1 Light" w:uiPriority="46"/>
-    <w:lsdException w:name="List Table 2" w:uiPriority="47"/>
-    <w:lsdException w:name="List Table 3" w:uiPriority="48"/>
-    <w:lsdException w:name="List Table 4" w:uiPriority="49"/>
-    <w:lsdException w:name="List Table 5 Dark" w:uiPriority="50"/>
-    <w:lsdException w:name="List Table 6 Colorful" w:uiPriority="51"/>
-    <w:lsdException w:name="List Table 7 Colorful" w:uiPriority="52"/>
-    <w:lsdException w:name="List Table 1 Light Accent 1" w:uiPriority="46"/>
-    <w:lsdException w:name="List Table 2 Accent 1" w:uiPriority="47"/>
-    <w:lsdException w:name="List Table 3 Accent 1" w:uiPriority="48"/>
-    <w:lsdException w:name="List Table 4 Accent 1" w:uiPriority="49"/>
-    <w:lsdException w:name="List Table 5 Dark Accent 1" w:uiPriority="50"/>
-    <w:lsdException w:name="List Table 6 Colorful Accent 1" w:uiPriority="51"/>
-    <w:lsdException w:name="List Table 7 Colorful Accent 1" w:uiPriority="52"/>
-    <w:lsdException w:name="List Table 1 Light Accent 2" w:uiPriority="46"/>
-    <w:lsdException w:name="List Table 2 Accent 2" w:uiPriority="47"/>
-    <w:lsdException w:name="List Table 3 Accent 2" w:uiPriority="48"/>
-    <w:lsdException w:name="List Table 4 Accent 2" w:uiPriority="49"/>
-    <w:lsdException w:name="List Table 5 Dark Accent 2" w:uiPriority="50"/>
-    <w:lsdException w:name="List Table 6 Colorful Accent 2" w:uiPriority="51"/>
-    <w:lsdException w:name="List Table 7 Colorful Accent 2" w:uiPriority="52"/>
-    <w:lsdException w:name="List Table 1 Light Accent 3" w:uiPriority="46"/>
-    <w:lsdException w:name="List Table 2 Accent 3" w:uiPriority="47"/>
-    <w:lsdException w:name="List Table 3 Accent 3" w:uiPriority="48"/>
-    <w:lsdException w:name="List Table 4 Accent 3" w:uiPriority="49"/>
-    <w:lsdException w:name="List Table 5 Dark Accent 3" w:uiPriority="50"/>
-    <w:lsdException w:name="List Table 6 Colorful Accent 3" w:uiPriority="51"/>
-    <w:lsdException w:name="List Table 7 Colorful Accent 3" w:uiPriority="52"/>
-    <w:lsdException w:name="List Table 1 Light Accent 4" w:uiPriority="46"/>
-    <w:lsdException w:name="List Table 2 Accent 4" w:uiPriority="47"/>
-    <w:lsdException w:name="List Table 3 Accent 4" w:uiPriority="48"/>
-    <w:lsdException w:name="List Table 4 Accent 4" w:uiPriority="49"/>
-    <w:lsdException w:name="List Table 5 Dark Accent 4" w:uiPriority="50"/>
-    <w:lsdException w:name="List Table 6 Colorful Accent 4" w:uiPriority="51"/>
-    <w:lsdException w:name="List Table 7 Colorful Accent 4" w:uiPriority="52"/>
-    <w:lsdException w:name="List Table 1 Light Accent 5" w:uiPriority="46"/>
-    <w:lsdException w:name="List Table 2 Accent 5" w:uiPriority="47"/>
-    <w:lsdException w:name="List Table 3 Accent 5" w:uiPriority="48"/>
-    <w:lsdException w:name="List Table 4 Accent 5" w:uiPriority="49"/>
-    <w:lsdException w:name="List Table 5 Dark Accent 5" w:uiPriority="50"/>
-    <w:lsdException w:name="List Table 6 Colorful Accent 5" w:uiPriority="51"/>
-    <w:lsdException w:name="List Table 7 Colorful Accent 5" w:uiPriority="52"/>
-    <w:lsdException w:name="List Table 1 Light Accent 6" w:uiPriority="46"/>
-    <w:lsdException w:name="List Table 2 Accent 6" w:uiPriority="47"/>
-    <w:lsdException w:name="List Table 3 Accent 6" w:uiPriority="48"/>
-    <w:lsdException w:name="List Table 4 Accent 6" w:uiPriority="49"/>
-    <w:lsdException w:name="List Table 5 Dark Accent 6" w:uiPriority="50"/>
-    <w:lsdException w:name="List Table 6 Colorful Accent 6" w:uiPriority="51"/>
-    <w:lsdException w:name="List Table 7 Colorful Accent 6" w:uiPriority="52"/>
-    <w:lsdException w:name="Mention" w:semiHidden="1" w:unhideWhenUsed="1"/>
-    <w:lsdException w:name="Smart Hyperlink" w:semiHidden="1" w:unhideWhenUsed="1"/>
-    <w:lsdException w:name="Hashtag" w:semiHidden="1" w:unhideWhenUsed="1"/>
-    <w:lsdException w:name="Unresolved Mention" w:semiHidden="1" w:unhideWhenUsed="1"/>
-    <w:lsdException w:name="Smart Link" w:semiHidden="1" w:unhideWhenUsed="1"/>
+  <w:latentStyles w:defLockedState="0" w:defUIPriority="99" w:defSemiHidden="1" w:defUnhideWhenUsed="1" w:defQFormat="0" w:count="267">
+    <w:lsdException w:name="Normal" w:semiHidden="0" w:uiPriority="0" w:unhideWhenUsed="0" w:qFormat="1"/>
+    <w:lsdException w:name="heading 1" w:semiHidden="0" w:uiPriority="9" w:unhideWhenUsed="0" w:qFormat="1"/>
+    <w:lsdException w:name="heading 2" w:uiPriority="9" w:qFormat="1"/>
+    <w:lsdException w:name="heading 3" w:uiPriority="9" w:qFormat="1"/>
+    <w:lsdException w:name="heading 4" w:uiPriority="9" w:qFormat="1"/>
+    <w:lsdException w:name="heading 5" w:uiPriority="9" w:qFormat="1"/>
+    <w:lsdException w:name="heading 6" w:uiPriority="9" w:qFormat="1"/>
+    <w:lsdException w:name="heading 7" w:uiPriority="9" w:qFormat="1"/>
+    <w:lsdException w:name="heading 8" w:uiPriority="9" w:qFormat="1"/>
+    <w:lsdException w:name="heading 9" w:uiPriority="9" w:qFormat="1"/>
+    <w:lsdException w:name="toc 1" w:uiPriority="39"/>
+    <w:lsdException w:name="toc 2" w:uiPriority="39"/>
+    <w:lsdException w:name="toc 3" w:uiPriority="39"/>
+    <w:lsdException w:name="toc 4" w:uiPriority="39"/>
+    <w:lsdException w:name="toc 5" w:uiPriority="39"/>
+    <w:lsdException w:name="toc 6" w:uiPriority="39"/>
+    <w:lsdException w:name="toc 7" w:uiPriority="39"/>
+    <w:lsdException w:name="toc 8" w:uiPriority="39"/>
+    <w:lsdException w:name="toc 9" w:uiPriority="39"/>
+    <w:lsdException w:name="caption" w:uiPriority="35" w:qFormat="1"/>
+    <w:lsdException w:name="Title" w:semiHidden="0" w:uiPriority="10" w:unhideWhenUsed="0" w:qFormat="1"/>
+    <w:lsdException w:name="Default Paragraph Font" w:uiPriority="1"/>
+    <w:lsdException w:name="Subtitle" w:semiHidden="0" w:uiPriority="11" w:unhideWhenUsed="0" w:qFormat="1"/>
+    <w:lsdException w:name="Strong" w:semiHidden="0" w:uiPriority="22" w:unhideWhenUsed="0" w:qFormat="1"/>
+    <w:lsdException w:name="Emphasis" w:semiHidden="0" w:uiPriority="20" w:unhideWhenUsed="0" w:qFormat="1"/>
+    <w:lsdException w:name="Table Grid" w:semiHidden="0" w:uiPriority="59" w:unhideWhenUsed="0"/>
+    <w:lsdException w:name="Placeholder Text" w:unhideWhenUsed="0"/>
+    <w:lsdException w:name="No Spacing" w:semiHidden="0" w:uiPriority="1" w:unhideWhenUsed="0" w:qFormat="1"/>
+    <w:lsdException w:name="Light Shading" w:semiHidden="0" w:uiPriority="60" w:unhideWhenUsed="0"/>
+    <w:lsdException w:name="Light List" w:semiHidden="0" w:uiPriority="61" w:unhideWhenUsed="0"/>
+    <w:lsdException w:name="Light Grid" w:semiHidden="0" w:uiPriority="62" w:unhideWhenUsed="0"/>
+    <w:lsdException w:name="Medium Shading 1" w:semiHidden="0" w:uiPriority="63" w:unhideWhenUsed="0"/>
+    <w:lsdException w:name="Medium Shading 2" w:semiHidden="0" w:uiPriority="64" w:unhideWhenUsed="0"/>
+    <w:lsdException w:name="Medium List 1" w:semiHidden="0" w:uiPriority="65" w:unhideWhenUsed="0"/>
+    <w:lsdException w:name="Medium List 2" w:semiHidden="0" w:uiPriority="66" w:unhideWhenUsed="0"/>
+    <w:lsdException w:name="Medium Grid 1" w:semiHidden="0" w:uiPriority="67" w:unhideWhenUsed="0"/>
+    <w:lsdException w:name="Medium Grid 2" w:semiHidden="0" w:uiPriority="68" w:unhideWhenUsed="0"/>
+    <w:lsdException w:name="Medium Grid 3" w:semiHidden="0" w:uiPriority="69" w:unhideWhenUsed="0"/>
+    <w:lsdException w:name="Dark List" w:semiHidden="0" w:uiPriority="70" w:unhideWhenUsed="0"/>
+    <w:lsdException w:name="Colorful Shading" w:semiHidden="0" w:uiPriority="71" w:unhideWhenUsed="0"/>
+    <w:lsdException w:name="Colorful List" w:semiHidden="0" w:uiPriority="72" w:unhideWhenUsed="0"/>
+    <w:lsdException w:name="Colorful Grid" w:semiHidden="0" w:uiPriority="73" w:unhideWhenUsed="0"/>
+    <w:lsdException w:name="Light Shading Accent 1" w:semiHidden="0" w:uiPriority="60" w:unhideWhenUsed="0"/>
+    <w:lsdException w:name="Light List Accent 1" w:semiHidden="0" w:uiPriority="61" w:unhideWhenUsed="0"/>
+    <w:lsdException w:name="Light Grid Accent 1" w:semiHidden="0" w:uiPriority="62" w:unhideWhenUsed="0"/>
+    <w:lsdException w:name="Medium Shading 1 Accent 1" w:semiHidden="0" w:uiPriority="63" w:unhideWhenUsed="0"/>
+    <w:lsdException w:name="Medium Shading 2 Accent 1" w:semiHidden="0" w:uiPriority="64" w:unhideWhenUsed="0"/>
+    <w:lsdException w:name="Medium List 1 Accent 1" w:semiHidden="0" w:uiPriority="65" w:unhideWhenUsed="0"/>
+    <w:lsdException w:name="Revision" w:unhideWhenUsed="0"/>
+    <w:lsdException w:name="List Paragraph" w:semiHidden="0" w:uiPriority="34" w:unhideWhenUsed="0" w:qFormat="1"/>
+    <w:lsdException w:name="Quote" w:semiHidden="0" w:uiPriority="29" w:unhideWhenUsed="0" w:qFormat="1"/>
+    <w:lsdException w:name="Intense Quote" w:semiHidden="0" w:uiPriority="30" w:unhideWhenUsed="0" w:qFormat="1"/>
+    <w:lsdException w:name="Medium List 2 Accent 1" w:semiHidden="0" w:uiPriority="66" w:unhideWhenUsed="0"/>
+    <w:lsdException w:name="Medium Grid 1 Accent 1" w:semiHidden="0" w:uiPriority="67" w:unhideWhenUsed="0"/>
+    <w:lsdException w:name="Medium Grid 2 Accent 1" w:semiHidden="0" w:uiPriority="68" w:unhideWhenUsed="0"/>
+    <w:lsdException w:name="Medium Grid 3 Accent 1" w:semiHidden="0" w:uiPriority="69" w:unhideWhenUsed="0"/>
+    <w:lsdException w:name="Dark List Accent 1" w:semiHidden="0" w:uiPriority="70" w:unhideWhenUsed="0"/>
+    <w:lsdException w:name="Colorful Shading Accent 1" w:semiHidden="0" w:uiPriority="71" w:unhideWhenUsed="0"/>
+    <w:lsdException w:name="Colorful List Accent 1" w:semiHidden="0" w:uiPriority="72" w:unhideWhenUsed="0"/>
+    <w:lsdException w:name="Colorful Grid Accent 1" w:semiHidden="0" w:uiPriority="73" w:unhideWhenUsed="0"/>
+    <w:lsdException w:name="Light Shading Accent 2" w:semiHidden="0" w:uiPriority="60" w:unhideWhenUsed="0"/>
+    <w:lsdException w:name="Light List Accent 2" w:semiHidden="0" w:uiPriority="61" w:unhideWhenUsed="0"/>
+    <w:lsdException w:name="Light Grid Accent 2" w:semiHidden="0" w:uiPriority="62" w:unhideWhenUsed="0"/>
+    <w:lsdException w:name="Medium Shading 1 Accent 2" w:semiHidden="0" w:uiPriority="63" w:unhideWhenUsed="0"/>
+    <w:lsdException w:name="Medium Shading 2 Accent 2" w:semiHidden="0" w:uiPriority="64" w:unhideWhenUsed="0"/>
+    <w:lsdException w:name="Medium List 1 Accent 2" w:semiHidden="0" w:uiPriority="65" w:unhideWhenUsed="0"/>
+    <w:lsdException w:name="Medium List 2 Accent 2" w:semiHidden="0" w:uiPriority="66" w:unhideWhenUsed="0"/>
+    <w:lsdException w:name="Medium Grid 1 Accent 2" w:semiHidden="0" w:uiPriority="67" w:unhideWhenUsed="0"/>
+    <w:lsdException w:name="Medium Grid 2 Accent 2" w:semiHidden="0" w:uiPriority="68" w:unhideWhenUsed="0"/>
+    <w:lsdException w:name="Medium Grid 3 Accent 2" w:semiHidden="0" w:uiPriority="69" w:unhideWhenUsed="0"/>
+    <w:lsdException w:name="Dark List Accent 2" w:semiHidden="0" w:uiPriority="70" w:unhideWhenUsed="0"/>
+    <w:lsdException w:name="Colorful Shading Accent 2" w:semiHidden="0" w:uiPriority="71" w:unhideWhenUsed="0"/>
+    <w:lsdException w:name="Colorful List Accent 2" w:semiHidden="0" w:uiPriority="72" w:unhideWhenUsed="0"/>
+    <w:lsdException w:name="Colorful Grid Accent 2" w:semiHidden="0" w:uiPriority="73" w:unhideWhenUsed="0"/>
+    <w:lsdException w:name="Light Shading Accent 3" w:semiHidden="0" w:uiPriority="60" w:unhideWhenUsed="0"/>
+    <w:lsdException w:name="Light List Accent 3" w:semiHidden="0" w:uiPriority="61" w:unhideWhenUsed="0"/>
+    <w:lsdException w:name="Light Grid Accent 3" w:semiHidden="0" w:uiPriority="62" w:unhideWhenUsed="0"/>
+    <w:lsdException w:name="Medium Shading 1 Accent 3" w:semiHidden="0" w:uiPriority="63" w:unhideWhenUsed="0"/>
+    <w:lsdException w:name="Medium Shading 2 Accent 3" w:semiHidden="0" w:uiPriority="64" w:unhideWhenUsed="0"/>
+    <w:lsdException w:name="Medium List 1 Accent 3" w:semiHidden="0" w:uiPriority="65" w:unhideWhenUsed="0"/>
+    <w:lsdException w:name="Medium List 2 Accent 3" w:semiHidden="0" w:uiPriority="66" w:unhideWhenUsed="0"/>
+    <w:lsdException w:name="Medium Grid 1 Accent 3" w:semiHidden="0" w:uiPriority="67" w:unhideWhenUsed="0"/>
+    <w:lsdException w:name="Medium Grid 2 Accent 3" w:semiHidden="0" w:uiPriority="68" w:unhideWhenUsed="0"/>
+    <w:lsdException w:name="Medium Grid 3 Accent 3" w:semiHidden="0" w:uiPriority="69" w:unhideWhenUsed="0"/>
+    <w:lsdException w:name="Dark List Accent 3" w:semiHidden="0" w:uiPriority="70" w:unhideWhenUsed="0"/>
+    <w:lsdException w:name="Colorful Shading Accent 3" w:semiHidden="0" w:uiPriority="71" w:unhideWhenUsed="0"/>
+    <w:lsdException w:name="Colorful List Accent 3" w:semiHidden="0" w:uiPriority="72" w:unhideWhenUsed="0"/>
+    <w:lsdException w:name="Colorful Grid Accent 3" w:semiHidden="0" w:uiPriority="73" w:unhideWhenUsed="0"/>
+    <w:lsdException w:name="Light Shading Accent 4" w:semiHidden="0" w:uiPriority="60" w:unhideWhenUsed="0"/>
+    <w:lsdException w:name="Light List Accent 4" w:semiHidden="0" w:uiPriority="61" w:unhideWhenUsed="0"/>
+    <w:lsdException w:name="Light Grid Accent 4" w:semiHidden="0" w:uiPriority="62" w:unhideWhenUsed="0"/>
+    <w:lsdException w:name="Medium Shading 1 Accent 4" w:semiHidden="0" w:uiPriority="63" w:unhideWhenUsed="0"/>
+    <w:lsdException w:name="Medium Shading 2 Accent 4" w:semiHidden="0" w:uiPriority="64" w:unhideWhenUsed="0"/>
+    <w:lsdException w:name="Medium List 1 Accent 4" w:semiHidden="0" w:uiPriority="65" w:unhideWhenUsed="0"/>
+    <w:lsdException w:name="Medium List 2 Accent 4" w:semiHidden="0" w:uiPriority="66" w:unhideWhenUsed="0"/>
+    <w:lsdException w:name="Medium Grid 1 Accent 4" w:semiHidden="0" w:uiPriority="67" w:unhideWhenUsed="0"/>
+    <w:lsdException w:name="Medium Grid 2 Accent 4" w:semiHidden="0" w:uiPriority="68" w:unhideWhenUsed="0"/>
+    <w:lsdException w:name="Medium Grid 3 Accent 4" w:semiHidden="0" w:uiPriority="69" w:unhideWhenUsed="0"/>
+    <w:lsdException w:name="Dark List Accent 4" w:semiHidden="0" w:uiPriority="70" w:unhideWhenUsed="0"/>
+    <w:lsdException w:name="Colorful Shading Accent 4" w:semiHidden="0" w:uiPriority="71" w:unhideWhenUsed="0"/>
+    <w:lsdException w:name="Colorful List Accent 4" w:semiHidden="0" w:uiPriority="72" w:unhideWhenUsed="0"/>
+    <w:lsdException w:name="Colorful Grid Accent 4" w:semiHidden="0" w:uiPriority="73" w:unhideWhenUsed="0"/>
+    <w:lsdException w:name="Light Shading Accent 5" w:semiHidden="0" w:uiPriority="60" w:unhideWhenUsed="0"/>
+    <w:lsdException w:name="Light List Accent 5" w:semiHidden="0" w:uiPriority="61" w:unhideWhenUsed="0"/>
+    <w:lsdException w:name="Light Grid Accent 5" w:semiHidden="0" w:uiPriority="62" w:unhideWhenUsed="0"/>
+    <w:lsdException w:name="Medium Shading 1 Accent 5" w:semiHidden="0" w:uiPriority="63" w:unhideWhenUsed="0"/>
+    <w:lsdException w:name="Medium Shading 2 Accent 5" w:semiHidden="0" w:uiPriority="64" w:unhideWhenUsed="0"/>
+    <w:lsdException w:name="Medium List 1 Accent 5" w:semiHidden="0" w:uiPriority="65" w:unhideWhenUsed="0"/>
+    <w:lsdException w:name="Medium List 2 Accent 5" w:semiHidden="0" w:uiPriority="66" w:unhideWhenUsed="0"/>
+    <w:lsdException w:name="Medium Grid 1 Accent 5" w:semiHidden="0" w:uiPriority="67" w:unhideWhenUsed="0"/>
+    <w:lsdException w:name="Medium Grid 2 Accent 5" w:semiHidden="0" w:uiPriority="68" w:unhideWhenUsed="0"/>
+    <w:lsdException w:name="Medium Grid 3 Accent 5" w:semiHidden="0" w:uiPriority="69" w:unhideWhenUsed="0"/>
+    <w:lsdException w:name="Dark List Accent 5" w:semiHidden="0" w:uiPriority="70" w:unhideWhenUsed="0"/>
+    <w:lsdException w:name="Colorful Shading Accent 5" w:semiHidden="0" w:uiPriority="71" w:unhideWhenUsed="0"/>
+    <w:lsdException w:name="Colorful List Accent 5" w:semiHidden="0" w:uiPriority="72" w:unhideWhenUsed="0"/>
+    <w:lsdException w:name="Colorful Grid Accent 5" w:semiHidden="0" w:uiPriority="73" w:unhideWhenUsed="0"/>
+    <w:lsdException w:name="Light Shading Accent 6" w:semiHidden="0" w:uiPriority="60" w:unhideWhenUsed="0"/>
+    <w:lsdException w:name="Light List Accent 6" w:semiHidden="0" w:uiPriority="61" w:unhideWhenUsed="0"/>
+    <w:lsdException w:name="Light Grid Accent 6" w:semiHidden="0" w:uiPriority="62" w:unhideWhenUsed="0"/>
+    <w:lsdException w:name="Medium Shading 1 Accent 6" w:semiHidden="0" w:uiPriority="63" w:unhideWhenUsed="0"/>
+    <w:lsdException w:name="Medium Shading 2 Accent 6" w:semiHidden="0" w:uiPriority="64" w:unhideWhenUsed="0"/>
+    <w:lsdException w:name="Medium List 1 Accent 6" w:semiHidden="0" w:uiPriority="65" w:unhideWhenUsed="0"/>
+    <w:lsdException w:name="Medium List 2 Accent 6" w:semiHidden="0" w:uiPriority="66" w:unhideWhenUsed="0"/>
+    <w:lsdException w:name="Medium Grid 1 Accent 6" w:semiHidden="0" w:uiPriority="67" w:unhideWhenUsed="0"/>
+    <w:lsdException w:name="Medium Grid 2 Accent 6" w:semiHidden="0" w:uiPriority="68" w:unhideWhenUsed="0"/>
+    <w:lsdException w:name="Medium Grid 3 Accent 6" w:semiHidden="0" w:uiPriority="69" w:unhideWhenUsed="0"/>
+    <w:lsdException w:name="Dark List Accent 6" w:semiHidden="0" w:uiPriority="70" w:unhideWhenUsed="0"/>
+    <w:lsdException w:name="Colorful Shading Accent 6" w:semiHidden="0" w:uiPriority="71" w:unhideWhenUsed="0"/>
+    <w:lsdException w:name="Colorful List Accent 6" w:semiHidden="0" w:uiPriority="72" w:unhideWhenUsed="0"/>
+    <w:lsdException w:name="Colorful Grid Accent 6" w:semiHidden="0" w:uiPriority="73" w:unhideWhenUsed="0"/>
+    <w:lsdException w:name="Subtle Emphasis" w:semiHidden="0" w:uiPriority="19" w:unhideWhenUsed="0" w:qFormat="1"/>
+    <w:lsdException w:name="Intense Emphasis" w:semiHidden="0" w:uiPriority="21" w:unhideWhenUsed="0" w:qFormat="1"/>
+    <w:lsdException w:name="Subtle Reference" w:semiHidden="0" w:uiPriority="31" w:unhideWhenUsed="0" w:qFormat="1"/>
+    <w:lsdException w:name="Intense Reference" w:semiHidden="0" w:uiPriority="32" w:unhideWhenUsed="0" w:qFormat="1"/>
+    <w:lsdException w:name="Book Title" w:semiHidden="0" w:uiPriority="33" w:unhideWhenUsed="0" w:qFormat="1"/>
+    <w:lsdException w:name="Bibliography" w:uiPriority="37"/>
+    <w:lsdException w:name="TOC Heading" w:uiPriority="39" w:qFormat="1"/>
   </w:latentStyles>
   <w:style w:type="paragraph" w:default="1" w:styleId="Normal">
     <w:name w:val="Normal"/>
@@ -6001,6 +5841,7 @@
       <w:spacing w:after="0" w:line="240" w:lineRule="auto"/>
     </w:pPr>
     <w:tblPr>
+      <w:tblInd w:w="0" w:type="dxa"/>
       <w:tblBorders>
         <w:top w:val="single" w:sz="4" w:space="0" w:color="auto"/>
         <w:left w:val="single" w:sz="4" w:space="0" w:color="auto"/>
@@ -6009,6 +5850,596 @@
         <w:insideH w:val="single" w:sz="4" w:space="0" w:color="auto"/>
         <w:insideV w:val="single" w:sz="4" w:space="0" w:color="auto"/>
       </w:tblBorders>
+      <w:tblCellMar>
+        <w:top w:w="0" w:type="dxa"/>
+        <w:left w:w="108" w:type="dxa"/>
+        <w:bottom w:w="0" w:type="dxa"/>
+        <w:right w:w="108" w:type="dxa"/>
+      </w:tblCellMar>
+    </w:tblPr>
+  </w:style>
+  <w:style w:type="character" w:customStyle="1" w:styleId="Heading2Char">
+    <w:name w:val="Heading 2 Char"/>
+    <w:basedOn w:val="DefaultParagraphFont"/>
+    <w:link w:val="Heading2"/>
+    <w:uiPriority w:val="9"/>
+    <w:rsid w:val="00381F7D"/>
+    <w:rPr>
+      <w:rFonts w:asciiTheme="majorHAnsi" w:eastAsiaTheme="majorEastAsia" w:hAnsiTheme="majorHAnsi" w:cstheme="majorBidi"/>
+      <w:b/>
+      <w:bCs/>
+      <w:color w:val="4F81BD" w:themeColor="accent1"/>
+      <w:sz w:val="26"/>
+      <w:szCs w:val="26"/>
+    </w:rPr>
+  </w:style>
+  <w:style w:type="character" w:customStyle="1" w:styleId="Heading3Char">
+    <w:name w:val="Heading 3 Char"/>
+    <w:basedOn w:val="DefaultParagraphFont"/>
+    <w:link w:val="Heading3"/>
+    <w:uiPriority w:val="9"/>
+    <w:rsid w:val="00676B04"/>
+    <w:rPr>
+      <w:rFonts w:asciiTheme="majorHAnsi" w:eastAsiaTheme="majorEastAsia" w:hAnsiTheme="majorHAnsi" w:cstheme="majorBidi"/>
+      <w:b/>
+      <w:bCs/>
+      <w:color w:val="4F81BD" w:themeColor="accent1"/>
+    </w:rPr>
+  </w:style>
+  <w:style w:type="character" w:styleId="Hyperlink">
+    <w:name w:val="Hyperlink"/>
+    <w:basedOn w:val="DefaultParagraphFont"/>
+    <w:uiPriority w:val="99"/>
+    <w:unhideWhenUsed/>
+    <w:rsid w:val="00945E02"/>
+    <w:rPr>
+      <w:color w:val="0000FF"/>
+      <w:u w:val="single"/>
+    </w:rPr>
+  </w:style>
+  <w:style w:type="paragraph" w:styleId="HTMLPreformatted">
+    <w:name w:val="HTML Preformatted"/>
+    <w:basedOn w:val="Normal"/>
+    <w:link w:val="HTMLPreformattedChar"/>
+    <w:uiPriority w:val="99"/>
+    <w:semiHidden/>
+    <w:unhideWhenUsed/>
+    <w:rsid w:val="004E7488"/>
+    <w:pPr>
+      <w:tabs>
+        <w:tab w:val="left" w:pos="916"/>
+        <w:tab w:val="left" w:pos="1832"/>
+        <w:tab w:val="left" w:pos="2748"/>
+        <w:tab w:val="left" w:pos="3664"/>
+        <w:tab w:val="left" w:pos="4580"/>
+        <w:tab w:val="left" w:pos="5496"/>
+        <w:tab w:val="left" w:pos="6412"/>
+        <w:tab w:val="left" w:pos="7328"/>
+        <w:tab w:val="left" w:pos="8244"/>
+        <w:tab w:val="left" w:pos="9160"/>
+        <w:tab w:val="left" w:pos="10076"/>
+        <w:tab w:val="left" w:pos="10992"/>
+        <w:tab w:val="left" w:pos="11908"/>
+        <w:tab w:val="left" w:pos="12824"/>
+        <w:tab w:val="left" w:pos="13740"/>
+        <w:tab w:val="left" w:pos="14656"/>
+      </w:tabs>
+      <w:spacing w:after="0" w:line="240" w:lineRule="auto"/>
+    </w:pPr>
+    <w:rPr>
+      <w:rFonts w:ascii="Courier New" w:eastAsia="Times New Roman" w:hAnsi="Courier New" w:cs="Courier New"/>
+      <w:sz w:val="20"/>
+      <w:szCs w:val="20"/>
+    </w:rPr>
+  </w:style>
+  <w:style w:type="character" w:customStyle="1" w:styleId="HTMLPreformattedChar">
+    <w:name w:val="HTML Preformatted Char"/>
+    <w:basedOn w:val="DefaultParagraphFont"/>
+    <w:link w:val="HTMLPreformatted"/>
+    <w:uiPriority w:val="99"/>
+    <w:semiHidden/>
+    <w:rsid w:val="004E7488"/>
+    <w:rPr>
+      <w:rFonts w:ascii="Courier New" w:eastAsia="Times New Roman" w:hAnsi="Courier New" w:cs="Courier New"/>
+      <w:sz w:val="20"/>
+      <w:szCs w:val="20"/>
+    </w:rPr>
+  </w:style>
+  <w:style w:type="paragraph" w:styleId="NoSpacing">
+    <w:name w:val="No Spacing"/>
+    <w:link w:val="NoSpacingChar"/>
+    <w:uiPriority w:val="1"/>
+    <w:qFormat/>
+    <w:rsid w:val="00483390"/>
+    <w:pPr>
+      <w:spacing w:after="0" w:line="240" w:lineRule="auto"/>
+    </w:pPr>
+  </w:style>
+  <w:style w:type="character" w:customStyle="1" w:styleId="NoSpacingChar">
+    <w:name w:val="No Spacing Char"/>
+    <w:basedOn w:val="DefaultParagraphFont"/>
+    <w:link w:val="NoSpacing"/>
+    <w:uiPriority w:val="1"/>
+    <w:rsid w:val="0050061F"/>
+  </w:style>
+  <w:style w:type="paragraph" w:styleId="Header">
+    <w:name w:val="header"/>
+    <w:basedOn w:val="Normal"/>
+    <w:link w:val="HeaderChar"/>
+    <w:uiPriority w:val="99"/>
+    <w:unhideWhenUsed/>
+    <w:rsid w:val="00D35E57"/>
+    <w:pPr>
+      <w:tabs>
+        <w:tab w:val="center" w:pos="4680"/>
+        <w:tab w:val="right" w:pos="9360"/>
+      </w:tabs>
+      <w:spacing w:after="0" w:line="240" w:lineRule="auto"/>
+    </w:pPr>
+  </w:style>
+  <w:style w:type="character" w:customStyle="1" w:styleId="HeaderChar">
+    <w:name w:val="Header Char"/>
+    <w:basedOn w:val="DefaultParagraphFont"/>
+    <w:link w:val="Header"/>
+    <w:uiPriority w:val="99"/>
+    <w:rsid w:val="00D35E57"/>
+  </w:style>
+  <w:style w:type="paragraph" w:styleId="Footer">
+    <w:name w:val="footer"/>
+    <w:basedOn w:val="Normal"/>
+    <w:link w:val="FooterChar"/>
+    <w:uiPriority w:val="99"/>
+    <w:unhideWhenUsed/>
+    <w:rsid w:val="00D35E57"/>
+    <w:pPr>
+      <w:tabs>
+        <w:tab w:val="center" w:pos="4680"/>
+        <w:tab w:val="right" w:pos="9360"/>
+      </w:tabs>
+      <w:spacing w:after="0" w:line="240" w:lineRule="auto"/>
+    </w:pPr>
+  </w:style>
+  <w:style w:type="character" w:customStyle="1" w:styleId="FooterChar">
+    <w:name w:val="Footer Char"/>
+    <w:basedOn w:val="DefaultParagraphFont"/>
+    <w:link w:val="Footer"/>
+    <w:uiPriority w:val="99"/>
+    <w:rsid w:val="00D35E57"/>
+  </w:style>
+  <w:style w:type="paragraph" w:styleId="TOCHeading">
+    <w:name w:val="TOC Heading"/>
+    <w:basedOn w:val="Heading1"/>
+    <w:next w:val="Normal"/>
+    <w:uiPriority w:val="39"/>
+    <w:semiHidden/>
+    <w:unhideWhenUsed/>
+    <w:qFormat/>
+    <w:rsid w:val="00D35E57"/>
+    <w:pPr>
+      <w:outlineLvl w:val="9"/>
+    </w:pPr>
+  </w:style>
+  <w:style w:type="paragraph" w:styleId="TOC1">
+    <w:name w:val="toc 1"/>
+    <w:basedOn w:val="Normal"/>
+    <w:next w:val="Normal"/>
+    <w:autoRedefine/>
+    <w:uiPriority w:val="39"/>
+    <w:unhideWhenUsed/>
+    <w:rsid w:val="00702174"/>
+    <w:pPr>
+      <w:spacing w:after="100"/>
+    </w:pPr>
+  </w:style>
+  <w:style w:type="paragraph" w:styleId="Caption">
+    <w:name w:val="caption"/>
+    <w:basedOn w:val="Normal"/>
+    <w:next w:val="Normal"/>
+    <w:uiPriority w:val="35"/>
+    <w:unhideWhenUsed/>
+    <w:qFormat/>
+    <w:rsid w:val="00D47D89"/>
+    <w:pPr>
+      <w:spacing w:line="240" w:lineRule="auto"/>
+    </w:pPr>
+    <w:rPr>
+      <w:b/>
+      <w:bCs/>
+      <w:color w:val="4F81BD" w:themeColor="accent1"/>
+      <w:sz w:val="18"/>
+      <w:szCs w:val="18"/>
+    </w:rPr>
+  </w:style>
+  <w:style w:type="paragraph" w:styleId="TOC3">
+    <w:name w:val="toc 3"/>
+    <w:basedOn w:val="Normal"/>
+    <w:next w:val="Normal"/>
+    <w:autoRedefine/>
+    <w:uiPriority w:val="39"/>
+    <w:unhideWhenUsed/>
+    <w:rsid w:val="00871924"/>
+    <w:pPr>
+      <w:spacing w:after="100"/>
+      <w:ind w:left="440"/>
+    </w:pPr>
+  </w:style>
+  <w:style w:type="paragraph" w:styleId="TOC2">
+    <w:name w:val="toc 2"/>
+    <w:basedOn w:val="Normal"/>
+    <w:next w:val="Normal"/>
+    <w:autoRedefine/>
+    <w:uiPriority w:val="39"/>
+    <w:unhideWhenUsed/>
+    <w:rsid w:val="00871924"/>
+    <w:pPr>
+      <w:spacing w:after="100"/>
+      <w:ind w:left="220"/>
+    </w:pPr>
+  </w:style>
+  <w:style w:type="paragraph" w:customStyle="1" w:styleId="template">
+    <w:name w:val="template"/>
+    <w:basedOn w:val="Normal"/>
+    <w:rsid w:val="00D61043"/>
+    <w:pPr>
+      <w:spacing w:after="0" w:line="240" w:lineRule="exact"/>
+      <w:jc w:val="both"/>
+    </w:pPr>
+    <w:rPr>
+      <w:rFonts w:ascii="Arial" w:eastAsia="Times New Roman" w:hAnsi="Arial" w:cs="Times New Roman"/>
+      <w:i/>
+      <w:szCs w:val="20"/>
+      <w:lang w:eastAsia="en-US"/>
+    </w:rPr>
+  </w:style>
+</w:styles>
+</file>
+
+<file path=word/stylesWithEffects.xml><?xml version="1.0" encoding="utf-8"?>
+<w:styles xmlns:wpc="http://schemas.microsoft.com/office/word/2010/wordprocessingCanvas" xmlns:mc="http://schemas.openxmlformats.org/markup-compatibility/2006" xmlns:o="urn:schemas-microsoft-com:office:office" xmlns:r="http://schemas.openxmlformats.org/officeDocument/2006/relationships" xmlns:m="http://schemas.openxmlformats.org/officeDocument/2006/math" xmlns:v="urn:schemas-microsoft-com:vml" xmlns:wp14="http://schemas.microsoft.com/office/word/2010/wordprocessingDrawing" xmlns:wp="http://schemas.openxmlformats.org/drawingml/2006/wordprocessingDrawing" xmlns:w10="urn:schemas-microsoft-com:office:word" xmlns:w="http://schemas.openxmlformats.org/wordprocessingml/2006/main" xmlns:w14="http://schemas.microsoft.com/office/word/2010/wordml" xmlns:wpg="http://schemas.microsoft.com/office/word/2010/wordprocessingGroup" xmlns:wpi="http://schemas.microsoft.com/office/word/2010/wordprocessingInk" xmlns:wne="http://schemas.microsoft.com/office/word/2006/wordml" xmlns:wps="http://schemas.microsoft.com/office/word/2010/wordprocessingShape" mc:Ignorable="w14 wp14">
+  <w:docDefaults>
+    <w:rPrDefault>
+      <w:rPr>
+        <w:rFonts w:asciiTheme="minorHAnsi" w:eastAsiaTheme="minorEastAsia" w:hAnsiTheme="minorHAnsi" w:cstheme="minorBidi"/>
+        <w:sz w:val="22"/>
+        <w:szCs w:val="22"/>
+        <w:lang w:val="en-US" w:eastAsia="ja-JP" w:bidi="ar-SA"/>
+      </w:rPr>
+    </w:rPrDefault>
+    <w:pPrDefault>
+      <w:pPr>
+        <w:spacing w:after="200" w:line="276" w:lineRule="auto"/>
+      </w:pPr>
+    </w:pPrDefault>
+  </w:docDefaults>
+  <w:latentStyles w:defLockedState="0" w:defUIPriority="99" w:defSemiHidden="1" w:defUnhideWhenUsed="1" w:defQFormat="0" w:count="267">
+    <w:lsdException w:name="Normal" w:semiHidden="0" w:uiPriority="0" w:unhideWhenUsed="0" w:qFormat="1"/>
+    <w:lsdException w:name="heading 1" w:semiHidden="0" w:uiPriority="9" w:unhideWhenUsed="0" w:qFormat="1"/>
+    <w:lsdException w:name="heading 2" w:uiPriority="9" w:qFormat="1"/>
+    <w:lsdException w:name="heading 3" w:uiPriority="9" w:qFormat="1"/>
+    <w:lsdException w:name="heading 4" w:uiPriority="9" w:qFormat="1"/>
+    <w:lsdException w:name="heading 5" w:uiPriority="9" w:qFormat="1"/>
+    <w:lsdException w:name="heading 6" w:uiPriority="9" w:qFormat="1"/>
+    <w:lsdException w:name="heading 7" w:uiPriority="9" w:qFormat="1"/>
+    <w:lsdException w:name="heading 8" w:uiPriority="9" w:qFormat="1"/>
+    <w:lsdException w:name="heading 9" w:uiPriority="9" w:qFormat="1"/>
+    <w:lsdException w:name="toc 1" w:uiPriority="39"/>
+    <w:lsdException w:name="toc 2" w:uiPriority="39"/>
+    <w:lsdException w:name="toc 3" w:uiPriority="39"/>
+    <w:lsdException w:name="toc 4" w:uiPriority="39"/>
+    <w:lsdException w:name="toc 5" w:uiPriority="39"/>
+    <w:lsdException w:name="toc 6" w:uiPriority="39"/>
+    <w:lsdException w:name="toc 7" w:uiPriority="39"/>
+    <w:lsdException w:name="toc 8" w:uiPriority="39"/>
+    <w:lsdException w:name="toc 9" w:uiPriority="39"/>
+    <w:lsdException w:name="caption" w:uiPriority="35" w:qFormat="1"/>
+    <w:lsdException w:name="Title" w:semiHidden="0" w:uiPriority="10" w:unhideWhenUsed="0" w:qFormat="1"/>
+    <w:lsdException w:name="Default Paragraph Font" w:uiPriority="1"/>
+    <w:lsdException w:name="Subtitle" w:semiHidden="0" w:uiPriority="11" w:unhideWhenUsed="0" w:qFormat="1"/>
+    <w:lsdException w:name="Strong" w:semiHidden="0" w:uiPriority="22" w:unhideWhenUsed="0" w:qFormat="1"/>
+    <w:lsdException w:name="Emphasis" w:semiHidden="0" w:uiPriority="20" w:unhideWhenUsed="0" w:qFormat="1"/>
+    <w:lsdException w:name="Table Grid" w:semiHidden="0" w:uiPriority="59" w:unhideWhenUsed="0"/>
+    <w:lsdException w:name="Placeholder Text" w:unhideWhenUsed="0"/>
+    <w:lsdException w:name="No Spacing" w:semiHidden="0" w:uiPriority="1" w:unhideWhenUsed="0" w:qFormat="1"/>
+    <w:lsdException w:name="Light Shading" w:semiHidden="0" w:uiPriority="60" w:unhideWhenUsed="0"/>
+    <w:lsdException w:name="Light List" w:semiHidden="0" w:uiPriority="61" w:unhideWhenUsed="0"/>
+    <w:lsdException w:name="Light Grid" w:semiHidden="0" w:uiPriority="62" w:unhideWhenUsed="0"/>
+    <w:lsdException w:name="Medium Shading 1" w:semiHidden="0" w:uiPriority="63" w:unhideWhenUsed="0"/>
+    <w:lsdException w:name="Medium Shading 2" w:semiHidden="0" w:uiPriority="64" w:unhideWhenUsed="0"/>
+    <w:lsdException w:name="Medium List 1" w:semiHidden="0" w:uiPriority="65" w:unhideWhenUsed="0"/>
+    <w:lsdException w:name="Medium List 2" w:semiHidden="0" w:uiPriority="66" w:unhideWhenUsed="0"/>
+    <w:lsdException w:name="Medium Grid 1" w:semiHidden="0" w:uiPriority="67" w:unhideWhenUsed="0"/>
+    <w:lsdException w:name="Medium Grid 2" w:semiHidden="0" w:uiPriority="68" w:unhideWhenUsed="0"/>
+    <w:lsdException w:name="Medium Grid 3" w:semiHidden="0" w:uiPriority="69" w:unhideWhenUsed="0"/>
+    <w:lsdException w:name="Dark List" w:semiHidden="0" w:uiPriority="70" w:unhideWhenUsed="0"/>
+    <w:lsdException w:name="Colorful Shading" w:semiHidden="0" w:uiPriority="71" w:unhideWhenUsed="0"/>
+    <w:lsdException w:name="Colorful List" w:semiHidden="0" w:uiPriority="72" w:unhideWhenUsed="0"/>
+    <w:lsdException w:name="Colorful Grid" w:semiHidden="0" w:uiPriority="73" w:unhideWhenUsed="0"/>
+    <w:lsdException w:name="Light Shading Accent 1" w:semiHidden="0" w:uiPriority="60" w:unhideWhenUsed="0"/>
+    <w:lsdException w:name="Light List Accent 1" w:semiHidden="0" w:uiPriority="61" w:unhideWhenUsed="0"/>
+    <w:lsdException w:name="Light Grid Accent 1" w:semiHidden="0" w:uiPriority="62" w:unhideWhenUsed="0"/>
+    <w:lsdException w:name="Medium Shading 1 Accent 1" w:semiHidden="0" w:uiPriority="63" w:unhideWhenUsed="0"/>
+    <w:lsdException w:name="Medium Shading 2 Accent 1" w:semiHidden="0" w:uiPriority="64" w:unhideWhenUsed="0"/>
+    <w:lsdException w:name="Medium List 1 Accent 1" w:semiHidden="0" w:uiPriority="65" w:unhideWhenUsed="0"/>
+    <w:lsdException w:name="Revision" w:unhideWhenUsed="0"/>
+    <w:lsdException w:name="List Paragraph" w:semiHidden="0" w:uiPriority="34" w:unhideWhenUsed="0" w:qFormat="1"/>
+    <w:lsdException w:name="Quote" w:semiHidden="0" w:uiPriority="29" w:unhideWhenUsed="0" w:qFormat="1"/>
+    <w:lsdException w:name="Intense Quote" w:semiHidden="0" w:uiPriority="30" w:unhideWhenUsed="0" w:qFormat="1"/>
+    <w:lsdException w:name="Medium List 2 Accent 1" w:semiHidden="0" w:uiPriority="66" w:unhideWhenUsed="0"/>
+    <w:lsdException w:name="Medium Grid 1 Accent 1" w:semiHidden="0" w:uiPriority="67" w:unhideWhenUsed="0"/>
+    <w:lsdException w:name="Medium Grid 2 Accent 1" w:semiHidden="0" w:uiPriority="68" w:unhideWhenUsed="0"/>
+    <w:lsdException w:name="Medium Grid 3 Accent 1" w:semiHidden="0" w:uiPriority="69" w:unhideWhenUsed="0"/>
+    <w:lsdException w:name="Dark List Accent 1" w:semiHidden="0" w:uiPriority="70" w:unhideWhenUsed="0"/>
+    <w:lsdException w:name="Colorful Shading Accent 1" w:semiHidden="0" w:uiPriority="71" w:unhideWhenUsed="0"/>
+    <w:lsdException w:name="Colorful List Accent 1" w:semiHidden="0" w:uiPriority="72" w:unhideWhenUsed="0"/>
+    <w:lsdException w:name="Colorful Grid Accent 1" w:semiHidden="0" w:uiPriority="73" w:unhideWhenUsed="0"/>
+    <w:lsdException w:name="Light Shading Accent 2" w:semiHidden="0" w:uiPriority="60" w:unhideWhenUsed="0"/>
+    <w:lsdException w:name="Light List Accent 2" w:semiHidden="0" w:uiPriority="61" w:unhideWhenUsed="0"/>
+    <w:lsdException w:name="Light Grid Accent 2" w:semiHidden="0" w:uiPriority="62" w:unhideWhenUsed="0"/>
+    <w:lsdException w:name="Medium Shading 1 Accent 2" w:semiHidden="0" w:uiPriority="63" w:unhideWhenUsed="0"/>
+    <w:lsdException w:name="Medium Shading 2 Accent 2" w:semiHidden="0" w:uiPriority="64" w:unhideWhenUsed="0"/>
+    <w:lsdException w:name="Medium List 1 Accent 2" w:semiHidden="0" w:uiPriority="65" w:unhideWhenUsed="0"/>
+    <w:lsdException w:name="Medium List 2 Accent 2" w:semiHidden="0" w:uiPriority="66" w:unhideWhenUsed="0"/>
+    <w:lsdException w:name="Medium Grid 1 Accent 2" w:semiHidden="0" w:uiPriority="67" w:unhideWhenUsed="0"/>
+    <w:lsdException w:name="Medium Grid 2 Accent 2" w:semiHidden="0" w:uiPriority="68" w:unhideWhenUsed="0"/>
+    <w:lsdException w:name="Medium Grid 3 Accent 2" w:semiHidden="0" w:uiPriority="69" w:unhideWhenUsed="0"/>
+    <w:lsdException w:name="Dark List Accent 2" w:semiHidden="0" w:uiPriority="70" w:unhideWhenUsed="0"/>
+    <w:lsdException w:name="Colorful Shading Accent 2" w:semiHidden="0" w:uiPriority="71" w:unhideWhenUsed="0"/>
+    <w:lsdException w:name="Colorful List Accent 2" w:semiHidden="0" w:uiPriority="72" w:unhideWhenUsed="0"/>
+    <w:lsdException w:name="Colorful Grid Accent 2" w:semiHidden="0" w:uiPriority="73" w:unhideWhenUsed="0"/>
+    <w:lsdException w:name="Light Shading Accent 3" w:semiHidden="0" w:uiPriority="60" w:unhideWhenUsed="0"/>
+    <w:lsdException w:name="Light List Accent 3" w:semiHidden="0" w:uiPriority="61" w:unhideWhenUsed="0"/>
+    <w:lsdException w:name="Light Grid Accent 3" w:semiHidden="0" w:uiPriority="62" w:unhideWhenUsed="0"/>
+    <w:lsdException w:name="Medium Shading 1 Accent 3" w:semiHidden="0" w:uiPriority="63" w:unhideWhenUsed="0"/>
+    <w:lsdException w:name="Medium Shading 2 Accent 3" w:semiHidden="0" w:uiPriority="64" w:unhideWhenUsed="0"/>
+    <w:lsdException w:name="Medium List 1 Accent 3" w:semiHidden="0" w:uiPriority="65" w:unhideWhenUsed="0"/>
+    <w:lsdException w:name="Medium List 2 Accent 3" w:semiHidden="0" w:uiPriority="66" w:unhideWhenUsed="0"/>
+    <w:lsdException w:name="Medium Grid 1 Accent 3" w:semiHidden="0" w:uiPriority="67" w:unhideWhenUsed="0"/>
+    <w:lsdException w:name="Medium Grid 2 Accent 3" w:semiHidden="0" w:uiPriority="68" w:unhideWhenUsed="0"/>
+    <w:lsdException w:name="Medium Grid 3 Accent 3" w:semiHidden="0" w:uiPriority="69" w:unhideWhenUsed="0"/>
+    <w:lsdException w:name="Dark List Accent 3" w:semiHidden="0" w:uiPriority="70" w:unhideWhenUsed="0"/>
+    <w:lsdException w:name="Colorful Shading Accent 3" w:semiHidden="0" w:uiPriority="71" w:unhideWhenUsed="0"/>
+    <w:lsdException w:name="Colorful List Accent 3" w:semiHidden="0" w:uiPriority="72" w:unhideWhenUsed="0"/>
+    <w:lsdException w:name="Colorful Grid Accent 3" w:semiHidden="0" w:uiPriority="73" w:unhideWhenUsed="0"/>
+    <w:lsdException w:name="Light Shading Accent 4" w:semiHidden="0" w:uiPriority="60" w:unhideWhenUsed="0"/>
+    <w:lsdException w:name="Light List Accent 4" w:semiHidden="0" w:uiPriority="61" w:unhideWhenUsed="0"/>
+    <w:lsdException w:name="Light Grid Accent 4" w:semiHidden="0" w:uiPriority="62" w:unhideWhenUsed="0"/>
+    <w:lsdException w:name="Medium Shading 1 Accent 4" w:semiHidden="0" w:uiPriority="63" w:unhideWhenUsed="0"/>
+    <w:lsdException w:name="Medium Shading 2 Accent 4" w:semiHidden="0" w:uiPriority="64" w:unhideWhenUsed="0"/>
+    <w:lsdException w:name="Medium List 1 Accent 4" w:semiHidden="0" w:uiPriority="65" w:unhideWhenUsed="0"/>
+    <w:lsdException w:name="Medium List 2 Accent 4" w:semiHidden="0" w:uiPriority="66" w:unhideWhenUsed="0"/>
+    <w:lsdException w:name="Medium Grid 1 Accent 4" w:semiHidden="0" w:uiPriority="67" w:unhideWhenUsed="0"/>
+    <w:lsdException w:name="Medium Grid 2 Accent 4" w:semiHidden="0" w:uiPriority="68" w:unhideWhenUsed="0"/>
+    <w:lsdException w:name="Medium Grid 3 Accent 4" w:semiHidden="0" w:uiPriority="69" w:unhideWhenUsed="0"/>
+    <w:lsdException w:name="Dark List Accent 4" w:semiHidden="0" w:uiPriority="70" w:unhideWhenUsed="0"/>
+    <w:lsdException w:name="Colorful Shading Accent 4" w:semiHidden="0" w:uiPriority="71" w:unhideWhenUsed="0"/>
+    <w:lsdException w:name="Colorful List Accent 4" w:semiHidden="0" w:uiPriority="72" w:unhideWhenUsed="0"/>
+    <w:lsdException w:name="Colorful Grid Accent 4" w:semiHidden="0" w:uiPriority="73" w:unhideWhenUsed="0"/>
+    <w:lsdException w:name="Light Shading Accent 5" w:semiHidden="0" w:uiPriority="60" w:unhideWhenUsed="0"/>
+    <w:lsdException w:name="Light List Accent 5" w:semiHidden="0" w:uiPriority="61" w:unhideWhenUsed="0"/>
+    <w:lsdException w:name="Light Grid Accent 5" w:semiHidden="0" w:uiPriority="62" w:unhideWhenUsed="0"/>
+    <w:lsdException w:name="Medium Shading 1 Accent 5" w:semiHidden="0" w:uiPriority="63" w:unhideWhenUsed="0"/>
+    <w:lsdException w:name="Medium Shading 2 Accent 5" w:semiHidden="0" w:uiPriority="64" w:unhideWhenUsed="0"/>
+    <w:lsdException w:name="Medium List 1 Accent 5" w:semiHidden="0" w:uiPriority="65" w:unhideWhenUsed="0"/>
+    <w:lsdException w:name="Medium List 2 Accent 5" w:semiHidden="0" w:uiPriority="66" w:unhideWhenUsed="0"/>
+    <w:lsdException w:name="Medium Grid 1 Accent 5" w:semiHidden="0" w:uiPriority="67" w:unhideWhenUsed="0"/>
+    <w:lsdException w:name="Medium Grid 2 Accent 5" w:semiHidden="0" w:uiPriority="68" w:unhideWhenUsed="0"/>
+    <w:lsdException w:name="Medium Grid 3 Accent 5" w:semiHidden="0" w:uiPriority="69" w:unhideWhenUsed="0"/>
+    <w:lsdException w:name="Dark List Accent 5" w:semiHidden="0" w:uiPriority="70" w:unhideWhenUsed="0"/>
+    <w:lsdException w:name="Colorful Shading Accent 5" w:semiHidden="0" w:uiPriority="71" w:unhideWhenUsed="0"/>
+    <w:lsdException w:name="Colorful List Accent 5" w:semiHidden="0" w:uiPriority="72" w:unhideWhenUsed="0"/>
+    <w:lsdException w:name="Colorful Grid Accent 5" w:semiHidden="0" w:uiPriority="73" w:unhideWhenUsed="0"/>
+    <w:lsdException w:name="Light Shading Accent 6" w:semiHidden="0" w:uiPriority="60" w:unhideWhenUsed="0"/>
+    <w:lsdException w:name="Light List Accent 6" w:semiHidden="0" w:uiPriority="61" w:unhideWhenUsed="0"/>
+    <w:lsdException w:name="Light Grid Accent 6" w:semiHidden="0" w:uiPriority="62" w:unhideWhenUsed="0"/>
+    <w:lsdException w:name="Medium Shading 1 Accent 6" w:semiHidden="0" w:uiPriority="63" w:unhideWhenUsed="0"/>
+    <w:lsdException w:name="Medium Shading 2 Accent 6" w:semiHidden="0" w:uiPriority="64" w:unhideWhenUsed="0"/>
+    <w:lsdException w:name="Medium List 1 Accent 6" w:semiHidden="0" w:uiPriority="65" w:unhideWhenUsed="0"/>
+    <w:lsdException w:name="Medium List 2 Accent 6" w:semiHidden="0" w:uiPriority="66" w:unhideWhenUsed="0"/>
+    <w:lsdException w:name="Medium Grid 1 Accent 6" w:semiHidden="0" w:uiPriority="67" w:unhideWhenUsed="0"/>
+    <w:lsdException w:name="Medium Grid 2 Accent 6" w:semiHidden="0" w:uiPriority="68" w:unhideWhenUsed="0"/>
+    <w:lsdException w:name="Medium Grid 3 Accent 6" w:semiHidden="0" w:uiPriority="69" w:unhideWhenUsed="0"/>
+    <w:lsdException w:name="Dark List Accent 6" w:semiHidden="0" w:uiPriority="70" w:unhideWhenUsed="0"/>
+    <w:lsdException w:name="Colorful Shading Accent 6" w:semiHidden="0" w:uiPriority="71" w:unhideWhenUsed="0"/>
+    <w:lsdException w:name="Colorful List Accent 6" w:semiHidden="0" w:uiPriority="72" w:unhideWhenUsed="0"/>
+    <w:lsdException w:name="Colorful Grid Accent 6" w:semiHidden="0" w:uiPriority="73" w:unhideWhenUsed="0"/>
+    <w:lsdException w:name="Subtle Emphasis" w:semiHidden="0" w:uiPriority="19" w:unhideWhenUsed="0" w:qFormat="1"/>
+    <w:lsdException w:name="Intense Emphasis" w:semiHidden="0" w:uiPriority="21" w:unhideWhenUsed="0" w:qFormat="1"/>
+    <w:lsdException w:name="Subtle Reference" w:semiHidden="0" w:uiPriority="31" w:unhideWhenUsed="0" w:qFormat="1"/>
+    <w:lsdException w:name="Intense Reference" w:semiHidden="0" w:uiPriority="32" w:unhideWhenUsed="0" w:qFormat="1"/>
+    <w:lsdException w:name="Book Title" w:semiHidden="0" w:uiPriority="33" w:unhideWhenUsed="0" w:qFormat="1"/>
+    <w:lsdException w:name="Bibliography" w:uiPriority="37"/>
+    <w:lsdException w:name="TOC Heading" w:uiPriority="39" w:qFormat="1"/>
+  </w:latentStyles>
+  <w:style w:type="paragraph" w:default="1" w:styleId="Normal">
+    <w:name w:val="Normal"/>
+    <w:qFormat/>
+  </w:style>
+  <w:style w:type="paragraph" w:styleId="Heading1">
+    <w:name w:val="heading 1"/>
+    <w:basedOn w:val="Normal"/>
+    <w:next w:val="Normal"/>
+    <w:link w:val="Heading1Char"/>
+    <w:uiPriority w:val="9"/>
+    <w:qFormat/>
+    <w:rsid w:val="00DB0A5F"/>
+    <w:pPr>
+      <w:keepNext/>
+      <w:keepLines/>
+      <w:spacing w:before="480" w:after="0"/>
+      <w:outlineLvl w:val="0"/>
+    </w:pPr>
+    <w:rPr>
+      <w:rFonts w:asciiTheme="majorHAnsi" w:eastAsiaTheme="majorEastAsia" w:hAnsiTheme="majorHAnsi" w:cstheme="majorBidi"/>
+      <w:b/>
+      <w:bCs/>
+      <w:color w:val="365F91" w:themeColor="accent1" w:themeShade="BF"/>
+      <w:sz w:val="28"/>
+      <w:szCs w:val="28"/>
+    </w:rPr>
+  </w:style>
+  <w:style w:type="paragraph" w:styleId="Heading2">
+    <w:name w:val="heading 2"/>
+    <w:basedOn w:val="Normal"/>
+    <w:next w:val="Normal"/>
+    <w:link w:val="Heading2Char"/>
+    <w:uiPriority w:val="9"/>
+    <w:unhideWhenUsed/>
+    <w:qFormat/>
+    <w:rsid w:val="00381F7D"/>
+    <w:pPr>
+      <w:keepNext/>
+      <w:keepLines/>
+      <w:spacing w:before="200" w:after="0"/>
+      <w:outlineLvl w:val="1"/>
+    </w:pPr>
+    <w:rPr>
+      <w:rFonts w:asciiTheme="majorHAnsi" w:eastAsiaTheme="majorEastAsia" w:hAnsiTheme="majorHAnsi" w:cstheme="majorBidi"/>
+      <w:b/>
+      <w:bCs/>
+      <w:color w:val="4F81BD" w:themeColor="accent1"/>
+      <w:sz w:val="26"/>
+      <w:szCs w:val="26"/>
+    </w:rPr>
+  </w:style>
+  <w:style w:type="paragraph" w:styleId="Heading3">
+    <w:name w:val="heading 3"/>
+    <w:basedOn w:val="Normal"/>
+    <w:next w:val="Normal"/>
+    <w:link w:val="Heading3Char"/>
+    <w:uiPriority w:val="9"/>
+    <w:unhideWhenUsed/>
+    <w:qFormat/>
+    <w:rsid w:val="00676B04"/>
+    <w:pPr>
+      <w:keepNext/>
+      <w:keepLines/>
+      <w:spacing w:before="200" w:after="0"/>
+      <w:outlineLvl w:val="2"/>
+    </w:pPr>
+    <w:rPr>
+      <w:rFonts w:asciiTheme="majorHAnsi" w:eastAsiaTheme="majorEastAsia" w:hAnsiTheme="majorHAnsi" w:cstheme="majorBidi"/>
+      <w:b/>
+      <w:bCs/>
+      <w:color w:val="4F81BD" w:themeColor="accent1"/>
+    </w:rPr>
+  </w:style>
+  <w:style w:type="character" w:default="1" w:styleId="DefaultParagraphFont">
+    <w:name w:val="Default Paragraph Font"/>
+    <w:uiPriority w:val="1"/>
+    <w:semiHidden/>
+    <w:unhideWhenUsed/>
+  </w:style>
+  <w:style w:type="table" w:default="1" w:styleId="TableNormal">
+    <w:name w:val="Normal Table"/>
+    <w:uiPriority w:val="99"/>
+    <w:semiHidden/>
+    <w:unhideWhenUsed/>
+    <w:tblPr>
+      <w:tblInd w:w="0" w:type="dxa"/>
+      <w:tblCellMar>
+        <w:top w:w="0" w:type="dxa"/>
+        <w:left w:w="108" w:type="dxa"/>
+        <w:bottom w:w="0" w:type="dxa"/>
+        <w:right w:w="108" w:type="dxa"/>
+      </w:tblCellMar>
+    </w:tblPr>
+  </w:style>
+  <w:style w:type="numbering" w:default="1" w:styleId="NoList">
+    <w:name w:val="No List"/>
+    <w:uiPriority w:val="99"/>
+    <w:semiHidden/>
+    <w:unhideWhenUsed/>
+  </w:style>
+  <w:style w:type="character" w:customStyle="1" w:styleId="Heading1Char">
+    <w:name w:val="Heading 1 Char"/>
+    <w:basedOn w:val="DefaultParagraphFont"/>
+    <w:link w:val="Heading1"/>
+    <w:uiPriority w:val="9"/>
+    <w:rsid w:val="00DB0A5F"/>
+    <w:rPr>
+      <w:rFonts w:asciiTheme="majorHAnsi" w:eastAsiaTheme="majorEastAsia" w:hAnsiTheme="majorHAnsi" w:cstheme="majorBidi"/>
+      <w:b/>
+      <w:bCs/>
+      <w:color w:val="365F91" w:themeColor="accent1" w:themeShade="BF"/>
+      <w:sz w:val="28"/>
+      <w:szCs w:val="28"/>
+    </w:rPr>
+  </w:style>
+  <w:style w:type="paragraph" w:styleId="ListParagraph">
+    <w:name w:val="List Paragraph"/>
+    <w:basedOn w:val="Normal"/>
+    <w:uiPriority w:val="34"/>
+    <w:qFormat/>
+    <w:rsid w:val="00DB0A5F"/>
+    <w:pPr>
+      <w:ind w:left="720"/>
+      <w:contextualSpacing/>
+    </w:pPr>
+  </w:style>
+  <w:style w:type="character" w:styleId="PlaceholderText">
+    <w:name w:val="Placeholder Text"/>
+    <w:basedOn w:val="DefaultParagraphFont"/>
+    <w:uiPriority w:val="99"/>
+    <w:semiHidden/>
+    <w:rsid w:val="00DB0A5F"/>
+    <w:rPr>
+      <w:color w:val="808080"/>
+    </w:rPr>
+  </w:style>
+  <w:style w:type="paragraph" w:styleId="BalloonText">
+    <w:name w:val="Balloon Text"/>
+    <w:basedOn w:val="Normal"/>
+    <w:link w:val="BalloonTextChar"/>
+    <w:uiPriority w:val="99"/>
+    <w:semiHidden/>
+    <w:unhideWhenUsed/>
+    <w:rsid w:val="00DB0A5F"/>
+    <w:pPr>
+      <w:spacing w:after="0" w:line="240" w:lineRule="auto"/>
+    </w:pPr>
+    <w:rPr>
+      <w:rFonts w:ascii="Tahoma" w:hAnsi="Tahoma" w:cs="Tahoma"/>
+      <w:sz w:val="16"/>
+      <w:szCs w:val="16"/>
+    </w:rPr>
+  </w:style>
+  <w:style w:type="character" w:customStyle="1" w:styleId="BalloonTextChar">
+    <w:name w:val="Balloon Text Char"/>
+    <w:basedOn w:val="DefaultParagraphFont"/>
+    <w:link w:val="BalloonText"/>
+    <w:uiPriority w:val="99"/>
+    <w:semiHidden/>
+    <w:rsid w:val="00DB0A5F"/>
+    <w:rPr>
+      <w:rFonts w:ascii="Tahoma" w:hAnsi="Tahoma" w:cs="Tahoma"/>
+      <w:sz w:val="16"/>
+      <w:szCs w:val="16"/>
+    </w:rPr>
+  </w:style>
+  <w:style w:type="table" w:styleId="TableGrid">
+    <w:name w:val="Table Grid"/>
+    <w:basedOn w:val="TableNormal"/>
+    <w:uiPriority w:val="59"/>
+    <w:rsid w:val="00625320"/>
+    <w:pPr>
+      <w:spacing w:after="0" w:line="240" w:lineRule="auto"/>
+    </w:pPr>
+    <w:tblPr>
+      <w:tblInd w:w="0" w:type="dxa"/>
+      <w:tblBorders>
+        <w:top w:val="single" w:sz="4" w:space="0" w:color="auto"/>
+        <w:left w:val="single" w:sz="4" w:space="0" w:color="auto"/>
+        <w:bottom w:val="single" w:sz="4" w:space="0" w:color="auto"/>
+        <w:right w:val="single" w:sz="4" w:space="0" w:color="auto"/>
+        <w:insideH w:val="single" w:sz="4" w:space="0" w:color="auto"/>
+        <w:insideV w:val="single" w:sz="4" w:space="0" w:color="auto"/>
+      </w:tblBorders>
+      <w:tblCellMar>
+        <w:top w:w="0" w:type="dxa"/>
+        <w:left w:w="108" w:type="dxa"/>
+        <w:bottom w:w="0" w:type="dxa"/>
+        <w:right w:w="108" w:type="dxa"/>
+      </w:tblCellMar>
     </w:tblPr>
   </w:style>
   <w:style w:type="character" w:customStyle="1" w:styleId="Heading2Char">
@@ -6556,7 +6987,7 @@
 </file>
 
 <file path=customXml/itemProps2.xml><?xml version="1.0" encoding="utf-8"?>
-<ds:datastoreItem xmlns:ds="http://schemas.openxmlformats.org/officeDocument/2006/customXml" ds:itemID="{F3B056E5-45EF-48DC-80F6-9CB0DF41D573}">
+<ds:datastoreItem xmlns:ds="http://schemas.openxmlformats.org/officeDocument/2006/customXml" ds:itemID="{72189796-F4B6-4E08-9D00-D6BF926F33E9}">
   <ds:schemaRefs>
     <ds:schemaRef ds:uri="http://schemas.openxmlformats.org/officeDocument/2006/bibliography"/>
   </ds:schemaRefs>

</xml_diff>